<commit_message>
Migliorato il Selector e aggiunto qualcosa in più
</commit_message>
<xml_diff>
--- a/Compilazione.docx
+++ b/Compilazione.docx
@@ -30,8 +30,44 @@
         <w:rPr>
           <w:rFonts w:ascii="Times New Roman" w:hAnsi="Times New Roman" w:cs="Times New Roman"/>
         </w:rPr>
-        <w:t>Il progetto di laboratorio di fine corso a.a 2020/2021 di reti riguarda la realizzazione di un di WORkTogetHer (WORTH): uno strumento per la gestione di progetti collaborativi che si ispira ad alcuni principi della metodologia Kanban</w:t>
-      </w:r>
+        <w:t xml:space="preserve">Il progetto di laboratorio di fine corso </w:t>
+      </w:r>
+      <w:proofErr w:type="spellStart"/>
+      <w:r>
+        <w:rPr>
+          <w:rFonts w:ascii="Times New Roman" w:hAnsi="Times New Roman" w:cs="Times New Roman"/>
+        </w:rPr>
+        <w:t>a.a</w:t>
+      </w:r>
+      <w:proofErr w:type="spellEnd"/>
+      <w:r>
+        <w:rPr>
+          <w:rFonts w:ascii="Times New Roman" w:hAnsi="Times New Roman" w:cs="Times New Roman"/>
+        </w:rPr>
+        <w:t xml:space="preserve"> 2020/2021 di reti riguarda la realizzazione di un di </w:t>
+      </w:r>
+      <w:proofErr w:type="spellStart"/>
+      <w:r>
+        <w:rPr>
+          <w:rFonts w:ascii="Times New Roman" w:hAnsi="Times New Roman" w:cs="Times New Roman"/>
+        </w:rPr>
+        <w:t>WORkTogetHer</w:t>
+      </w:r>
+      <w:proofErr w:type="spellEnd"/>
+      <w:r>
+        <w:rPr>
+          <w:rFonts w:ascii="Times New Roman" w:hAnsi="Times New Roman" w:cs="Times New Roman"/>
+        </w:rPr>
+        <w:t xml:space="preserve"> (WORTH): uno strumento per la gestione di progetti collaborativi che si ispira ad alcuni principi della metodologia </w:t>
+      </w:r>
+      <w:proofErr w:type="spellStart"/>
+      <w:r>
+        <w:rPr>
+          <w:rFonts w:ascii="Times New Roman" w:hAnsi="Times New Roman" w:cs="Times New Roman"/>
+        </w:rPr>
+        <w:t>Kanban</w:t>
+      </w:r>
+      <w:proofErr w:type="spellEnd"/>
       <w:r>
         <w:rPr>
           <w:rFonts w:ascii="Times New Roman" w:hAnsi="Times New Roman" w:cs="Times New Roman"/>
@@ -66,21 +102,112 @@
         <w:rPr>
           <w:rFonts w:ascii="Times New Roman" w:hAnsi="Times New Roman" w:cs="Times New Roman"/>
         </w:rPr>
-        <w:t>Per la compilazione del progetto inserisi nella cartella WORTHClient/Server ed entrate nella cartella src successivamente compilare cosi:</w:t>
-      </w:r>
-    </w:p>
-    <w:p>
-      <w:pPr>
-        <w:rPr>
-          <w:rFonts w:ascii="Times New Roman" w:hAnsi="Times New Roman" w:cs="Times New Roman"/>
-          <w:u w:val="single"/>
-        </w:rPr>
-      </w:pPr>
-      <w:r>
-        <w:rPr>
-          <w:rFonts w:ascii="Times New Roman" w:hAnsi="Times New Roman" w:cs="Times New Roman"/>
-        </w:rPr>
-        <w:t>javac -cp “../lib/Serializer.jar” *.java</w:t>
+        <w:t xml:space="preserve">Per la compilazione del progetto </w:t>
+      </w:r>
+      <w:proofErr w:type="spellStart"/>
+      <w:r>
+        <w:rPr>
+          <w:rFonts w:ascii="Times New Roman" w:hAnsi="Times New Roman" w:cs="Times New Roman"/>
+        </w:rPr>
+        <w:t>inserisi</w:t>
+      </w:r>
+      <w:proofErr w:type="spellEnd"/>
+      <w:r>
+        <w:rPr>
+          <w:rFonts w:ascii="Times New Roman" w:hAnsi="Times New Roman" w:cs="Times New Roman"/>
+        </w:rPr>
+        <w:t xml:space="preserve"> nella cartella </w:t>
+      </w:r>
+      <w:proofErr w:type="spellStart"/>
+      <w:r>
+        <w:rPr>
+          <w:rFonts w:ascii="Times New Roman" w:hAnsi="Times New Roman" w:cs="Times New Roman"/>
+        </w:rPr>
+        <w:t>WORTHClient</w:t>
+      </w:r>
+      <w:proofErr w:type="spellEnd"/>
+      <w:r>
+        <w:rPr>
+          <w:rFonts w:ascii="Times New Roman" w:hAnsi="Times New Roman" w:cs="Times New Roman"/>
+        </w:rPr>
+        <w:t xml:space="preserve">/Server ed entrate nella cartella </w:t>
+      </w:r>
+      <w:proofErr w:type="spellStart"/>
+      <w:r>
+        <w:rPr>
+          <w:rFonts w:ascii="Times New Roman" w:hAnsi="Times New Roman" w:cs="Times New Roman"/>
+        </w:rPr>
+        <w:t>src</w:t>
+      </w:r>
+      <w:proofErr w:type="spellEnd"/>
+      <w:r>
+        <w:rPr>
+          <w:rFonts w:ascii="Times New Roman" w:hAnsi="Times New Roman" w:cs="Times New Roman"/>
+        </w:rPr>
+        <w:t xml:space="preserve"> successivamente compilare </w:t>
+      </w:r>
+      <w:proofErr w:type="gramStart"/>
+      <w:r>
+        <w:rPr>
+          <w:rFonts w:ascii="Times New Roman" w:hAnsi="Times New Roman" w:cs="Times New Roman"/>
+        </w:rPr>
+        <w:t>cosi</w:t>
+      </w:r>
+      <w:proofErr w:type="gramEnd"/>
+      <w:r>
+        <w:rPr>
+          <w:rFonts w:ascii="Times New Roman" w:hAnsi="Times New Roman" w:cs="Times New Roman"/>
+        </w:rPr>
+        <w:t>:</w:t>
+      </w:r>
+    </w:p>
+    <w:p>
+      <w:pPr>
+        <w:rPr>
+          <w:rFonts w:ascii="Times New Roman" w:hAnsi="Times New Roman" w:cs="Times New Roman"/>
+        </w:rPr>
+      </w:pPr>
+      <w:proofErr w:type="spellStart"/>
+      <w:r>
+        <w:rPr>
+          <w:rFonts w:ascii="Times New Roman" w:hAnsi="Times New Roman" w:cs="Times New Roman"/>
+        </w:rPr>
+        <w:t>javac</w:t>
+      </w:r>
+      <w:proofErr w:type="spellEnd"/>
+      <w:r>
+        <w:rPr>
+          <w:rFonts w:ascii="Times New Roman" w:hAnsi="Times New Roman" w:cs="Times New Roman"/>
+        </w:rPr>
+        <w:t xml:space="preserve"> -</w:t>
+      </w:r>
+      <w:proofErr w:type="spellStart"/>
+      <w:r>
+        <w:rPr>
+          <w:rFonts w:ascii="Times New Roman" w:hAnsi="Times New Roman" w:cs="Times New Roman"/>
+        </w:rPr>
+        <w:t>cp</w:t>
+      </w:r>
+      <w:proofErr w:type="spellEnd"/>
+      <w:r>
+        <w:rPr>
+          <w:rFonts w:ascii="Times New Roman" w:hAnsi="Times New Roman" w:cs="Times New Roman"/>
+        </w:rPr>
+        <w:t xml:space="preserve"> “../</w:t>
+      </w:r>
+      <w:proofErr w:type="spellStart"/>
+      <w:r>
+        <w:rPr>
+          <w:rFonts w:ascii="Times New Roman" w:hAnsi="Times New Roman" w:cs="Times New Roman"/>
+        </w:rPr>
+        <w:t>lib</w:t>
+      </w:r>
+      <w:proofErr w:type="spellEnd"/>
+      <w:r>
+        <w:rPr>
+          <w:rFonts w:ascii="Times New Roman" w:hAnsi="Times New Roman" w:cs="Times New Roman"/>
+        </w:rPr>
+        <w:t>/Serializer.jar” *.java</w:t>
       </w:r>
       <w:r>
         <w:rPr>
@@ -88,6 +215,13 @@
         </w:rPr>
         <w:t>.</w:t>
       </w:r>
+    </w:p>
+    <w:p>
+      <w:pPr>
+        <w:rPr>
+          <w:rFonts w:ascii="Times New Roman" w:hAnsi="Times New Roman" w:cs="Times New Roman"/>
+        </w:rPr>
+      </w:pPr>
     </w:p>
     <w:p>
       <w:pPr>
@@ -97,6 +231,567 @@
           <w:szCs w:val="36"/>
         </w:rPr>
       </w:pPr>
+      <w:r>
+        <w:rPr>
+          <w:rFonts w:ascii="Times New Roman" w:hAnsi="Times New Roman" w:cs="Times New Roman"/>
+          <w:sz w:val="36"/>
+          <w:szCs w:val="36"/>
+        </w:rPr>
+        <w:t>Protocollo Utilizzato</w:t>
+      </w:r>
+    </w:p>
+    <w:p>
+      <w:pPr>
+        <w:rPr>
+          <w:rFonts w:ascii="Times New Roman" w:hAnsi="Times New Roman" w:cs="Times New Roman"/>
+          <w:sz w:val="28"/>
+          <w:szCs w:val="28"/>
+        </w:rPr>
+      </w:pPr>
+      <w:r>
+        <w:rPr>
+          <w:rFonts w:ascii="Times New Roman" w:hAnsi="Times New Roman" w:cs="Times New Roman"/>
+          <w:noProof/>
+          <w:sz w:val="36"/>
+          <w:szCs w:val="36"/>
+        </w:rPr>
+        <mc:AlternateContent>
+          <mc:Choice Requires="wps">
+            <w:drawing>
+              <wp:anchor distT="0" distB="0" distL="114300" distR="114300" simplePos="0" relativeHeight="251659264" behindDoc="0" locked="0" layoutInCell="1" allowOverlap="1" wp14:anchorId="5E7D8DDA" wp14:editId="378EE459">
+                <wp:simplePos x="0" y="0"/>
+                <wp:positionH relativeFrom="column">
+                  <wp:posOffset>2844947</wp:posOffset>
+                </wp:positionH>
+                <wp:positionV relativeFrom="paragraph">
+                  <wp:posOffset>9769</wp:posOffset>
+                </wp:positionV>
+                <wp:extent cx="7034" cy="998806"/>
+                <wp:effectExtent l="0" t="0" r="31115" b="30480"/>
+                <wp:wrapNone/>
+                <wp:docPr id="1" name="Connettore diritto 1"/>
+                <wp:cNvGraphicFramePr/>
+                <a:graphic xmlns:a="http://schemas.openxmlformats.org/drawingml/2006/main">
+                  <a:graphicData uri="http://schemas.microsoft.com/office/word/2010/wordprocessingShape">
+                    <wps:wsp>
+                      <wps:cNvCnPr/>
+                      <wps:spPr>
+                        <a:xfrm>
+                          <a:off x="0" y="0"/>
+                          <a:ext cx="7034" cy="998806"/>
+                        </a:xfrm>
+                        <a:prstGeom prst="line">
+                          <a:avLst/>
+                        </a:prstGeom>
+                        <a:ln>
+                          <a:solidFill>
+                            <a:schemeClr val="tx1"/>
+                          </a:solidFill>
+                        </a:ln>
+                      </wps:spPr>
+                      <wps:style>
+                        <a:lnRef idx="1">
+                          <a:schemeClr val="accent1"/>
+                        </a:lnRef>
+                        <a:fillRef idx="0">
+                          <a:schemeClr val="accent1"/>
+                        </a:fillRef>
+                        <a:effectRef idx="0">
+                          <a:schemeClr val="accent1"/>
+                        </a:effectRef>
+                        <a:fontRef idx="minor">
+                          <a:schemeClr val="tx1"/>
+                        </a:fontRef>
+                      </wps:style>
+                      <wps:bodyPr/>
+                    </wps:wsp>
+                  </a:graphicData>
+                </a:graphic>
+              </wp:anchor>
+            </w:drawing>
+          </mc:Choice>
+          <mc:Fallback>
+            <w:pict>
+              <v:line w14:anchorId="64AC0F50" id="Connettore diritto 1" o:spid="_x0000_s1026" style="position:absolute;z-index:251659264;visibility:visible;mso-wrap-style:square;mso-wrap-distance-left:9pt;mso-wrap-distance-top:0;mso-wrap-distance-right:9pt;mso-wrap-distance-bottom:0;mso-position-horizontal:absolute;mso-position-horizontal-relative:text;mso-position-vertical:absolute;mso-position-vertical-relative:text" from="224pt,.75pt" to="224.55pt,79.4pt" o:gfxdata="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" strokecolor="black [3213]" strokeweight=".5pt">
+                <v:stroke joinstyle="miter"/>
+              </v:line>
+            </w:pict>
+          </mc:Fallback>
+        </mc:AlternateContent>
+      </w:r>
+      <w:r>
+        <w:rPr>
+          <w:rFonts w:ascii="Times New Roman" w:hAnsi="Times New Roman" w:cs="Times New Roman"/>
+          <w:sz w:val="28"/>
+          <w:szCs w:val="28"/>
+        </w:rPr>
+        <w:t>Richiesta</w:t>
+      </w:r>
+      <w:r>
+        <w:rPr>
+          <w:rFonts w:ascii="Times New Roman" w:hAnsi="Times New Roman" w:cs="Times New Roman"/>
+          <w:sz w:val="28"/>
+          <w:szCs w:val="28"/>
+        </w:rPr>
+        <w:tab/>
+      </w:r>
+      <w:r>
+        <w:rPr>
+          <w:rFonts w:ascii="Times New Roman" w:hAnsi="Times New Roman" w:cs="Times New Roman"/>
+          <w:sz w:val="28"/>
+          <w:szCs w:val="28"/>
+        </w:rPr>
+        <w:tab/>
+      </w:r>
+      <w:r>
+        <w:rPr>
+          <w:rFonts w:ascii="Times New Roman" w:hAnsi="Times New Roman" w:cs="Times New Roman"/>
+          <w:sz w:val="28"/>
+          <w:szCs w:val="28"/>
+        </w:rPr>
+        <w:tab/>
+      </w:r>
+      <w:r>
+        <w:rPr>
+          <w:rFonts w:ascii="Times New Roman" w:hAnsi="Times New Roman" w:cs="Times New Roman"/>
+          <w:sz w:val="28"/>
+          <w:szCs w:val="28"/>
+        </w:rPr>
+        <w:tab/>
+      </w:r>
+      <w:r>
+        <w:rPr>
+          <w:rFonts w:ascii="Times New Roman" w:hAnsi="Times New Roman" w:cs="Times New Roman"/>
+          <w:sz w:val="28"/>
+          <w:szCs w:val="28"/>
+        </w:rPr>
+        <w:tab/>
+      </w:r>
+      <w:r>
+        <w:rPr>
+          <w:rFonts w:ascii="Times New Roman" w:hAnsi="Times New Roman" w:cs="Times New Roman"/>
+          <w:sz w:val="28"/>
+          <w:szCs w:val="28"/>
+        </w:rPr>
+        <w:tab/>
+      </w:r>
+      <w:r>
+        <w:rPr>
+          <w:rFonts w:ascii="Times New Roman" w:hAnsi="Times New Roman" w:cs="Times New Roman"/>
+          <w:sz w:val="28"/>
+          <w:szCs w:val="28"/>
+        </w:rPr>
+        <w:t>Permessi</w:t>
+      </w:r>
+    </w:p>
+    <w:p>
+      <w:pPr>
+        <w:rPr>
+          <w:rFonts w:ascii="Times New Roman" w:hAnsi="Times New Roman" w:cs="Times New Roman"/>
+          <w:i/>
+          <w:iCs/>
+          <w:sz w:val="28"/>
+          <w:szCs w:val="28"/>
+        </w:rPr>
+      </w:pPr>
+      <w:proofErr w:type="gramStart"/>
+      <w:r>
+        <w:rPr>
+          <w:rFonts w:ascii="Times New Roman" w:hAnsi="Times New Roman" w:cs="Times New Roman"/>
+          <w:sz w:val="28"/>
+          <w:szCs w:val="28"/>
+        </w:rPr>
+        <w:t xml:space="preserve">LOGIN  </w:t>
+      </w:r>
+      <w:r>
+        <w:rPr>
+          <w:rFonts w:ascii="Times New Roman" w:hAnsi="Times New Roman" w:cs="Times New Roman"/>
+          <w:i/>
+          <w:iCs/>
+          <w:sz w:val="28"/>
+          <w:szCs w:val="28"/>
+        </w:rPr>
+        <w:t>Nickname</w:t>
+      </w:r>
+      <w:proofErr w:type="gramEnd"/>
+      <w:r>
+        <w:rPr>
+          <w:rFonts w:ascii="Times New Roman" w:hAnsi="Times New Roman" w:cs="Times New Roman"/>
+          <w:i/>
+          <w:iCs/>
+          <w:sz w:val="28"/>
+          <w:szCs w:val="28"/>
+        </w:rPr>
+        <w:t xml:space="preserve"> Password</w:t>
+      </w:r>
+      <w:r>
+        <w:rPr>
+          <w:rFonts w:ascii="Times New Roman" w:hAnsi="Times New Roman" w:cs="Times New Roman"/>
+          <w:i/>
+          <w:iCs/>
+          <w:sz w:val="28"/>
+          <w:szCs w:val="28"/>
+        </w:rPr>
+        <w:t xml:space="preserve">        </w:t>
+      </w:r>
+      <w:r>
+        <w:rPr>
+          <w:rFonts w:ascii="Times New Roman" w:hAnsi="Times New Roman" w:cs="Times New Roman"/>
+          <w:i/>
+          <w:iCs/>
+          <w:sz w:val="28"/>
+          <w:szCs w:val="28"/>
+        </w:rPr>
+        <w:tab/>
+      </w:r>
+      <w:r>
+        <w:rPr>
+          <w:rFonts w:ascii="Times New Roman" w:hAnsi="Times New Roman" w:cs="Times New Roman"/>
+          <w:i/>
+          <w:iCs/>
+          <w:sz w:val="28"/>
+          <w:szCs w:val="28"/>
+        </w:rPr>
+        <w:tab/>
+      </w:r>
+      <w:r>
+        <w:rPr>
+          <w:rFonts w:ascii="Times New Roman" w:hAnsi="Times New Roman" w:cs="Times New Roman"/>
+          <w:sz w:val="28"/>
+          <w:szCs w:val="28"/>
+        </w:rPr>
+        <w:t>Utente</w:t>
+      </w:r>
+      <w:r>
+        <w:rPr>
+          <w:rFonts w:ascii="Times New Roman" w:hAnsi="Times New Roman" w:cs="Times New Roman"/>
+          <w:i/>
+          <w:iCs/>
+          <w:sz w:val="28"/>
+          <w:szCs w:val="28"/>
+        </w:rPr>
+        <w:br/>
+      </w:r>
+      <w:r>
+        <w:rPr>
+          <w:rFonts w:ascii="Times New Roman" w:hAnsi="Times New Roman" w:cs="Times New Roman"/>
+          <w:sz w:val="28"/>
+          <w:szCs w:val="28"/>
+        </w:rPr>
+        <w:t>LISTPROJECTS</w:t>
+      </w:r>
+      <w:r>
+        <w:rPr>
+          <w:rFonts w:ascii="Times New Roman" w:hAnsi="Times New Roman" w:cs="Times New Roman"/>
+          <w:sz w:val="28"/>
+          <w:szCs w:val="28"/>
+        </w:rPr>
+        <w:tab/>
+      </w:r>
+      <w:r>
+        <w:rPr>
+          <w:rFonts w:ascii="Times New Roman" w:hAnsi="Times New Roman" w:cs="Times New Roman"/>
+          <w:sz w:val="28"/>
+          <w:szCs w:val="28"/>
+        </w:rPr>
+        <w:tab/>
+      </w:r>
+      <w:r>
+        <w:rPr>
+          <w:rFonts w:ascii="Times New Roman" w:hAnsi="Times New Roman" w:cs="Times New Roman"/>
+          <w:sz w:val="28"/>
+          <w:szCs w:val="28"/>
+        </w:rPr>
+        <w:tab/>
+        <w:t xml:space="preserve">     </w:t>
+      </w:r>
+      <w:r>
+        <w:rPr>
+          <w:rFonts w:ascii="Times New Roman" w:hAnsi="Times New Roman" w:cs="Times New Roman"/>
+          <w:sz w:val="28"/>
+          <w:szCs w:val="28"/>
+        </w:rPr>
+        <w:tab/>
+      </w:r>
+      <w:r>
+        <w:rPr>
+          <w:rFonts w:ascii="Times New Roman" w:hAnsi="Times New Roman" w:cs="Times New Roman"/>
+          <w:sz w:val="28"/>
+          <w:szCs w:val="28"/>
+        </w:rPr>
+        <w:tab/>
+      </w:r>
+      <w:r>
+        <w:rPr>
+          <w:rFonts w:ascii="Times New Roman" w:hAnsi="Times New Roman" w:cs="Times New Roman"/>
+          <w:sz w:val="28"/>
+          <w:szCs w:val="28"/>
+        </w:rPr>
+        <w:t>Utente</w:t>
+      </w:r>
+      <w:r>
+        <w:rPr>
+          <w:rFonts w:ascii="Times New Roman" w:hAnsi="Times New Roman" w:cs="Times New Roman"/>
+          <w:sz w:val="28"/>
+          <w:szCs w:val="28"/>
+        </w:rPr>
+        <w:br/>
+        <w:t xml:space="preserve">CREATEPROJECT </w:t>
+      </w:r>
+      <w:r>
+        <w:rPr>
+          <w:rFonts w:ascii="Times New Roman" w:hAnsi="Times New Roman" w:cs="Times New Roman"/>
+          <w:i/>
+          <w:iCs/>
+          <w:sz w:val="28"/>
+          <w:szCs w:val="28"/>
+        </w:rPr>
+        <w:t>Nome</w:t>
+      </w:r>
+      <w:r>
+        <w:rPr>
+          <w:rFonts w:ascii="Times New Roman" w:hAnsi="Times New Roman" w:cs="Times New Roman"/>
+          <w:i/>
+          <w:iCs/>
+          <w:sz w:val="28"/>
+          <w:szCs w:val="28"/>
+        </w:rPr>
+        <w:t xml:space="preserve"> Nickname</w:t>
+      </w:r>
+      <w:r>
+        <w:rPr>
+          <w:rFonts w:ascii="Times New Roman" w:hAnsi="Times New Roman" w:cs="Times New Roman"/>
+          <w:i/>
+          <w:iCs/>
+          <w:sz w:val="28"/>
+          <w:szCs w:val="28"/>
+        </w:rPr>
+        <w:tab/>
+        <w:t xml:space="preserve">    </w:t>
+      </w:r>
+      <w:r>
+        <w:rPr>
+          <w:rFonts w:ascii="Times New Roman" w:hAnsi="Times New Roman" w:cs="Times New Roman"/>
+          <w:i/>
+          <w:iCs/>
+          <w:sz w:val="28"/>
+          <w:szCs w:val="28"/>
+        </w:rPr>
+        <w:t xml:space="preserve">     </w:t>
+      </w:r>
+      <w:r>
+        <w:rPr>
+          <w:rFonts w:ascii="Times New Roman" w:hAnsi="Times New Roman" w:cs="Times New Roman"/>
+          <w:i/>
+          <w:iCs/>
+          <w:sz w:val="28"/>
+          <w:szCs w:val="28"/>
+        </w:rPr>
+        <w:t xml:space="preserve"> </w:t>
+      </w:r>
+      <w:r>
+        <w:rPr>
+          <w:rFonts w:ascii="Times New Roman" w:hAnsi="Times New Roman" w:cs="Times New Roman"/>
+          <w:sz w:val="28"/>
+          <w:szCs w:val="28"/>
+        </w:rPr>
+        <w:t>Utente</w:t>
+      </w:r>
+      <w:r>
+        <w:rPr>
+          <w:rFonts w:ascii="Times New Roman" w:hAnsi="Times New Roman" w:cs="Times New Roman"/>
+          <w:sz w:val="28"/>
+          <w:szCs w:val="28"/>
+        </w:rPr>
+        <w:br/>
+      </w:r>
+    </w:p>
+    <w:p>
+      <w:pPr>
+        <w:rPr>
+          <w:rFonts w:ascii="Times New Roman" w:hAnsi="Times New Roman" w:cs="Times New Roman"/>
+          <w:sz w:val="28"/>
+          <w:szCs w:val="28"/>
+        </w:rPr>
+      </w:pPr>
+    </w:p>
+    <w:p>
+      <w:pPr>
+        <w:rPr>
+          <w:rFonts w:ascii="Times New Roman" w:hAnsi="Times New Roman" w:cs="Times New Roman"/>
+          <w:sz w:val="28"/>
+          <w:szCs w:val="28"/>
+        </w:rPr>
+      </w:pPr>
+    </w:p>
+    <w:p>
+      <w:pPr>
+        <w:rPr>
+          <w:rFonts w:ascii="Times New Roman" w:hAnsi="Times New Roman" w:cs="Times New Roman"/>
+          <w:sz w:val="28"/>
+          <w:szCs w:val="28"/>
+        </w:rPr>
+      </w:pPr>
+    </w:p>
+    <w:p>
+      <w:pPr>
+        <w:rPr>
+          <w:rFonts w:ascii="Times New Roman" w:hAnsi="Times New Roman" w:cs="Times New Roman"/>
+          <w:sz w:val="28"/>
+          <w:szCs w:val="28"/>
+        </w:rPr>
+      </w:pPr>
+      <w:r>
+        <w:rPr>
+          <w:rFonts w:ascii="Times New Roman" w:hAnsi="Times New Roman" w:cs="Times New Roman"/>
+          <w:sz w:val="28"/>
+          <w:szCs w:val="28"/>
+        </w:rPr>
+        <w:t>Risposta</w:t>
+      </w:r>
+    </w:p>
+    <w:p>
+      <w:pPr>
+        <w:rPr>
+          <w:rFonts w:ascii="Times New Roman" w:hAnsi="Times New Roman" w:cs="Times New Roman"/>
+          <w:sz w:val="28"/>
+          <w:szCs w:val="28"/>
+          <w:u w:val="single"/>
+        </w:rPr>
+      </w:pPr>
+      <w:r>
+        <w:rPr>
+          <w:rFonts w:ascii="Times New Roman" w:hAnsi="Times New Roman" w:cs="Times New Roman"/>
+          <w:sz w:val="28"/>
+          <w:szCs w:val="28"/>
+        </w:rPr>
+        <w:t>201 Login effettuato con successo</w:t>
+      </w:r>
+      <w:r>
+        <w:rPr>
+          <w:rFonts w:ascii="Times New Roman" w:hAnsi="Times New Roman" w:cs="Times New Roman"/>
+          <w:sz w:val="28"/>
+          <w:szCs w:val="28"/>
+        </w:rPr>
+        <w:br/>
+        <w:t>202 Progetto creato con successo</w:t>
+      </w:r>
+    </w:p>
+    <w:p>
+      <w:pPr>
+        <w:rPr>
+          <w:rFonts w:ascii="Times New Roman" w:hAnsi="Times New Roman" w:cs="Times New Roman"/>
+          <w:sz w:val="28"/>
+          <w:szCs w:val="28"/>
+        </w:rPr>
+      </w:pPr>
+      <w:r>
+        <w:rPr>
+          <w:rFonts w:ascii="Times New Roman" w:hAnsi="Times New Roman" w:cs="Times New Roman"/>
+          <w:sz w:val="28"/>
+          <w:szCs w:val="28"/>
+        </w:rPr>
+        <w:t>Errori</w:t>
+      </w:r>
+    </w:p>
+    <w:p>
+      <w:pPr>
+        <w:rPr>
+          <w:rFonts w:ascii="Times New Roman" w:hAnsi="Times New Roman" w:cs="Times New Roman"/>
+          <w:sz w:val="28"/>
+          <w:szCs w:val="28"/>
+        </w:rPr>
+      </w:pPr>
+      <w:r>
+        <w:rPr>
+          <w:rFonts w:ascii="Times New Roman" w:hAnsi="Times New Roman" w:cs="Times New Roman"/>
+          <w:sz w:val="28"/>
+          <w:szCs w:val="28"/>
+        </w:rPr>
+        <w:t>40</w:t>
+      </w:r>
+      <w:r>
+        <w:rPr>
+          <w:rFonts w:ascii="Times New Roman" w:hAnsi="Times New Roman" w:cs="Times New Roman"/>
+          <w:sz w:val="28"/>
+          <w:szCs w:val="28"/>
+        </w:rPr>
+        <w:t>1</w:t>
+      </w:r>
+      <w:r>
+        <w:rPr>
+          <w:rFonts w:ascii="Times New Roman" w:hAnsi="Times New Roman" w:cs="Times New Roman"/>
+          <w:sz w:val="28"/>
+          <w:szCs w:val="28"/>
+        </w:rPr>
+        <w:t xml:space="preserve"> Errore nel passaggio dei parametri</w:t>
+      </w:r>
+      <w:r>
+        <w:rPr>
+          <w:rFonts w:ascii="Times New Roman" w:hAnsi="Times New Roman" w:cs="Times New Roman"/>
+          <w:sz w:val="28"/>
+          <w:szCs w:val="28"/>
+        </w:rPr>
+        <w:br/>
+        <w:t>40</w:t>
+      </w:r>
+      <w:r>
+        <w:rPr>
+          <w:rFonts w:ascii="Times New Roman" w:hAnsi="Times New Roman" w:cs="Times New Roman"/>
+          <w:sz w:val="28"/>
+          <w:szCs w:val="28"/>
+        </w:rPr>
+        <w:t>2</w:t>
+      </w:r>
+      <w:r>
+        <w:rPr>
+          <w:rFonts w:ascii="Times New Roman" w:hAnsi="Times New Roman" w:cs="Times New Roman"/>
+          <w:sz w:val="28"/>
+          <w:szCs w:val="28"/>
+        </w:rPr>
+        <w:t xml:space="preserve"> Password o Nickname errati</w:t>
+      </w:r>
+      <w:r>
+        <w:rPr>
+          <w:rFonts w:ascii="Times New Roman" w:hAnsi="Times New Roman" w:cs="Times New Roman"/>
+          <w:sz w:val="28"/>
+          <w:szCs w:val="28"/>
+        </w:rPr>
+        <w:br/>
+      </w:r>
+      <w:r>
+        <w:rPr>
+          <w:rFonts w:ascii="Times New Roman" w:hAnsi="Times New Roman" w:cs="Times New Roman"/>
+          <w:sz w:val="28"/>
+          <w:szCs w:val="28"/>
+        </w:rPr>
+        <w:t>403 Progetto già esistente</w:t>
+      </w:r>
+    </w:p>
+    <w:p>
+      <w:pPr>
+        <w:rPr>
+          <w:rFonts w:ascii="Times New Roman" w:hAnsi="Times New Roman" w:cs="Times New Roman"/>
+          <w:sz w:val="28"/>
+          <w:szCs w:val="28"/>
+        </w:rPr>
+      </w:pPr>
+      <w:r>
+        <w:rPr>
+          <w:rFonts w:ascii="Times New Roman" w:hAnsi="Times New Roman" w:cs="Times New Roman"/>
+          <w:sz w:val="28"/>
+          <w:szCs w:val="28"/>
+        </w:rPr>
+        <w:br/>
+      </w:r>
+      <w:r>
+        <w:rPr>
+          <w:rFonts w:ascii="Times New Roman" w:hAnsi="Times New Roman" w:cs="Times New Roman"/>
+          <w:sz w:val="28"/>
+          <w:szCs w:val="28"/>
+        </w:rPr>
+        <w:br/>
+      </w:r>
     </w:p>
     <w:sectPr>
       <w:pgSz w:w="11906" w:h="16838"/>

</xml_diff>

<commit_message>
Event loop does work
</commit_message>
<xml_diff>
--- a/Compilazione.docx
+++ b/Compilazione.docx
@@ -30,49 +30,31 @@
         <w:rPr>
           <w:rFonts w:ascii="Times New Roman" w:hAnsi="Times New Roman" w:cs="Times New Roman"/>
         </w:rPr>
-        <w:t xml:space="preserve">Il progetto di laboratorio di fine corso </w:t>
-      </w:r>
-      <w:proofErr w:type="spellStart"/>
-      <w:r>
-        <w:rPr>
-          <w:rFonts w:ascii="Times New Roman" w:hAnsi="Times New Roman" w:cs="Times New Roman"/>
-        </w:rPr>
-        <w:t>a.a</w:t>
-      </w:r>
-      <w:proofErr w:type="spellEnd"/>
-      <w:r>
-        <w:rPr>
-          <w:rFonts w:ascii="Times New Roman" w:hAnsi="Times New Roman" w:cs="Times New Roman"/>
-        </w:rPr>
-        <w:t xml:space="preserve"> 2020/2021 di reti riguarda la realizzazione di un di </w:t>
-      </w:r>
-      <w:proofErr w:type="spellStart"/>
-      <w:r>
-        <w:rPr>
-          <w:rFonts w:ascii="Times New Roman" w:hAnsi="Times New Roman" w:cs="Times New Roman"/>
-        </w:rPr>
-        <w:t>WORkTogetHer</w:t>
-      </w:r>
-      <w:proofErr w:type="spellEnd"/>
-      <w:r>
-        <w:rPr>
-          <w:rFonts w:ascii="Times New Roman" w:hAnsi="Times New Roman" w:cs="Times New Roman"/>
-        </w:rPr>
-        <w:t xml:space="preserve"> (WORTH): uno strumento per la gestione di progetti collaborativi che si ispira ad alcuni principi della metodologia </w:t>
-      </w:r>
-      <w:proofErr w:type="spellStart"/>
-      <w:r>
-        <w:rPr>
-          <w:rFonts w:ascii="Times New Roman" w:hAnsi="Times New Roman" w:cs="Times New Roman"/>
-        </w:rPr>
-        <w:t>Kanban</w:t>
-      </w:r>
-      <w:proofErr w:type="spellEnd"/>
-      <w:r>
-        <w:rPr>
-          <w:rFonts w:ascii="Times New Roman" w:hAnsi="Times New Roman" w:cs="Times New Roman"/>
-        </w:rPr>
-        <w:t xml:space="preserve"> utilizzando il linguaggio di programmazione Java.</w:t>
+        <w:t xml:space="preserve">Il progetto di laboratorio di fine corso a.a 2020/2021 di reti riguarda la realizzazione di un </w:t>
+      </w:r>
+      <w:r>
+        <w:rPr>
+          <w:rFonts w:ascii="Times New Roman" w:hAnsi="Times New Roman" w:cs="Times New Roman"/>
+        </w:rPr>
+        <w:t xml:space="preserve">servizio denominato </w:t>
+      </w:r>
+      <w:r>
+        <w:rPr>
+          <w:rFonts w:ascii="Times New Roman" w:hAnsi="Times New Roman" w:cs="Times New Roman"/>
+        </w:rPr>
+        <w:t>WORkTogetHer (WORTH): uno strumento per la gestione di progetti collaborativi che si ispira ad alcuni principi della metodologia Kanban</w:t>
+      </w:r>
+      <w:r>
+        <w:rPr>
+          <w:rFonts w:ascii="Times New Roman" w:hAnsi="Times New Roman" w:cs="Times New Roman"/>
+        </w:rPr>
+        <w:t xml:space="preserve">, </w:t>
+      </w:r>
+      <w:r>
+        <w:rPr>
+          <w:rFonts w:ascii="Times New Roman" w:hAnsi="Times New Roman" w:cs="Times New Roman"/>
+        </w:rPr>
+        <w:t>utilizzando il linguaggio di programmazione Java.</w:t>
       </w:r>
     </w:p>
     <w:p>
@@ -102,112 +84,32 @@
         <w:rPr>
           <w:rFonts w:ascii="Times New Roman" w:hAnsi="Times New Roman" w:cs="Times New Roman"/>
         </w:rPr>
-        <w:t xml:space="preserve">Per la compilazione del progetto </w:t>
-      </w:r>
-      <w:proofErr w:type="spellStart"/>
-      <w:r>
-        <w:rPr>
-          <w:rFonts w:ascii="Times New Roman" w:hAnsi="Times New Roman" w:cs="Times New Roman"/>
-        </w:rPr>
-        <w:t>inserisi</w:t>
-      </w:r>
-      <w:proofErr w:type="spellEnd"/>
-      <w:r>
-        <w:rPr>
-          <w:rFonts w:ascii="Times New Roman" w:hAnsi="Times New Roman" w:cs="Times New Roman"/>
-        </w:rPr>
-        <w:t xml:space="preserve"> nella cartella </w:t>
-      </w:r>
-      <w:proofErr w:type="spellStart"/>
-      <w:r>
-        <w:rPr>
-          <w:rFonts w:ascii="Times New Roman" w:hAnsi="Times New Roman" w:cs="Times New Roman"/>
-        </w:rPr>
-        <w:t>WORTHClient</w:t>
-      </w:r>
-      <w:proofErr w:type="spellEnd"/>
-      <w:r>
-        <w:rPr>
-          <w:rFonts w:ascii="Times New Roman" w:hAnsi="Times New Roman" w:cs="Times New Roman"/>
-        </w:rPr>
-        <w:t xml:space="preserve">/Server ed entrate nella cartella </w:t>
-      </w:r>
-      <w:proofErr w:type="spellStart"/>
-      <w:r>
-        <w:rPr>
-          <w:rFonts w:ascii="Times New Roman" w:hAnsi="Times New Roman" w:cs="Times New Roman"/>
-        </w:rPr>
-        <w:t>src</w:t>
-      </w:r>
-      <w:proofErr w:type="spellEnd"/>
-      <w:r>
-        <w:rPr>
-          <w:rFonts w:ascii="Times New Roman" w:hAnsi="Times New Roman" w:cs="Times New Roman"/>
-        </w:rPr>
-        <w:t xml:space="preserve"> successivamente compilare </w:t>
-      </w:r>
-      <w:proofErr w:type="gramStart"/>
-      <w:r>
-        <w:rPr>
-          <w:rFonts w:ascii="Times New Roman" w:hAnsi="Times New Roman" w:cs="Times New Roman"/>
-        </w:rPr>
-        <w:t>cosi</w:t>
-      </w:r>
-      <w:proofErr w:type="gramEnd"/>
-      <w:r>
-        <w:rPr>
-          <w:rFonts w:ascii="Times New Roman" w:hAnsi="Times New Roman" w:cs="Times New Roman"/>
-        </w:rPr>
-        <w:t>:</w:t>
-      </w:r>
-    </w:p>
-    <w:p>
-      <w:pPr>
-        <w:rPr>
-          <w:rFonts w:ascii="Times New Roman" w:hAnsi="Times New Roman" w:cs="Times New Roman"/>
-        </w:rPr>
-      </w:pPr>
-      <w:proofErr w:type="spellStart"/>
-      <w:r>
-        <w:rPr>
-          <w:rFonts w:ascii="Times New Roman" w:hAnsi="Times New Roman" w:cs="Times New Roman"/>
-        </w:rPr>
-        <w:t>javac</w:t>
-      </w:r>
-      <w:proofErr w:type="spellEnd"/>
-      <w:r>
-        <w:rPr>
-          <w:rFonts w:ascii="Times New Roman" w:hAnsi="Times New Roman" w:cs="Times New Roman"/>
-        </w:rPr>
-        <w:t xml:space="preserve"> -</w:t>
-      </w:r>
-      <w:proofErr w:type="spellStart"/>
-      <w:r>
-        <w:rPr>
-          <w:rFonts w:ascii="Times New Roman" w:hAnsi="Times New Roman" w:cs="Times New Roman"/>
-        </w:rPr>
-        <w:t>cp</w:t>
-      </w:r>
-      <w:proofErr w:type="spellEnd"/>
-      <w:r>
-        <w:rPr>
-          <w:rFonts w:ascii="Times New Roman" w:hAnsi="Times New Roman" w:cs="Times New Roman"/>
-        </w:rPr>
-        <w:t xml:space="preserve"> “../</w:t>
-      </w:r>
-      <w:proofErr w:type="spellStart"/>
-      <w:r>
-        <w:rPr>
-          <w:rFonts w:ascii="Times New Roman" w:hAnsi="Times New Roman" w:cs="Times New Roman"/>
-        </w:rPr>
-        <w:t>lib</w:t>
-      </w:r>
-      <w:proofErr w:type="spellEnd"/>
-      <w:r>
-        <w:rPr>
-          <w:rFonts w:ascii="Times New Roman" w:hAnsi="Times New Roman" w:cs="Times New Roman"/>
-        </w:rPr>
-        <w:t>/Serializer.jar” *.java</w:t>
+        <w:t>Per la compilazione del progetto inseri</w:t>
+      </w:r>
+      <w:r>
+        <w:rPr>
+          <w:rFonts w:ascii="Times New Roman" w:hAnsi="Times New Roman" w:cs="Times New Roman"/>
+        </w:rPr>
+        <w:t>r</w:t>
+      </w:r>
+      <w:r>
+        <w:rPr>
+          <w:rFonts w:ascii="Times New Roman" w:hAnsi="Times New Roman" w:cs="Times New Roman"/>
+        </w:rPr>
+        <w:t>si nella cartella WORTHClient/Server ed entrate nella cartella src successivamente compilare cosi:</w:t>
+      </w:r>
+    </w:p>
+    <w:p>
+      <w:pPr>
+        <w:rPr>
+          <w:rFonts w:ascii="Times New Roman" w:hAnsi="Times New Roman" w:cs="Times New Roman"/>
+        </w:rPr>
+      </w:pPr>
+      <w:r>
+        <w:rPr>
+          <w:rFonts w:ascii="Times New Roman" w:hAnsi="Times New Roman" w:cs="Times New Roman"/>
+        </w:rPr>
+        <w:t>javac -cp “../lib/Serializer.jar” *.java</w:t>
       </w:r>
       <w:r>
         <w:rPr>
@@ -215,6 +117,80 @@
         </w:rPr>
         <w:t>.</w:t>
       </w:r>
+    </w:p>
+    <w:p>
+      <w:pPr>
+        <w:rPr>
+          <w:rFonts w:ascii="Times New Roman" w:hAnsi="Times New Roman" w:cs="Times New Roman"/>
+        </w:rPr>
+      </w:pPr>
+    </w:p>
+    <w:p>
+      <w:pPr>
+        <w:rPr>
+          <w:rFonts w:ascii="Times New Roman" w:hAnsi="Times New Roman" w:cs="Times New Roman"/>
+          <w:sz w:val="36"/>
+          <w:szCs w:val="36"/>
+        </w:rPr>
+      </w:pPr>
+      <w:r>
+        <w:rPr>
+          <w:rFonts w:ascii="Times New Roman" w:hAnsi="Times New Roman" w:cs="Times New Roman"/>
+          <w:sz w:val="36"/>
+          <w:szCs w:val="36"/>
+        </w:rPr>
+        <w:t>Architettura Software</w:t>
+      </w:r>
+    </w:p>
+    <w:p>
+      <w:pPr>
+        <w:rPr>
+          <w:rFonts w:ascii="Times New Roman" w:hAnsi="Times New Roman" w:cs="Times New Roman"/>
+          <w:sz w:val="28"/>
+          <w:szCs w:val="28"/>
+        </w:rPr>
+      </w:pPr>
+      <w:r>
+        <w:rPr>
+          <w:rFonts w:ascii="Times New Roman" w:hAnsi="Times New Roman" w:cs="Times New Roman"/>
+          <w:sz w:val="28"/>
+          <w:szCs w:val="28"/>
+        </w:rPr>
+        <w:t>WORTH Client</w:t>
+      </w:r>
+    </w:p>
+    <w:p>
+      <w:pPr>
+        <w:rPr>
+          <w:rFonts w:ascii="Times New Roman" w:hAnsi="Times New Roman" w:cs="Times New Roman"/>
+          <w:sz w:val="28"/>
+          <w:szCs w:val="28"/>
+        </w:rPr>
+      </w:pPr>
+    </w:p>
+    <w:p>
+      <w:pPr>
+        <w:rPr>
+          <w:rFonts w:ascii="Times New Roman" w:hAnsi="Times New Roman" w:cs="Times New Roman"/>
+          <w:sz w:val="28"/>
+          <w:szCs w:val="28"/>
+        </w:rPr>
+      </w:pPr>
+      <w:r>
+        <w:rPr>
+          <w:rFonts w:ascii="Times New Roman" w:hAnsi="Times New Roman" w:cs="Times New Roman"/>
+          <w:sz w:val="28"/>
+          <w:szCs w:val="28"/>
+        </w:rPr>
+        <w:t>WORTH Server</w:t>
+      </w:r>
+    </w:p>
+    <w:p>
+      <w:pPr>
+        <w:rPr>
+          <w:rFonts w:ascii="Times New Roman" w:hAnsi="Times New Roman" w:cs="Times New Roman"/>
+        </w:rPr>
+      </w:pPr>
     </w:p>
     <w:p>
       <w:pPr>
@@ -394,7 +370,6 @@
           <w:szCs w:val="28"/>
         </w:rPr>
       </w:pPr>
-      <w:proofErr w:type="gramStart"/>
       <w:r>
         <w:rPr>
           <w:rFonts w:ascii="Times New Roman" w:hAnsi="Times New Roman" w:cs="Times New Roman"/>
@@ -411,9 +386,8 @@
           <w:sz w:val="28"/>
           <w:szCs w:val="28"/>
         </w:rPr>
-        <w:t>Nickname</w:t>
-      </w:r>
-      <w:proofErr w:type="gramEnd"/>
+        <w:t>Nickname Password</w:t>
+      </w:r>
       <w:r>
         <w:rPr>
           <w:rFonts w:ascii="Times New Roman" w:hAnsi="Times New Roman" w:cs="Times New Roman"/>
@@ -422,7 +396,7 @@
           <w:sz w:val="28"/>
           <w:szCs w:val="28"/>
         </w:rPr>
-        <w:t xml:space="preserve"> Password</w:t>
+        <w:t xml:space="preserve">        </w:t>
       </w:r>
       <w:r>
         <w:rPr>
@@ -432,7 +406,7 @@
           <w:sz w:val="28"/>
           <w:szCs w:val="28"/>
         </w:rPr>
-        <w:t xml:space="preserve">        </w:t>
+        <w:tab/>
       </w:r>
       <w:r>
         <w:rPr>
@@ -447,11 +421,35 @@
       <w:r>
         <w:rPr>
           <w:rFonts w:ascii="Times New Roman" w:hAnsi="Times New Roman" w:cs="Times New Roman"/>
+          <w:sz w:val="28"/>
+          <w:szCs w:val="28"/>
+        </w:rPr>
+        <w:t>Utente</w:t>
+      </w:r>
+      <w:r>
+        <w:rPr>
+          <w:rFonts w:ascii="Times New Roman" w:hAnsi="Times New Roman" w:cs="Times New Roman"/>
           <w:i/>
           <w:iCs/>
           <w:sz w:val="28"/>
           <w:szCs w:val="28"/>
         </w:rPr>
+        <w:br/>
+      </w:r>
+      <w:r>
+        <w:rPr>
+          <w:rFonts w:ascii="Times New Roman" w:hAnsi="Times New Roman" w:cs="Times New Roman"/>
+          <w:sz w:val="28"/>
+          <w:szCs w:val="28"/>
+        </w:rPr>
+        <w:t>LISTPROJECTS</w:t>
+      </w:r>
+      <w:r>
+        <w:rPr>
+          <w:rFonts w:ascii="Times New Roman" w:hAnsi="Times New Roman" w:cs="Times New Roman"/>
+          <w:sz w:val="28"/>
+          <w:szCs w:val="28"/>
+        </w:rPr>
         <w:tab/>
       </w:r>
       <w:r>
@@ -460,7 +458,49 @@
           <w:sz w:val="28"/>
           <w:szCs w:val="28"/>
         </w:rPr>
+        <w:tab/>
+      </w:r>
+      <w:r>
+        <w:rPr>
+          <w:rFonts w:ascii="Times New Roman" w:hAnsi="Times New Roman" w:cs="Times New Roman"/>
+          <w:sz w:val="28"/>
+          <w:szCs w:val="28"/>
+        </w:rPr>
+        <w:tab/>
+        <w:t xml:space="preserve">     </w:t>
+      </w:r>
+      <w:r>
+        <w:rPr>
+          <w:rFonts w:ascii="Times New Roman" w:hAnsi="Times New Roman" w:cs="Times New Roman"/>
+          <w:sz w:val="28"/>
+          <w:szCs w:val="28"/>
+        </w:rPr>
+        <w:tab/>
+      </w:r>
+      <w:r>
+        <w:rPr>
+          <w:rFonts w:ascii="Times New Roman" w:hAnsi="Times New Roman" w:cs="Times New Roman"/>
+          <w:sz w:val="28"/>
+          <w:szCs w:val="28"/>
+        </w:rPr>
+        <w:tab/>
+      </w:r>
+      <w:r>
+        <w:rPr>
+          <w:rFonts w:ascii="Times New Roman" w:hAnsi="Times New Roman" w:cs="Times New Roman"/>
+          <w:sz w:val="28"/>
+          <w:szCs w:val="28"/>
+        </w:rPr>
         <w:t>Utente</w:t>
+      </w:r>
+      <w:r>
+        <w:rPr>
+          <w:rFonts w:ascii="Times New Roman" w:hAnsi="Times New Roman" w:cs="Times New Roman"/>
+          <w:sz w:val="28"/>
+          <w:szCs w:val="28"/>
+        </w:rPr>
+        <w:br/>
+        <w:t xml:space="preserve">CREATEPROJECT </w:t>
       </w:r>
       <w:r>
         <w:rPr>
@@ -470,73 +510,7 @@
           <w:sz w:val="28"/>
           <w:szCs w:val="28"/>
         </w:rPr>
-        <w:br/>
-      </w:r>
-      <w:r>
-        <w:rPr>
-          <w:rFonts w:ascii="Times New Roman" w:hAnsi="Times New Roman" w:cs="Times New Roman"/>
-          <w:sz w:val="28"/>
-          <w:szCs w:val="28"/>
-        </w:rPr>
-        <w:t>LISTPROJECTS</w:t>
-      </w:r>
-      <w:r>
-        <w:rPr>
-          <w:rFonts w:ascii="Times New Roman" w:hAnsi="Times New Roman" w:cs="Times New Roman"/>
-          <w:sz w:val="28"/>
-          <w:szCs w:val="28"/>
-        </w:rPr>
-        <w:tab/>
-      </w:r>
-      <w:r>
-        <w:rPr>
-          <w:rFonts w:ascii="Times New Roman" w:hAnsi="Times New Roman" w:cs="Times New Roman"/>
-          <w:sz w:val="28"/>
-          <w:szCs w:val="28"/>
-        </w:rPr>
-        <w:tab/>
-      </w:r>
-      <w:r>
-        <w:rPr>
-          <w:rFonts w:ascii="Times New Roman" w:hAnsi="Times New Roman" w:cs="Times New Roman"/>
-          <w:sz w:val="28"/>
-          <w:szCs w:val="28"/>
-        </w:rPr>
-        <w:tab/>
-        <w:t xml:space="preserve">     </w:t>
-      </w:r>
-      <w:r>
-        <w:rPr>
-          <w:rFonts w:ascii="Times New Roman" w:hAnsi="Times New Roman" w:cs="Times New Roman"/>
-          <w:sz w:val="28"/>
-          <w:szCs w:val="28"/>
-        </w:rPr>
-        <w:tab/>
-      </w:r>
-      <w:r>
-        <w:rPr>
-          <w:rFonts w:ascii="Times New Roman" w:hAnsi="Times New Roman" w:cs="Times New Roman"/>
-          <w:sz w:val="28"/>
-          <w:szCs w:val="28"/>
-        </w:rPr>
-        <w:tab/>
-      </w:r>
-      <w:r>
-        <w:rPr>
-          <w:rFonts w:ascii="Times New Roman" w:hAnsi="Times New Roman" w:cs="Times New Roman"/>
-          <w:sz w:val="28"/>
-          <w:szCs w:val="28"/>
-        </w:rPr>
-        <w:t>Utente</w:t>
-      </w:r>
-      <w:r>
-        <w:rPr>
-          <w:rFonts w:ascii="Times New Roman" w:hAnsi="Times New Roman" w:cs="Times New Roman"/>
-          <w:sz w:val="28"/>
-          <w:szCs w:val="28"/>
-        </w:rPr>
-        <w:br/>
-        <w:t xml:space="preserve">CREATEPROJECT </w:t>
+        <w:t>Nome</w:t>
       </w:r>
       <w:r>
         <w:rPr>
@@ -546,7 +520,7 @@
           <w:sz w:val="28"/>
           <w:szCs w:val="28"/>
         </w:rPr>
-        <w:t>Nome</w:t>
+        <w:t xml:space="preserve"> Nickname</w:t>
       </w:r>
       <w:r>
         <w:rPr>
@@ -556,7 +530,8 @@
           <w:sz w:val="28"/>
           <w:szCs w:val="28"/>
         </w:rPr>
-        <w:t xml:space="preserve"> Nickname</w:t>
+        <w:tab/>
+        <w:t xml:space="preserve">    </w:t>
       </w:r>
       <w:r>
         <w:rPr>
@@ -566,8 +541,7 @@
           <w:sz w:val="28"/>
           <w:szCs w:val="28"/>
         </w:rPr>
-        <w:tab/>
-        <w:t xml:space="preserve">    </w:t>
+        <w:t xml:space="preserve">     </w:t>
       </w:r>
       <w:r>
         <w:rPr>
@@ -577,16 +551,6 @@
           <w:sz w:val="28"/>
           <w:szCs w:val="28"/>
         </w:rPr>
-        <w:t xml:space="preserve">     </w:t>
-      </w:r>
-      <w:r>
-        <w:rPr>
-          <w:rFonts w:ascii="Times New Roman" w:hAnsi="Times New Roman" w:cs="Times New Roman"/>
-          <w:i/>
-          <w:iCs/>
-          <w:sz w:val="28"/>
-          <w:szCs w:val="28"/>
-        </w:rPr>
         <w:t xml:space="preserve"> </w:t>
       </w:r>
       <w:r>
@@ -776,6 +740,15 @@
           <w:szCs w:val="28"/>
         </w:rPr>
       </w:pPr>
+      <w:r>
+        <w:rPr>
+          <w:rFonts w:ascii="Times New Roman" w:hAnsi="Times New Roman" w:cs="Times New Roman"/>
+          <w:sz w:val="36"/>
+          <w:szCs w:val="36"/>
+        </w:rPr>
+        <w:lastRenderedPageBreak/>
+        <w:t>Conclusioni</w:t>
+      </w:r>
       <w:r>
         <w:rPr>
           <w:rFonts w:ascii="Times New Roman" w:hAnsi="Times New Roman" w:cs="Times New Roman"/>

</xml_diff>

<commit_message>
Ultimo Commit prima di andare a dormire
</commit_message>
<xml_diff>
--- a/Compilazione.docx
+++ b/Compilazione.docx
@@ -30,7 +30,21 @@
         <w:rPr>
           <w:rFonts w:ascii="Times New Roman" w:hAnsi="Times New Roman" w:cs="Times New Roman"/>
         </w:rPr>
-        <w:t xml:space="preserve">Il progetto di laboratorio di fine corso a.a 2020/2021 di reti riguarda la realizzazione di un </w:t>
+        <w:t xml:space="preserve">Il progetto di laboratorio di fine corso </w:t>
+      </w:r>
+      <w:proofErr w:type="spellStart"/>
+      <w:r>
+        <w:rPr>
+          <w:rFonts w:ascii="Times New Roman" w:hAnsi="Times New Roman" w:cs="Times New Roman"/>
+        </w:rPr>
+        <w:t>a.a</w:t>
+      </w:r>
+      <w:proofErr w:type="spellEnd"/>
+      <w:r>
+        <w:rPr>
+          <w:rFonts w:ascii="Times New Roman" w:hAnsi="Times New Roman" w:cs="Times New Roman"/>
+        </w:rPr>
+        <w:t xml:space="preserve"> 2020/2021 di reti riguarda la realizzazione di un </w:t>
       </w:r>
       <w:r>
         <w:rPr>
@@ -38,12 +52,28 @@
         </w:rPr>
         <w:t xml:space="preserve">servizio denominato </w:t>
       </w:r>
-      <w:r>
-        <w:rPr>
-          <w:rFonts w:ascii="Times New Roman" w:hAnsi="Times New Roman" w:cs="Times New Roman"/>
-        </w:rPr>
-        <w:t>WORkTogetHer (WORTH): uno strumento per la gestione di progetti collaborativi che si ispira ad alcuni principi della metodologia Kanban</w:t>
-      </w:r>
+      <w:proofErr w:type="spellStart"/>
+      <w:r>
+        <w:rPr>
+          <w:rFonts w:ascii="Times New Roman" w:hAnsi="Times New Roman" w:cs="Times New Roman"/>
+        </w:rPr>
+        <w:t>WORkTogetHer</w:t>
+      </w:r>
+      <w:proofErr w:type="spellEnd"/>
+      <w:r>
+        <w:rPr>
+          <w:rFonts w:ascii="Times New Roman" w:hAnsi="Times New Roman" w:cs="Times New Roman"/>
+        </w:rPr>
+        <w:t xml:space="preserve"> (WORTH): uno strumento per la gestione di progetti collaborativi che si ispira ad alcuni principi della metodologia </w:t>
+      </w:r>
+      <w:proofErr w:type="spellStart"/>
+      <w:r>
+        <w:rPr>
+          <w:rFonts w:ascii="Times New Roman" w:hAnsi="Times New Roman" w:cs="Times New Roman"/>
+        </w:rPr>
+        <w:t>Kanban</w:t>
+      </w:r>
+      <w:proofErr w:type="spellEnd"/>
       <w:r>
         <w:rPr>
           <w:rFonts w:ascii="Times New Roman" w:hAnsi="Times New Roman" w:cs="Times New Roman"/>
@@ -56,6 +86,13 @@
         </w:rPr>
         <w:t>utilizzando il linguaggio di programmazione Java.</w:t>
       </w:r>
+    </w:p>
+    <w:p>
+      <w:pPr>
+        <w:rPr>
+          <w:rFonts w:ascii="Times New Roman" w:hAnsi="Times New Roman" w:cs="Times New Roman"/>
+        </w:rPr>
+      </w:pPr>
     </w:p>
     <w:p>
       <w:pPr>
@@ -71,52 +108,85 @@
           <w:sz w:val="36"/>
           <w:szCs w:val="36"/>
         </w:rPr>
-        <w:t>Compilazione</w:t>
-      </w:r>
-    </w:p>
-    <w:p>
-      <w:pPr>
-        <w:rPr>
-          <w:rFonts w:ascii="Times New Roman" w:hAnsi="Times New Roman" w:cs="Times New Roman"/>
-        </w:rPr>
-      </w:pPr>
-      <w:r>
-        <w:rPr>
-          <w:rFonts w:ascii="Times New Roman" w:hAnsi="Times New Roman" w:cs="Times New Roman"/>
-        </w:rPr>
-        <w:t>Per la compilazione del progetto inseri</w:t>
-      </w:r>
-      <w:r>
-        <w:rPr>
-          <w:rFonts w:ascii="Times New Roman" w:hAnsi="Times New Roman" w:cs="Times New Roman"/>
-        </w:rPr>
-        <w:t>r</w:t>
-      </w:r>
-      <w:r>
-        <w:rPr>
-          <w:rFonts w:ascii="Times New Roman" w:hAnsi="Times New Roman" w:cs="Times New Roman"/>
-        </w:rPr>
-        <w:t>si nella cartella WORTHClient/Server ed entrate nella cartella src successivamente compilare cosi:</w:t>
-      </w:r>
-    </w:p>
-    <w:p>
-      <w:pPr>
-        <w:rPr>
-          <w:rFonts w:ascii="Times New Roman" w:hAnsi="Times New Roman" w:cs="Times New Roman"/>
-        </w:rPr>
-      </w:pPr>
-      <w:r>
-        <w:rPr>
-          <w:rFonts w:ascii="Times New Roman" w:hAnsi="Times New Roman" w:cs="Times New Roman"/>
-        </w:rPr>
-        <w:t>javac -cp “../lib/Serializer.jar” *.java</w:t>
-      </w:r>
+        <w:t>Architettura Software</w:t>
+      </w:r>
+    </w:p>
+    <w:p>
+      <w:pPr>
+        <w:rPr>
+          <w:rFonts w:ascii="Times New Roman" w:hAnsi="Times New Roman" w:cs="Times New Roman"/>
+        </w:rPr>
+      </w:pPr>
+      <w:r>
+        <w:rPr>
+          <w:rFonts w:ascii="Times New Roman" w:hAnsi="Times New Roman" w:cs="Times New Roman"/>
+        </w:rPr>
+        <w:t xml:space="preserve">L’architettura generale del servizio WORTH è del tipo </w:t>
+      </w:r>
+      <w:proofErr w:type="spellStart"/>
+      <w:r>
+        <w:rPr>
+          <w:rFonts w:ascii="Times New Roman" w:hAnsi="Times New Roman" w:cs="Times New Roman"/>
+        </w:rPr>
+        <w:t>client-server</w:t>
+      </w:r>
+      <w:proofErr w:type="spellEnd"/>
       <w:r>
         <w:rPr>
           <w:rFonts w:ascii="Times New Roman" w:hAnsi="Times New Roman" w:cs="Times New Roman"/>
         </w:rPr>
         <w:t>.</w:t>
       </w:r>
+    </w:p>
+    <w:p>
+      <w:pPr>
+        <w:rPr>
+          <w:rFonts w:ascii="Times New Roman" w:hAnsi="Times New Roman" w:cs="Times New Roman"/>
+          <w:sz w:val="28"/>
+          <w:szCs w:val="28"/>
+        </w:rPr>
+      </w:pPr>
+      <w:r>
+        <w:rPr>
+          <w:rFonts w:ascii="Times New Roman" w:hAnsi="Times New Roman" w:cs="Times New Roman"/>
+          <w:sz w:val="28"/>
+          <w:szCs w:val="28"/>
+        </w:rPr>
+        <w:t>WORTH Client</w:t>
+      </w:r>
+    </w:p>
+    <w:p>
+      <w:pPr>
+        <w:rPr>
+          <w:rFonts w:ascii="Times New Roman" w:hAnsi="Times New Roman" w:cs="Times New Roman"/>
+          <w:sz w:val="28"/>
+          <w:szCs w:val="28"/>
+        </w:rPr>
+      </w:pPr>
+    </w:p>
+    <w:p>
+      <w:pPr>
+        <w:rPr>
+          <w:rFonts w:ascii="Times New Roman" w:hAnsi="Times New Roman" w:cs="Times New Roman"/>
+          <w:sz w:val="28"/>
+          <w:szCs w:val="28"/>
+        </w:rPr>
+      </w:pPr>
+      <w:r>
+        <w:rPr>
+          <w:rFonts w:ascii="Times New Roman" w:hAnsi="Times New Roman" w:cs="Times New Roman"/>
+          <w:sz w:val="28"/>
+          <w:szCs w:val="28"/>
+        </w:rPr>
+        <w:t>WORTH Server</w:t>
+      </w:r>
+    </w:p>
+    <w:p>
+      <w:pPr>
+        <w:rPr>
+          <w:rFonts w:ascii="Times New Roman" w:hAnsi="Times New Roman" w:cs="Times New Roman"/>
+        </w:rPr>
+      </w:pPr>
     </w:p>
     <w:p>
       <w:pPr>
@@ -131,97 +201,6 @@
           <w:rFonts w:ascii="Times New Roman" w:hAnsi="Times New Roman" w:cs="Times New Roman"/>
           <w:sz w:val="36"/>
           <w:szCs w:val="36"/>
-        </w:rPr>
-      </w:pPr>
-      <w:r>
-        <w:rPr>
-          <w:rFonts w:ascii="Times New Roman" w:hAnsi="Times New Roman" w:cs="Times New Roman"/>
-          <w:sz w:val="36"/>
-          <w:szCs w:val="36"/>
-        </w:rPr>
-        <w:t>Architettura Software</w:t>
-      </w:r>
-    </w:p>
-    <w:p>
-      <w:pPr>
-        <w:rPr>
-          <w:rFonts w:ascii="Times New Roman" w:hAnsi="Times New Roman" w:cs="Times New Roman"/>
-          <w:sz w:val="28"/>
-          <w:szCs w:val="28"/>
-        </w:rPr>
-      </w:pPr>
-      <w:r>
-        <w:rPr>
-          <w:rFonts w:ascii="Times New Roman" w:hAnsi="Times New Roman" w:cs="Times New Roman"/>
-          <w:sz w:val="28"/>
-          <w:szCs w:val="28"/>
-        </w:rPr>
-        <w:t>WORTH Client</w:t>
-      </w:r>
-    </w:p>
-    <w:p>
-      <w:pPr>
-        <w:rPr>
-          <w:rFonts w:ascii="Times New Roman" w:hAnsi="Times New Roman" w:cs="Times New Roman"/>
-          <w:sz w:val="28"/>
-          <w:szCs w:val="28"/>
-        </w:rPr>
-      </w:pPr>
-    </w:p>
-    <w:p>
-      <w:pPr>
-        <w:rPr>
-          <w:rFonts w:ascii="Times New Roman" w:hAnsi="Times New Roman" w:cs="Times New Roman"/>
-          <w:sz w:val="28"/>
-          <w:szCs w:val="28"/>
-        </w:rPr>
-      </w:pPr>
-      <w:r>
-        <w:rPr>
-          <w:rFonts w:ascii="Times New Roman" w:hAnsi="Times New Roman" w:cs="Times New Roman"/>
-          <w:sz w:val="28"/>
-          <w:szCs w:val="28"/>
-        </w:rPr>
-        <w:t>WORTH Server</w:t>
-      </w:r>
-    </w:p>
-    <w:p>
-      <w:pPr>
-        <w:rPr>
-          <w:rFonts w:ascii="Times New Roman" w:hAnsi="Times New Roman" w:cs="Times New Roman"/>
-        </w:rPr>
-      </w:pPr>
-    </w:p>
-    <w:p>
-      <w:pPr>
-        <w:rPr>
-          <w:rFonts w:ascii="Times New Roman" w:hAnsi="Times New Roman" w:cs="Times New Roman"/>
-        </w:rPr>
-      </w:pPr>
-    </w:p>
-    <w:p>
-      <w:pPr>
-        <w:rPr>
-          <w:rFonts w:ascii="Times New Roman" w:hAnsi="Times New Roman" w:cs="Times New Roman"/>
-          <w:sz w:val="36"/>
-          <w:szCs w:val="36"/>
-        </w:rPr>
-      </w:pPr>
-      <w:r>
-        <w:rPr>
-          <w:rFonts w:ascii="Times New Roman" w:hAnsi="Times New Roman" w:cs="Times New Roman"/>
-          <w:sz w:val="36"/>
-          <w:szCs w:val="36"/>
-        </w:rPr>
-        <w:t>Protocollo Utilizzato</w:t>
-      </w:r>
-    </w:p>
-    <w:p>
-      <w:pPr>
-        <w:rPr>
-          <w:rFonts w:ascii="Times New Roman" w:hAnsi="Times New Roman" w:cs="Times New Roman"/>
-          <w:sz w:val="28"/>
-          <w:szCs w:val="28"/>
         </w:rPr>
       </w:pPr>
       <w:r>
@@ -234,13 +213,13 @@
         <mc:AlternateContent>
           <mc:Choice Requires="wps">
             <w:drawing>
-              <wp:anchor distT="0" distB="0" distL="114300" distR="114300" simplePos="0" relativeHeight="251659264" behindDoc="0" locked="0" layoutInCell="1" allowOverlap="1" wp14:anchorId="5E7D8DDA" wp14:editId="378EE459">
+              <wp:anchor distT="0" distB="0" distL="114300" distR="114300" simplePos="0" relativeHeight="251659264" behindDoc="0" locked="0" layoutInCell="1" allowOverlap="1" wp14:anchorId="5E7D8DDA" wp14:editId="4928819D">
                 <wp:simplePos x="0" y="0"/>
                 <wp:positionH relativeFrom="column">
-                  <wp:posOffset>2844947</wp:posOffset>
+                  <wp:posOffset>2837815</wp:posOffset>
                 </wp:positionH>
                 <wp:positionV relativeFrom="paragraph">
-                  <wp:posOffset>9769</wp:posOffset>
+                  <wp:posOffset>383702</wp:posOffset>
                 </wp:positionV>
                 <wp:extent cx="7034" cy="998806"/>
                 <wp:effectExtent l="0" t="0" r="31115" b="30480"/>
@@ -288,7 +267,7 @@
           </mc:Choice>
           <mc:Fallback>
             <w:pict>
-              <v:line w14:anchorId="64AC0F50" id="Connettore diritto 1" o:spid="_x0000_s1026" style="position:absolute;z-index:251659264;visibility:visible;mso-wrap-style:square;mso-wrap-distance-left:9pt;mso-wrap-distance-top:0;mso-wrap-distance-right:9pt;mso-wrap-distance-bottom:0;mso-position-horizontal:absolute;mso-position-horizontal-relative:text;mso-position-vertical:absolute;mso-position-vertical-relative:text" from="224pt,.75pt" to="224.55pt,79.4pt" o:gfxdata="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" strokecolor="black [3213]" strokeweight=".5pt">
+              <v:line w14:anchorId="1C486DA8" id="Connettore diritto 1" o:spid="_x0000_s1026" style="position:absolute;z-index:251659264;visibility:visible;mso-wrap-style:square;mso-wrap-distance-left:9pt;mso-wrap-distance-top:0;mso-wrap-distance-right:9pt;mso-wrap-distance-bottom:0;mso-position-horizontal:absolute;mso-position-horizontal-relative:text;mso-position-vertical:absolute;mso-position-vertical-relative:text" from="223.45pt,30.2pt" to="224pt,108.85pt" o:gfxdata="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" strokecolor="black [3213]" strokeweight=".5pt">
                 <v:stroke joinstyle="miter"/>
               </v:line>
             </w:pict>
@@ -298,6 +277,23 @@
       <w:r>
         <w:rPr>
           <w:rFonts w:ascii="Times New Roman" w:hAnsi="Times New Roman" w:cs="Times New Roman"/>
+          <w:sz w:val="36"/>
+          <w:szCs w:val="36"/>
+        </w:rPr>
+        <w:t>Protocollo Utilizzato</w:t>
+      </w:r>
+    </w:p>
+    <w:p>
+      <w:pPr>
+        <w:rPr>
+          <w:rFonts w:ascii="Times New Roman" w:hAnsi="Times New Roman" w:cs="Times New Roman"/>
+          <w:sz w:val="28"/>
+          <w:szCs w:val="28"/>
+        </w:rPr>
+      </w:pPr>
+      <w:r>
+        <w:rPr>
+          <w:rFonts w:ascii="Times New Roman" w:hAnsi="Times New Roman" w:cs="Times New Roman"/>
           <w:sz w:val="28"/>
           <w:szCs w:val="28"/>
         </w:rPr>
@@ -740,13 +736,156 @@
           <w:szCs w:val="28"/>
         </w:rPr>
       </w:pPr>
-      <w:r>
+    </w:p>
+    <w:p>
+      <w:pPr>
         <w:rPr>
           <w:rFonts w:ascii="Times New Roman" w:hAnsi="Times New Roman" w:cs="Times New Roman"/>
           <w:sz w:val="36"/>
           <w:szCs w:val="36"/>
         </w:rPr>
+      </w:pPr>
+      <w:r>
+        <w:rPr>
+          <w:rFonts w:ascii="Times New Roman" w:hAnsi="Times New Roman" w:cs="Times New Roman"/>
+          <w:sz w:val="36"/>
+          <w:szCs w:val="36"/>
+        </w:rPr>
+        <w:t>Compilazione</w:t>
+      </w:r>
+    </w:p>
+    <w:p>
+      <w:pPr>
+        <w:rPr>
+          <w:rFonts w:ascii="Times New Roman" w:hAnsi="Times New Roman" w:cs="Times New Roman"/>
+        </w:rPr>
+      </w:pPr>
+      <w:r>
+        <w:rPr>
+          <w:rFonts w:ascii="Times New Roman" w:hAnsi="Times New Roman" w:cs="Times New Roman"/>
+        </w:rPr>
         <w:lastRenderedPageBreak/>
+        <w:t>Per la compilazione del progetto inseri</w:t>
+      </w:r>
+      <w:r>
+        <w:rPr>
+          <w:rFonts w:ascii="Times New Roman" w:hAnsi="Times New Roman" w:cs="Times New Roman"/>
+        </w:rPr>
+        <w:t>r</w:t>
+      </w:r>
+      <w:r>
+        <w:rPr>
+          <w:rFonts w:ascii="Times New Roman" w:hAnsi="Times New Roman" w:cs="Times New Roman"/>
+        </w:rPr>
+        <w:t xml:space="preserve">si nella cartella </w:t>
+      </w:r>
+      <w:proofErr w:type="spellStart"/>
+      <w:r>
+        <w:rPr>
+          <w:rFonts w:ascii="Times New Roman" w:hAnsi="Times New Roman" w:cs="Times New Roman"/>
+        </w:rPr>
+        <w:t>WORTHClient</w:t>
+      </w:r>
+      <w:proofErr w:type="spellEnd"/>
+      <w:r>
+        <w:rPr>
+          <w:rFonts w:ascii="Times New Roman" w:hAnsi="Times New Roman" w:cs="Times New Roman"/>
+        </w:rPr>
+        <w:t xml:space="preserve">/Server ed entrate nella cartella </w:t>
+      </w:r>
+      <w:proofErr w:type="spellStart"/>
+      <w:r>
+        <w:rPr>
+          <w:rFonts w:ascii="Times New Roman" w:hAnsi="Times New Roman" w:cs="Times New Roman"/>
+        </w:rPr>
+        <w:t>src</w:t>
+      </w:r>
+      <w:proofErr w:type="spellEnd"/>
+      <w:r>
+        <w:rPr>
+          <w:rFonts w:ascii="Times New Roman" w:hAnsi="Times New Roman" w:cs="Times New Roman"/>
+        </w:rPr>
+        <w:t xml:space="preserve"> successivamente compilare cosi:</w:t>
+      </w:r>
+    </w:p>
+    <w:p>
+      <w:pPr>
+        <w:rPr>
+          <w:rFonts w:ascii="Times New Roman" w:hAnsi="Times New Roman" w:cs="Times New Roman"/>
+        </w:rPr>
+      </w:pPr>
+      <w:proofErr w:type="spellStart"/>
+      <w:r>
+        <w:rPr>
+          <w:rFonts w:ascii="Times New Roman" w:hAnsi="Times New Roman" w:cs="Times New Roman"/>
+        </w:rPr>
+        <w:t>javac</w:t>
+      </w:r>
+      <w:proofErr w:type="spellEnd"/>
+      <w:r>
+        <w:rPr>
+          <w:rFonts w:ascii="Times New Roman" w:hAnsi="Times New Roman" w:cs="Times New Roman"/>
+        </w:rPr>
+        <w:t xml:space="preserve"> -</w:t>
+      </w:r>
+      <w:proofErr w:type="spellStart"/>
+      <w:r>
+        <w:rPr>
+          <w:rFonts w:ascii="Times New Roman" w:hAnsi="Times New Roman" w:cs="Times New Roman"/>
+        </w:rPr>
+        <w:t>cp</w:t>
+      </w:r>
+      <w:proofErr w:type="spellEnd"/>
+      <w:r>
+        <w:rPr>
+          <w:rFonts w:ascii="Times New Roman" w:hAnsi="Times New Roman" w:cs="Times New Roman"/>
+        </w:rPr>
+        <w:t xml:space="preserve"> “../</w:t>
+      </w:r>
+      <w:proofErr w:type="spellStart"/>
+      <w:r>
+        <w:rPr>
+          <w:rFonts w:ascii="Times New Roman" w:hAnsi="Times New Roman" w:cs="Times New Roman"/>
+        </w:rPr>
+        <w:t>lib</w:t>
+      </w:r>
+      <w:proofErr w:type="spellEnd"/>
+      <w:r>
+        <w:rPr>
+          <w:rFonts w:ascii="Times New Roman" w:hAnsi="Times New Roman" w:cs="Times New Roman"/>
+        </w:rPr>
+        <w:t>/Serializer.jar” *.java</w:t>
+      </w:r>
+      <w:r>
+        <w:rPr>
+          <w:rFonts w:ascii="Times New Roman" w:hAnsi="Times New Roman" w:cs="Times New Roman"/>
+        </w:rPr>
+        <w:t>.</w:t>
+      </w:r>
+    </w:p>
+    <w:p>
+      <w:pPr>
+        <w:rPr>
+          <w:rFonts w:ascii="Times New Roman" w:hAnsi="Times New Roman" w:cs="Times New Roman"/>
+          <w:sz w:val="28"/>
+          <w:szCs w:val="28"/>
+        </w:rPr>
+      </w:pPr>
+    </w:p>
+    <w:p>
+      <w:pPr>
+        <w:rPr>
+          <w:rFonts w:ascii="Times New Roman" w:hAnsi="Times New Roman" w:cs="Times New Roman"/>
+          <w:sz w:val="28"/>
+          <w:szCs w:val="28"/>
+        </w:rPr>
+      </w:pPr>
+      <w:r>
+        <w:rPr>
+          <w:rFonts w:ascii="Times New Roman" w:hAnsi="Times New Roman" w:cs="Times New Roman"/>
+          <w:sz w:val="36"/>
+          <w:szCs w:val="36"/>
+        </w:rPr>
         <w:t>Conclusioni</w:t>
       </w:r>
       <w:r>

</xml_diff>

<commit_message>
Uno degli ultimi backup
</commit_message>
<xml_diff>
--- a/Compilazione.docx
+++ b/Compilazione.docx
@@ -4,110 +4,451 @@
   <w:body>
     <w:p>
       <w:pPr>
+        <w:jc w:val="center"/>
         <w:rPr>
           <w:rFonts w:ascii="Times New Roman" w:hAnsi="Times New Roman" w:cs="Times New Roman"/>
           <w:sz w:val="36"/>
           <w:szCs w:val="36"/>
         </w:rPr>
       </w:pPr>
-      <w:r>
+    </w:p>
+    <w:p>
+      <w:pPr>
+        <w:jc w:val="center"/>
         <w:rPr>
           <w:rFonts w:ascii="Times New Roman" w:hAnsi="Times New Roman" w:cs="Times New Roman"/>
           <w:sz w:val="36"/>
           <w:szCs w:val="36"/>
         </w:rPr>
-        <w:t>Introduzione</w:t>
-      </w:r>
-    </w:p>
-    <w:p>
-      <w:pPr>
-        <w:rPr>
-          <w:rFonts w:ascii="Times New Roman" w:hAnsi="Times New Roman" w:cs="Times New Roman"/>
-          <w:u w:val="single"/>
-        </w:rPr>
-      </w:pPr>
-      <w:r>
-        <w:rPr>
-          <w:rFonts w:ascii="Times New Roman" w:hAnsi="Times New Roman" w:cs="Times New Roman"/>
-        </w:rPr>
-        <w:t xml:space="preserve">Il progetto di laboratorio di fine corso </w:t>
-      </w:r>
-      <w:proofErr w:type="spellStart"/>
-      <w:r>
-        <w:rPr>
-          <w:rFonts w:ascii="Times New Roman" w:hAnsi="Times New Roman" w:cs="Times New Roman"/>
-        </w:rPr>
-        <w:t>a.a</w:t>
-      </w:r>
-      <w:proofErr w:type="spellEnd"/>
-      <w:r>
-        <w:rPr>
-          <w:rFonts w:ascii="Times New Roman" w:hAnsi="Times New Roman" w:cs="Times New Roman"/>
-        </w:rPr>
-        <w:t xml:space="preserve"> 2020/2021 di reti riguarda la realizzazione di un </w:t>
-      </w:r>
-      <w:r>
-        <w:rPr>
-          <w:rFonts w:ascii="Times New Roman" w:hAnsi="Times New Roman" w:cs="Times New Roman"/>
-        </w:rPr>
-        <w:t xml:space="preserve">servizio denominato </w:t>
-      </w:r>
-      <w:proofErr w:type="spellStart"/>
-      <w:r>
-        <w:rPr>
-          <w:rFonts w:ascii="Times New Roman" w:hAnsi="Times New Roman" w:cs="Times New Roman"/>
-        </w:rPr>
-        <w:t>WORkTogetHer</w:t>
-      </w:r>
-      <w:proofErr w:type="spellEnd"/>
-      <w:r>
-        <w:rPr>
-          <w:rFonts w:ascii="Times New Roman" w:hAnsi="Times New Roman" w:cs="Times New Roman"/>
-        </w:rPr>
-        <w:t xml:space="preserve"> (WORTH): uno strumento per la gestione di progetti collaborativi che si ispira ad alcuni principi della metodologia </w:t>
-      </w:r>
-      <w:proofErr w:type="spellStart"/>
-      <w:r>
-        <w:rPr>
-          <w:rFonts w:ascii="Times New Roman" w:hAnsi="Times New Roman" w:cs="Times New Roman"/>
-        </w:rPr>
-        <w:t>Kanban</w:t>
-      </w:r>
-      <w:proofErr w:type="spellEnd"/>
-      <w:r>
-        <w:rPr>
-          <w:rFonts w:ascii="Times New Roman" w:hAnsi="Times New Roman" w:cs="Times New Roman"/>
-        </w:rPr>
-        <w:t xml:space="preserve">, </w:t>
-      </w:r>
-      <w:r>
-        <w:rPr>
-          <w:rFonts w:ascii="Times New Roman" w:hAnsi="Times New Roman" w:cs="Times New Roman"/>
-        </w:rPr>
-        <w:t>utilizzando il linguaggio di programmazione Java.</w:t>
-      </w:r>
-    </w:p>
-    <w:p>
-      <w:pPr>
-        <w:rPr>
-          <w:rFonts w:ascii="Times New Roman" w:hAnsi="Times New Roman" w:cs="Times New Roman"/>
-        </w:rPr>
-      </w:pPr>
-    </w:p>
-    <w:p>
-      <w:pPr>
+      </w:pPr>
+    </w:p>
+    <w:p>
+      <w:pPr>
+        <w:jc w:val="center"/>
         <w:rPr>
           <w:rFonts w:ascii="Times New Roman" w:hAnsi="Times New Roman" w:cs="Times New Roman"/>
           <w:sz w:val="36"/>
           <w:szCs w:val="36"/>
         </w:rPr>
       </w:pPr>
-      <w:r>
+    </w:p>
+    <w:p>
+      <w:pPr>
+        <w:jc w:val="center"/>
         <w:rPr>
           <w:rFonts w:ascii="Times New Roman" w:hAnsi="Times New Roman" w:cs="Times New Roman"/>
           <w:sz w:val="36"/>
           <w:szCs w:val="36"/>
         </w:rPr>
+      </w:pPr>
+    </w:p>
+    <w:p>
+      <w:pPr>
+        <w:jc w:val="center"/>
+        <w:rPr>
+          <w:rFonts w:ascii="Times New Roman" w:hAnsi="Times New Roman" w:cs="Times New Roman"/>
+          <w:sz w:val="36"/>
+          <w:szCs w:val="36"/>
+        </w:rPr>
+      </w:pPr>
+    </w:p>
+    <w:p>
+      <w:pPr>
+        <w:jc w:val="center"/>
+        <w:rPr>
+          <w:rFonts w:ascii="Times New Roman" w:hAnsi="Times New Roman" w:cs="Times New Roman"/>
+          <w:sz w:val="36"/>
+          <w:szCs w:val="36"/>
+        </w:rPr>
+      </w:pPr>
+    </w:p>
+    <w:p>
+      <w:pPr>
+        <w:jc w:val="center"/>
+        <w:rPr>
+          <w:rFonts w:ascii="Times New Roman" w:hAnsi="Times New Roman" w:cs="Times New Roman"/>
+          <w:sz w:val="36"/>
+          <w:szCs w:val="36"/>
+        </w:rPr>
+      </w:pPr>
+      <w:r>
+        <w:rPr>
+          <w:rFonts w:ascii="Times New Roman" w:hAnsi="Times New Roman" w:cs="Times New Roman"/>
+          <w:noProof/>
+          <w:sz w:val="36"/>
+          <w:szCs w:val="36"/>
+        </w:rPr>
+        <w:drawing>
+          <wp:inline distT="0" distB="0" distL="0" distR="0" wp14:anchorId="7F69C863" wp14:editId="75A198E6">
+            <wp:extent cx="1311215" cy="1339416"/>
+            <wp:effectExtent l="0" t="0" r="3810" b="0"/>
+            <wp:docPr id="4" name="Immagine 4"/>
+            <wp:cNvGraphicFramePr>
+              <a:graphicFrameLocks xmlns:a="http://schemas.openxmlformats.org/drawingml/2006/main" noChangeAspect="1"/>
+            </wp:cNvGraphicFramePr>
+            <a:graphic xmlns:a="http://schemas.openxmlformats.org/drawingml/2006/main">
+              <a:graphicData uri="http://schemas.openxmlformats.org/drawingml/2006/picture">
+                <pic:pic xmlns:pic="http://schemas.openxmlformats.org/drawingml/2006/picture">
+                  <pic:nvPicPr>
+                    <pic:cNvPr id="0" name="Picture 1"/>
+                    <pic:cNvPicPr>
+                      <a:picLocks noChangeAspect="1" noChangeArrowheads="1"/>
+                    </pic:cNvPicPr>
+                  </pic:nvPicPr>
+                  <pic:blipFill>
+                    <a:blip r:embed="rId6">
+                      <a:extLst>
+                        <a:ext uri="{28A0092B-C50C-407E-A947-70E740481C1C}">
+                          <a14:useLocalDpi xmlns:a14="http://schemas.microsoft.com/office/drawing/2010/main" val="0"/>
+                        </a:ext>
+                      </a:extLst>
+                    </a:blip>
+                    <a:srcRect/>
+                    <a:stretch>
+                      <a:fillRect/>
+                    </a:stretch>
+                  </pic:blipFill>
+                  <pic:spPr bwMode="auto">
+                    <a:xfrm>
+                      <a:off x="0" y="0"/>
+                      <a:ext cx="1360681" cy="1389946"/>
+                    </a:xfrm>
+                    <a:prstGeom prst="rect">
+                      <a:avLst/>
+                    </a:prstGeom>
+                    <a:noFill/>
+                    <a:ln>
+                      <a:noFill/>
+                    </a:ln>
+                  </pic:spPr>
+                </pic:pic>
+              </a:graphicData>
+            </a:graphic>
+          </wp:inline>
+        </w:drawing>
+      </w:r>
+    </w:p>
+    <w:p>
+      <w:pPr>
+        <w:jc w:val="center"/>
+        <w:rPr>
+          <w:rFonts w:ascii="Times New Roman" w:hAnsi="Times New Roman" w:cs="Times New Roman"/>
+          <w:sz w:val="36"/>
+          <w:szCs w:val="36"/>
+        </w:rPr>
+      </w:pPr>
+    </w:p>
+    <w:p>
+      <w:pPr>
+        <w:jc w:val="center"/>
+        <w:rPr>
+          <w:rFonts w:ascii="Times New Roman" w:hAnsi="Times New Roman" w:cs="Times New Roman"/>
+          <w:sz w:val="36"/>
+          <w:szCs w:val="36"/>
+        </w:rPr>
+      </w:pPr>
+      <w:r>
+        <w:rPr>
+          <w:rFonts w:ascii="Times New Roman" w:hAnsi="Times New Roman" w:cs="Times New Roman"/>
+          <w:sz w:val="36"/>
+          <w:szCs w:val="36"/>
+        </w:rPr>
+        <w:t>RELAZIONE DEL PROGETTO</w:t>
+      </w:r>
+    </w:p>
+    <w:p>
+      <w:pPr>
+        <w:jc w:val="center"/>
+        <w:rPr>
+          <w:rFonts w:ascii="Times New Roman" w:hAnsi="Times New Roman" w:cs="Times New Roman"/>
+          <w:sz w:val="36"/>
+          <w:szCs w:val="36"/>
+        </w:rPr>
+      </w:pPr>
+      <w:r>
+        <w:rPr>
+          <w:rFonts w:ascii="Times New Roman" w:hAnsi="Times New Roman" w:cs="Times New Roman"/>
+          <w:sz w:val="36"/>
+          <w:szCs w:val="36"/>
+        </w:rPr>
+        <w:t>“WORTH”</w:t>
+      </w:r>
+    </w:p>
+    <w:p>
+      <w:pPr>
+        <w:jc w:val="center"/>
+        <w:rPr>
+          <w:rFonts w:ascii="Times New Roman" w:hAnsi="Times New Roman" w:cs="Times New Roman"/>
+          <w:sz w:val="32"/>
+          <w:szCs w:val="32"/>
+        </w:rPr>
+      </w:pPr>
+      <w:r>
+        <w:rPr>
+          <w:rFonts w:ascii="Times New Roman" w:hAnsi="Times New Roman" w:cs="Times New Roman"/>
+          <w:sz w:val="32"/>
+          <w:szCs w:val="32"/>
+        </w:rPr>
+        <w:t>Reti di Calcolatori -Laboratorio</w:t>
+      </w:r>
+    </w:p>
+    <w:p>
+      <w:pPr>
+        <w:jc w:val="center"/>
+        <w:rPr>
+          <w:rFonts w:ascii="Times New Roman" w:hAnsi="Times New Roman" w:cs="Times New Roman"/>
+          <w:sz w:val="32"/>
+          <w:szCs w:val="32"/>
+        </w:rPr>
+      </w:pPr>
+      <w:r>
+        <w:rPr>
+          <w:rFonts w:ascii="Times New Roman" w:hAnsi="Times New Roman" w:cs="Times New Roman"/>
+          <w:sz w:val="32"/>
+          <w:szCs w:val="32"/>
+        </w:rPr>
+        <w:t>A.A 2020/2021</w:t>
+      </w:r>
+    </w:p>
+    <w:p>
+      <w:pPr>
+        <w:jc w:val="center"/>
+        <w:rPr>
+          <w:rFonts w:ascii="Times New Roman" w:hAnsi="Times New Roman" w:cs="Times New Roman"/>
+          <w:sz w:val="32"/>
+          <w:szCs w:val="32"/>
+        </w:rPr>
+      </w:pPr>
+    </w:p>
+    <w:p>
+      <w:pPr>
+        <w:jc w:val="center"/>
+        <w:rPr>
+          <w:rFonts w:ascii="Times New Roman" w:hAnsi="Times New Roman" w:cs="Times New Roman"/>
+          <w:sz w:val="32"/>
+          <w:szCs w:val="32"/>
+        </w:rPr>
+      </w:pPr>
+    </w:p>
+    <w:p>
+      <w:pPr>
+        <w:jc w:val="center"/>
+        <w:rPr>
+          <w:rFonts w:ascii="Times New Roman" w:hAnsi="Times New Roman" w:cs="Times New Roman"/>
+          <w:sz w:val="32"/>
+          <w:szCs w:val="32"/>
+        </w:rPr>
+      </w:pPr>
+    </w:p>
+    <w:p>
+      <w:pPr>
+        <w:jc w:val="center"/>
+        <w:rPr>
+          <w:rFonts w:ascii="Times New Roman" w:hAnsi="Times New Roman" w:cs="Times New Roman"/>
+          <w:sz w:val="32"/>
+          <w:szCs w:val="32"/>
+        </w:rPr>
+      </w:pPr>
+    </w:p>
+    <w:p>
+      <w:pPr>
+        <w:jc w:val="center"/>
+        <w:rPr>
+          <w:rFonts w:ascii="Times New Roman" w:hAnsi="Times New Roman" w:cs="Times New Roman"/>
+          <w:sz w:val="32"/>
+          <w:szCs w:val="32"/>
+        </w:rPr>
+      </w:pPr>
+    </w:p>
+    <w:p>
+      <w:pPr>
+        <w:rPr>
+          <w:rFonts w:ascii="Times New Roman" w:hAnsi="Times New Roman" w:cs="Times New Roman"/>
+          <w:sz w:val="32"/>
+          <w:szCs w:val="32"/>
+        </w:rPr>
+      </w:pPr>
+    </w:p>
+    <w:p>
+      <w:pPr>
+        <w:jc w:val="center"/>
+        <w:rPr>
+          <w:rFonts w:ascii="Times New Roman" w:hAnsi="Times New Roman" w:cs="Times New Roman"/>
+          <w:sz w:val="32"/>
+          <w:szCs w:val="32"/>
+        </w:rPr>
+      </w:pPr>
+      <w:r>
+        <w:rPr>
+          <w:rFonts w:ascii="Times New Roman" w:hAnsi="Times New Roman" w:cs="Times New Roman"/>
+          <w:sz w:val="32"/>
+          <w:szCs w:val="32"/>
+        </w:rPr>
+        <w:t>Studente</w:t>
+      </w:r>
+    </w:p>
+    <w:p>
+      <w:pPr>
+        <w:jc w:val="center"/>
+        <w:rPr>
+          <w:rFonts w:ascii="Times New Roman" w:hAnsi="Times New Roman" w:cs="Times New Roman"/>
+          <w:sz w:val="32"/>
+          <w:szCs w:val="32"/>
+        </w:rPr>
+      </w:pPr>
+      <w:r>
+        <w:rPr>
+          <w:rFonts w:ascii="Times New Roman" w:hAnsi="Times New Roman" w:cs="Times New Roman"/>
+          <w:sz w:val="32"/>
+          <w:szCs w:val="32"/>
+        </w:rPr>
+        <w:t>Alessandro Di Biase 544338</w:t>
+      </w:r>
+    </w:p>
+    <w:p>
+      <w:pPr>
+        <w:jc w:val="center"/>
+        <w:rPr>
+          <w:rFonts w:ascii="Times New Roman" w:hAnsi="Times New Roman" w:cs="Times New Roman"/>
+          <w:sz w:val="32"/>
+          <w:szCs w:val="32"/>
+        </w:rPr>
+      </w:pPr>
+      <w:r>
+        <w:rPr>
+          <w:rFonts w:ascii="Times New Roman" w:hAnsi="Times New Roman" w:cs="Times New Roman"/>
+          <w:sz w:val="32"/>
+          <w:szCs w:val="32"/>
+        </w:rPr>
+        <w:t>Docente</w:t>
+      </w:r>
+    </w:p>
+    <w:p>
+      <w:pPr>
+        <w:jc w:val="center"/>
+        <w:rPr>
+          <w:rFonts w:ascii="Times New Roman" w:hAnsi="Times New Roman" w:cs="Times New Roman"/>
+          <w:sz w:val="32"/>
+          <w:szCs w:val="32"/>
+        </w:rPr>
+      </w:pPr>
+      <w:r>
+        <w:rPr>
+          <w:rFonts w:ascii="Times New Roman" w:hAnsi="Times New Roman" w:cs="Times New Roman"/>
+          <w:sz w:val="32"/>
+          <w:szCs w:val="32"/>
+        </w:rPr>
+        <w:t>Laura Ricci</w:t>
+      </w:r>
+    </w:p>
+    <w:p>
+      <w:pPr>
+        <w:jc w:val="both"/>
+        <w:rPr>
+          <w:rFonts w:ascii="Times New Roman" w:hAnsi="Times New Roman" w:cs="Times New Roman"/>
+          <w:sz w:val="36"/>
+          <w:szCs w:val="36"/>
+        </w:rPr>
+      </w:pPr>
+      <w:r>
+        <w:rPr>
+          <w:rFonts w:ascii="Times New Roman" w:hAnsi="Times New Roman" w:cs="Times New Roman"/>
+          <w:sz w:val="36"/>
+          <w:szCs w:val="36"/>
+        </w:rPr>
+        <w:lastRenderedPageBreak/>
+        <w:t>Introduzione</w:t>
+      </w:r>
+    </w:p>
+    <w:p>
+      <w:pPr>
+        <w:rPr>
+          <w:rFonts w:ascii="Times New Roman" w:hAnsi="Times New Roman" w:cs="Times New Roman"/>
+          <w:u w:val="single"/>
+        </w:rPr>
+      </w:pPr>
+      <w:r>
+        <w:rPr>
+          <w:rFonts w:ascii="Times New Roman" w:hAnsi="Times New Roman" w:cs="Times New Roman"/>
+        </w:rPr>
+        <w:t xml:space="preserve">Il progetto di laboratorio di fine corso </w:t>
+      </w:r>
+      <w:proofErr w:type="spellStart"/>
+      <w:r>
+        <w:rPr>
+          <w:rFonts w:ascii="Times New Roman" w:hAnsi="Times New Roman" w:cs="Times New Roman"/>
+        </w:rPr>
+        <w:t>a.a</w:t>
+      </w:r>
+      <w:proofErr w:type="spellEnd"/>
+      <w:r>
+        <w:rPr>
+          <w:rFonts w:ascii="Times New Roman" w:hAnsi="Times New Roman" w:cs="Times New Roman"/>
+        </w:rPr>
+        <w:t xml:space="preserve"> 2020/2021 di reti riguarda la realizzazione di un </w:t>
+      </w:r>
+      <w:r>
+        <w:rPr>
+          <w:rFonts w:ascii="Times New Roman" w:hAnsi="Times New Roman" w:cs="Times New Roman"/>
+        </w:rPr>
+        <w:t xml:space="preserve">servizio denominato </w:t>
+      </w:r>
+      <w:proofErr w:type="spellStart"/>
+      <w:r>
+        <w:rPr>
+          <w:rFonts w:ascii="Times New Roman" w:hAnsi="Times New Roman" w:cs="Times New Roman"/>
+        </w:rPr>
+        <w:t>WORkTogetHer</w:t>
+      </w:r>
+      <w:proofErr w:type="spellEnd"/>
+      <w:r>
+        <w:rPr>
+          <w:rFonts w:ascii="Times New Roman" w:hAnsi="Times New Roman" w:cs="Times New Roman"/>
+        </w:rPr>
+        <w:t xml:space="preserve"> (WORTH): uno strumento per la gestione di progetti collaborativi che si ispira ad alcuni principi della metodologia </w:t>
+      </w:r>
+      <w:proofErr w:type="spellStart"/>
+      <w:r>
+        <w:rPr>
+          <w:rFonts w:ascii="Times New Roman" w:hAnsi="Times New Roman" w:cs="Times New Roman"/>
+        </w:rPr>
+        <w:t>Kanban</w:t>
+      </w:r>
+      <w:proofErr w:type="spellEnd"/>
+      <w:r>
+        <w:rPr>
+          <w:rFonts w:ascii="Times New Roman" w:hAnsi="Times New Roman" w:cs="Times New Roman"/>
+        </w:rPr>
+        <w:t xml:space="preserve">, </w:t>
+      </w:r>
+      <w:r>
+        <w:rPr>
+          <w:rFonts w:ascii="Times New Roman" w:hAnsi="Times New Roman" w:cs="Times New Roman"/>
+        </w:rPr>
+        <w:t>utilizzando il linguaggio di programmazione Java.</w:t>
+      </w:r>
+    </w:p>
+    <w:p>
+      <w:pPr>
+        <w:rPr>
+          <w:rFonts w:ascii="Times New Roman" w:hAnsi="Times New Roman" w:cs="Times New Roman"/>
+        </w:rPr>
+      </w:pPr>
+    </w:p>
+    <w:p>
+      <w:pPr>
+        <w:rPr>
+          <w:rFonts w:ascii="Times New Roman" w:hAnsi="Times New Roman" w:cs="Times New Roman"/>
+          <w:sz w:val="36"/>
+          <w:szCs w:val="36"/>
+        </w:rPr>
+      </w:pPr>
+      <w:r>
+        <w:rPr>
+          <w:rFonts w:ascii="Times New Roman" w:hAnsi="Times New Roman" w:cs="Times New Roman"/>
+          <w:sz w:val="36"/>
+          <w:szCs w:val="36"/>
+        </w:rPr>
         <w:t>Architettura Software</w:t>
       </w:r>
     </w:p>
@@ -135,6 +476,40 @@
         <w:rPr>
           <w:rFonts w:ascii="Times New Roman" w:hAnsi="Times New Roman" w:cs="Times New Roman"/>
         </w:rPr>
+        <w:t>. La registrazione degli utenti avviene tramite RMI, solo dopo essersi registrati è possibile effettuare la login, quest’ultima apre una connessione TCP con il server</w:t>
+      </w:r>
+      <w:r>
+        <w:rPr>
+          <w:rFonts w:ascii="Times New Roman" w:hAnsi="Times New Roman" w:cs="Times New Roman"/>
+        </w:rPr>
+        <w:t>, qui si è scelto di utilizzare un protocollo in-band-</w:t>
+      </w:r>
+      <w:proofErr w:type="spellStart"/>
+      <w:r>
+        <w:rPr>
+          <w:rFonts w:ascii="Times New Roman" w:hAnsi="Times New Roman" w:cs="Times New Roman"/>
+        </w:rPr>
+        <w:t>signaling</w:t>
+      </w:r>
+      <w:proofErr w:type="spellEnd"/>
+      <w:r>
+        <w:rPr>
+          <w:rFonts w:ascii="Times New Roman" w:hAnsi="Times New Roman" w:cs="Times New Roman"/>
+        </w:rPr>
+        <w:t xml:space="preserve">, quindi sia i dati che le operazioni richieste viaggiano sullo stesso canale.  A seguito della login il client si registra a un servizio di notifica tramite RMI callback, mentre per quanto concerne la chat è stata realizzata tramite UDP </w:t>
+      </w:r>
+      <w:proofErr w:type="spellStart"/>
+      <w:r>
+        <w:rPr>
+          <w:rFonts w:ascii="Times New Roman" w:hAnsi="Times New Roman" w:cs="Times New Roman"/>
+        </w:rPr>
+        <w:t>multicast</w:t>
+      </w:r>
+      <w:proofErr w:type="spellEnd"/>
+      <w:r>
+        <w:rPr>
+          <w:rFonts w:ascii="Times New Roman" w:hAnsi="Times New Roman" w:cs="Times New Roman"/>
+        </w:rPr>
         <w:t>.</w:t>
       </w:r>
     </w:p>
@@ -142,6 +517,13 @@
       <w:pPr>
         <w:rPr>
           <w:rFonts w:ascii="Times New Roman" w:hAnsi="Times New Roman" w:cs="Times New Roman"/>
+        </w:rPr>
+      </w:pPr>
+    </w:p>
+    <w:p>
+      <w:pPr>
+        <w:rPr>
+          <w:rFonts w:ascii="Times New Roman" w:hAnsi="Times New Roman" w:cs="Times New Roman"/>
           <w:sz w:val="28"/>
           <w:szCs w:val="28"/>
         </w:rPr>
@@ -154,6 +536,795 @@
         </w:rPr>
         <w:t>WORTH Client</w:t>
       </w:r>
+    </w:p>
+    <w:p>
+      <w:pPr>
+        <w:rPr>
+          <w:rFonts w:ascii="Times New Roman" w:hAnsi="Times New Roman" w:cs="Times New Roman"/>
+        </w:rPr>
+      </w:pPr>
+      <w:r>
+        <w:rPr>
+          <w:rFonts w:ascii="Times New Roman" w:hAnsi="Times New Roman" w:cs="Times New Roman"/>
+        </w:rPr>
+        <w:t xml:space="preserve">L’utente può interagire con il servizio tramite il Client che </w:t>
+      </w:r>
+      <w:r>
+        <w:rPr>
+          <w:rFonts w:ascii="Times New Roman" w:hAnsi="Times New Roman" w:cs="Times New Roman"/>
+        </w:rPr>
+        <w:t xml:space="preserve">è composto principalmente da due </w:t>
+      </w:r>
+      <w:proofErr w:type="spellStart"/>
+      <w:r>
+        <w:rPr>
+          <w:rFonts w:ascii="Times New Roman" w:hAnsi="Times New Roman" w:cs="Times New Roman"/>
+        </w:rPr>
+        <w:t>thread</w:t>
+      </w:r>
+      <w:proofErr w:type="spellEnd"/>
+      <w:r>
+        <w:rPr>
+          <w:rFonts w:ascii="Times New Roman" w:hAnsi="Times New Roman" w:cs="Times New Roman"/>
+        </w:rPr>
+        <w:t xml:space="preserve">: il </w:t>
+      </w:r>
+      <w:proofErr w:type="spellStart"/>
+      <w:r>
+        <w:rPr>
+          <w:rFonts w:ascii="Times New Roman" w:hAnsi="Times New Roman" w:cs="Times New Roman"/>
+        </w:rPr>
+        <w:t>thread</w:t>
+      </w:r>
+      <w:proofErr w:type="spellEnd"/>
+      <w:r>
+        <w:rPr>
+          <w:rFonts w:ascii="Times New Roman" w:hAnsi="Times New Roman" w:cs="Times New Roman"/>
+        </w:rPr>
+        <w:t xml:space="preserve"> principale che avvia la GUI</w:t>
+      </w:r>
+      <w:r>
+        <w:rPr>
+          <w:rFonts w:ascii="Times New Roman" w:hAnsi="Times New Roman" w:cs="Times New Roman"/>
+        </w:rPr>
+        <w:t xml:space="preserve"> ed uno secondario che gestirà i messaggi della chat.</w:t>
+      </w:r>
+    </w:p>
+    <w:p>
+      <w:pPr>
+        <w:rPr>
+          <w:rFonts w:ascii="Times New Roman" w:hAnsi="Times New Roman" w:cs="Times New Roman"/>
+        </w:rPr>
+      </w:pPr>
+      <w:r>
+        <w:rPr>
+          <w:rFonts w:ascii="Times New Roman" w:hAnsi="Times New Roman" w:cs="Times New Roman"/>
+        </w:rPr>
+        <w:t xml:space="preserve">Un requisito fondamentale del Client, è quello di avviare prima il server, infatti, nel caso in cui non fosse </w:t>
+      </w:r>
+      <w:proofErr w:type="spellStart"/>
+      <w:r>
+        <w:rPr>
+          <w:rFonts w:ascii="Times New Roman" w:hAnsi="Times New Roman" w:cs="Times New Roman"/>
+        </w:rPr>
+        <w:t>cosi’</w:t>
+      </w:r>
+      <w:proofErr w:type="spellEnd"/>
+      <w:r>
+        <w:rPr>
+          <w:rFonts w:ascii="Times New Roman" w:hAnsi="Times New Roman" w:cs="Times New Roman"/>
+        </w:rPr>
+        <w:t xml:space="preserve"> verrebbe terminato subito dopo aver mostrato il messaggio</w:t>
+      </w:r>
+      <w:r>
+        <w:rPr>
+          <w:rFonts w:ascii="Times New Roman" w:hAnsi="Times New Roman" w:cs="Times New Roman"/>
+        </w:rPr>
+        <w:t xml:space="preserve"> di terminazione</w:t>
+      </w:r>
+      <w:r>
+        <w:rPr>
+          <w:rFonts w:ascii="Times New Roman" w:hAnsi="Times New Roman" w:cs="Times New Roman"/>
+        </w:rPr>
+        <w:t xml:space="preserve">. </w:t>
+      </w:r>
+    </w:p>
+    <w:p>
+      <w:pPr>
+        <w:rPr>
+          <w:rFonts w:ascii="Times New Roman" w:hAnsi="Times New Roman" w:cs="Times New Roman"/>
+        </w:rPr>
+      </w:pPr>
+      <w:r>
+        <w:rPr>
+          <w:rFonts w:ascii="Times New Roman" w:hAnsi="Times New Roman" w:cs="Times New Roman"/>
+        </w:rPr>
+        <w:t xml:space="preserve">Viceversa, subito dopo il suo avvio il client inizializza la routine per accedere alla registrazione RMI ed infine </w:t>
+      </w:r>
+      <w:r>
+        <w:rPr>
+          <w:rFonts w:ascii="Times New Roman" w:hAnsi="Times New Roman" w:cs="Times New Roman"/>
+        </w:rPr>
+        <w:t xml:space="preserve">vengono istanziati gli oggetti Model, </w:t>
+      </w:r>
+      <w:proofErr w:type="spellStart"/>
+      <w:r>
+        <w:rPr>
+          <w:rFonts w:ascii="Times New Roman" w:hAnsi="Times New Roman" w:cs="Times New Roman"/>
+        </w:rPr>
+        <w:t>View</w:t>
+      </w:r>
+      <w:proofErr w:type="spellEnd"/>
+      <w:r>
+        <w:rPr>
+          <w:rFonts w:ascii="Times New Roman" w:hAnsi="Times New Roman" w:cs="Times New Roman"/>
+        </w:rPr>
+        <w:t xml:space="preserve"> e Controller per realizzare il conosciuto omonimo pattern.</w:t>
+      </w:r>
+      <w:r>
+        <w:rPr>
+          <w:rFonts w:ascii="Times New Roman" w:hAnsi="Times New Roman" w:cs="Times New Roman"/>
+        </w:rPr>
+        <w:t xml:space="preserve"> Fondamentalmente </w:t>
+      </w:r>
+      <w:r>
+        <w:rPr>
+          <w:rFonts w:ascii="Times New Roman" w:hAnsi="Times New Roman" w:cs="Times New Roman"/>
+        </w:rPr>
+        <w:t>il pattern è basato sulla separazione dei compiti fra i componenti che interpretano i tre ruoli fondamentali:</w:t>
+      </w:r>
+    </w:p>
+    <w:p>
+      <w:pPr>
+        <w:pStyle w:val="Paragrafoelenco"/>
+        <w:numPr>
+          <w:ilvl w:val="0"/>
+          <w:numId w:val="1"/>
+        </w:numPr>
+        <w:rPr>
+          <w:rFonts w:ascii="Times New Roman" w:hAnsi="Times New Roman" w:cs="Times New Roman"/>
+        </w:rPr>
+      </w:pPr>
+      <w:r>
+        <w:rPr>
+          <w:rFonts w:ascii="Times New Roman" w:hAnsi="Times New Roman" w:cs="Times New Roman"/>
+        </w:rPr>
+        <w:t xml:space="preserve">Il </w:t>
+      </w:r>
+      <w:r>
+        <w:rPr>
+          <w:rFonts w:ascii="Times New Roman" w:hAnsi="Times New Roman" w:cs="Times New Roman"/>
+        </w:rPr>
+        <w:t>M</w:t>
+      </w:r>
+      <w:r>
+        <w:rPr>
+          <w:rFonts w:ascii="Times New Roman" w:hAnsi="Times New Roman" w:cs="Times New Roman"/>
+        </w:rPr>
+        <w:t xml:space="preserve">odel </w:t>
+      </w:r>
+      <w:r>
+        <w:rPr>
+          <w:rFonts w:ascii="Times New Roman" w:hAnsi="Times New Roman" w:cs="Times New Roman"/>
+        </w:rPr>
+        <w:t>fornisce i metodi per accedere e modificare i dati dell’applicazione, più nello specifico</w:t>
+      </w:r>
+      <w:r>
+        <w:rPr>
+          <w:rFonts w:ascii="Times New Roman" w:hAnsi="Times New Roman" w:cs="Times New Roman"/>
+        </w:rPr>
+        <w:t xml:space="preserve"> tiene traccia dell’utente che ha effettuato l’accesso,</w:t>
+      </w:r>
+      <w:r>
+        <w:rPr>
+          <w:rFonts w:ascii="Times New Roman" w:hAnsi="Times New Roman" w:cs="Times New Roman"/>
+        </w:rPr>
+        <w:t xml:space="preserve"> </w:t>
+      </w:r>
+      <w:r>
+        <w:rPr>
+          <w:rFonts w:ascii="Times New Roman" w:hAnsi="Times New Roman" w:cs="Times New Roman"/>
+        </w:rPr>
+        <w:t>delle liste degli utenti sia solo online che sia online che offline costantemente aggiornata dal server tramite callback ed infine del nome progetto e dell’indirizzo di Multicast IP del progetto che si sta visualizzando.</w:t>
+      </w:r>
+    </w:p>
+    <w:p>
+      <w:pPr>
+        <w:pStyle w:val="Paragrafoelenco"/>
+        <w:numPr>
+          <w:ilvl w:val="0"/>
+          <w:numId w:val="1"/>
+        </w:numPr>
+        <w:rPr>
+          <w:rFonts w:ascii="Times New Roman" w:hAnsi="Times New Roman" w:cs="Times New Roman"/>
+        </w:rPr>
+      </w:pPr>
+      <w:r>
+        <w:rPr>
+          <w:rFonts w:ascii="Times New Roman" w:hAnsi="Times New Roman" w:cs="Times New Roman"/>
+        </w:rPr>
+        <w:t xml:space="preserve">Il </w:t>
+      </w:r>
+      <w:proofErr w:type="spellStart"/>
+      <w:r>
+        <w:rPr>
+          <w:rFonts w:ascii="Times New Roman" w:hAnsi="Times New Roman" w:cs="Times New Roman"/>
+        </w:rPr>
+        <w:t>V</w:t>
+      </w:r>
+      <w:r>
+        <w:rPr>
+          <w:rFonts w:ascii="Times New Roman" w:hAnsi="Times New Roman" w:cs="Times New Roman"/>
+        </w:rPr>
+        <w:t>iew</w:t>
+      </w:r>
+      <w:proofErr w:type="spellEnd"/>
+      <w:r>
+        <w:rPr>
+          <w:rFonts w:ascii="Times New Roman" w:hAnsi="Times New Roman" w:cs="Times New Roman"/>
+        </w:rPr>
+        <w:t xml:space="preserve"> visualizza i dati che possono essere contenuti nel model oppure richiesti al Serve e si occupa dell’interazione con gli utenti.</w:t>
+      </w:r>
+    </w:p>
+    <w:p>
+      <w:pPr>
+        <w:pStyle w:val="Paragrafoelenco"/>
+        <w:numPr>
+          <w:ilvl w:val="0"/>
+          <w:numId w:val="1"/>
+        </w:numPr>
+        <w:rPr>
+          <w:rFonts w:ascii="Times New Roman" w:hAnsi="Times New Roman" w:cs="Times New Roman"/>
+        </w:rPr>
+      </w:pPr>
+      <w:r>
+        <w:rPr>
+          <w:rFonts w:ascii="Times New Roman" w:hAnsi="Times New Roman" w:cs="Times New Roman"/>
+        </w:rPr>
+        <w:t xml:space="preserve">Il Controller riceve i comandi dell’utente interagisce direttamente con il server tramite la connessione TCP e modifica sia il Model che il </w:t>
+      </w:r>
+      <w:proofErr w:type="spellStart"/>
+      <w:r>
+        <w:rPr>
+          <w:rFonts w:ascii="Times New Roman" w:hAnsi="Times New Roman" w:cs="Times New Roman"/>
+        </w:rPr>
+        <w:t>View</w:t>
+      </w:r>
+      <w:proofErr w:type="spellEnd"/>
+      <w:r>
+        <w:rPr>
+          <w:rFonts w:ascii="Times New Roman" w:hAnsi="Times New Roman" w:cs="Times New Roman"/>
+        </w:rPr>
+        <w:t>.</w:t>
+      </w:r>
+    </w:p>
+    <w:p>
+      <w:pPr>
+        <w:rPr>
+          <w:rFonts w:ascii="Times New Roman" w:hAnsi="Times New Roman" w:cs="Times New Roman"/>
+          <w:sz w:val="24"/>
+          <w:szCs w:val="24"/>
+        </w:rPr>
+      </w:pPr>
+      <w:r>
+        <w:rPr>
+          <w:rFonts w:ascii="Times New Roman" w:hAnsi="Times New Roman" w:cs="Times New Roman"/>
+          <w:sz w:val="24"/>
+          <w:szCs w:val="24"/>
+        </w:rPr>
+        <w:t>Schermata iniziale</w:t>
+      </w:r>
+    </w:p>
+    <w:p>
+      <w:pPr>
+        <w:rPr>
+          <w:rFonts w:ascii="Times New Roman" w:hAnsi="Times New Roman" w:cs="Times New Roman"/>
+        </w:rPr>
+      </w:pPr>
+      <w:r>
+        <w:rPr>
+          <w:noProof/>
+        </w:rPr>
+        <w:drawing>
+          <wp:anchor distT="0" distB="0" distL="114300" distR="114300" simplePos="0" relativeHeight="251660288" behindDoc="1" locked="0" layoutInCell="1" allowOverlap="1" wp14:anchorId="3D772316" wp14:editId="36D24903">
+            <wp:simplePos x="0" y="0"/>
+            <wp:positionH relativeFrom="margin">
+              <wp:posOffset>-750</wp:posOffset>
+            </wp:positionH>
+            <wp:positionV relativeFrom="paragraph">
+              <wp:posOffset>5195</wp:posOffset>
+            </wp:positionV>
+            <wp:extent cx="1884045" cy="1924050"/>
+            <wp:effectExtent l="0" t="0" r="1905" b="0"/>
+            <wp:wrapTight wrapText="bothSides">
+              <wp:wrapPolygon edited="0">
+                <wp:start x="0" y="0"/>
+                <wp:lineTo x="0" y="21386"/>
+                <wp:lineTo x="21403" y="21386"/>
+                <wp:lineTo x="21403" y="0"/>
+                <wp:lineTo x="0" y="0"/>
+              </wp:wrapPolygon>
+            </wp:wrapTight>
+            <wp:docPr id="2" name="Immagine 2"/>
+            <wp:cNvGraphicFramePr>
+              <a:graphicFrameLocks xmlns:a="http://schemas.openxmlformats.org/drawingml/2006/main" noChangeAspect="1"/>
+            </wp:cNvGraphicFramePr>
+            <a:graphic xmlns:a="http://schemas.openxmlformats.org/drawingml/2006/main">
+              <a:graphicData uri="http://schemas.openxmlformats.org/drawingml/2006/picture">
+                <pic:pic xmlns:pic="http://schemas.openxmlformats.org/drawingml/2006/picture">
+                  <pic:nvPicPr>
+                    <pic:cNvPr id="1" name=""/>
+                    <pic:cNvPicPr/>
+                  </pic:nvPicPr>
+                  <pic:blipFill>
+                    <a:blip r:embed="rId7">
+                      <a:extLst>
+                        <a:ext uri="{28A0092B-C50C-407E-A947-70E740481C1C}">
+                          <a14:useLocalDpi xmlns:a14="http://schemas.microsoft.com/office/drawing/2010/main" val="0"/>
+                        </a:ext>
+                      </a:extLst>
+                    </a:blip>
+                    <a:stretch>
+                      <a:fillRect/>
+                    </a:stretch>
+                  </pic:blipFill>
+                  <pic:spPr>
+                    <a:xfrm>
+                      <a:off x="0" y="0"/>
+                      <a:ext cx="1884045" cy="1924050"/>
+                    </a:xfrm>
+                    <a:prstGeom prst="rect">
+                      <a:avLst/>
+                    </a:prstGeom>
+                  </pic:spPr>
+                </pic:pic>
+              </a:graphicData>
+            </a:graphic>
+            <wp14:sizeRelH relativeFrom="page">
+              <wp14:pctWidth>0</wp14:pctWidth>
+            </wp14:sizeRelH>
+            <wp14:sizeRelV relativeFrom="page">
+              <wp14:pctHeight>0</wp14:pctHeight>
+            </wp14:sizeRelV>
+          </wp:anchor>
+        </w:drawing>
+      </w:r>
+      <w:r>
+        <w:rPr>
+          <w:rFonts w:ascii="Times New Roman" w:hAnsi="Times New Roman" w:cs="Times New Roman"/>
+          <w:sz w:val="24"/>
+          <w:szCs w:val="24"/>
+        </w:rPr>
+        <w:t xml:space="preserve"> </w:t>
+      </w:r>
+      <w:r>
+        <w:rPr>
+          <w:rFonts w:ascii="Times New Roman" w:hAnsi="Times New Roman" w:cs="Times New Roman"/>
+        </w:rPr>
+        <w:t>La scher</w:t>
+      </w:r>
+      <w:r>
+        <w:rPr>
+          <w:rFonts w:ascii="Times New Roman" w:hAnsi="Times New Roman" w:cs="Times New Roman"/>
+        </w:rPr>
+        <w:t xml:space="preserve">mata iniziale contiene </w:t>
+      </w:r>
+      <w:r>
+        <w:rPr>
+          <w:rFonts w:ascii="Times New Roman" w:hAnsi="Times New Roman" w:cs="Times New Roman"/>
+        </w:rPr>
+        <w:t>gli elementi principali per la registrazione ed il login, l’evento “</w:t>
+      </w:r>
+      <w:proofErr w:type="spellStart"/>
+      <w:r>
+        <w:rPr>
+          <w:rFonts w:ascii="Times New Roman" w:hAnsi="Times New Roman" w:cs="Times New Roman"/>
+        </w:rPr>
+        <w:t>OnClick</w:t>
+      </w:r>
+      <w:proofErr w:type="spellEnd"/>
+      <w:r>
+        <w:rPr>
+          <w:rFonts w:ascii="Times New Roman" w:hAnsi="Times New Roman" w:cs="Times New Roman"/>
+        </w:rPr>
+        <w:t xml:space="preserve">” del bottone </w:t>
+      </w:r>
+      <w:proofErr w:type="spellStart"/>
+      <w:r>
+        <w:rPr>
+          <w:rFonts w:ascii="Times New Roman" w:hAnsi="Times New Roman" w:cs="Times New Roman"/>
+        </w:rPr>
+        <w:t>Register</w:t>
+      </w:r>
+      <w:proofErr w:type="spellEnd"/>
+      <w:r>
+        <w:rPr>
+          <w:rFonts w:ascii="Times New Roman" w:hAnsi="Times New Roman" w:cs="Times New Roman"/>
+        </w:rPr>
+        <w:t xml:space="preserve"> chiama il metodo RMI del registry passando i parametri </w:t>
+      </w:r>
+      <w:proofErr w:type="spellStart"/>
+      <w:r>
+        <w:rPr>
+          <w:rFonts w:ascii="Times New Roman" w:hAnsi="Times New Roman" w:cs="Times New Roman"/>
+        </w:rPr>
+        <w:t>UserName</w:t>
+      </w:r>
+      <w:proofErr w:type="spellEnd"/>
+      <w:r>
+        <w:rPr>
+          <w:rFonts w:ascii="Times New Roman" w:hAnsi="Times New Roman" w:cs="Times New Roman"/>
+        </w:rPr>
+        <w:t xml:space="preserve"> e Password.</w:t>
+      </w:r>
+      <w:r>
+        <w:rPr>
+          <w:rFonts w:ascii="Times New Roman" w:hAnsi="Times New Roman" w:cs="Times New Roman"/>
+        </w:rPr>
+        <w:t xml:space="preserve"> </w:t>
+      </w:r>
+      <w:r>
+        <w:rPr>
+          <w:rFonts w:ascii="Times New Roman" w:hAnsi="Times New Roman" w:cs="Times New Roman"/>
+        </w:rPr>
+        <w:t xml:space="preserve">Invece l’analogo evento del bottone Login </w:t>
+      </w:r>
+      <w:r>
+        <w:rPr>
+          <w:rFonts w:ascii="Times New Roman" w:hAnsi="Times New Roman" w:cs="Times New Roman"/>
+        </w:rPr>
+        <w:t>apre una connessione TCP persistente con il server che verrà chiusa solo nel momento in cui si dovesse effettuare un logout oppure con la chiusura dell’applicazione tramite l’apposito pulsante,</w:t>
+      </w:r>
+      <w:r>
+        <w:rPr>
+          <w:rFonts w:ascii="Times New Roman" w:hAnsi="Times New Roman" w:cs="Times New Roman"/>
+        </w:rPr>
+        <w:t xml:space="preserve"> in questa fase viene “salvato” l’</w:t>
+      </w:r>
+      <w:proofErr w:type="spellStart"/>
+      <w:r>
+        <w:rPr>
+          <w:rFonts w:ascii="Times New Roman" w:hAnsi="Times New Roman" w:cs="Times New Roman"/>
+        </w:rPr>
+        <w:t>UserName</w:t>
+      </w:r>
+      <w:proofErr w:type="spellEnd"/>
+      <w:r>
+        <w:rPr>
+          <w:rFonts w:ascii="Times New Roman" w:hAnsi="Times New Roman" w:cs="Times New Roman"/>
+        </w:rPr>
+        <w:t xml:space="preserve">  e la struttura dati che tiene traccia degli utenti che stanno utilizzando il servizio nella componente Model </w:t>
+      </w:r>
+      <w:r>
+        <w:rPr>
+          <w:rFonts w:ascii="Times New Roman" w:hAnsi="Times New Roman" w:cs="Times New Roman"/>
+        </w:rPr>
+        <w:t>. Infine la Login, tramite la manipolazione di alcuni pannelli, fa accedere al menu principale dell’applicazione client.</w:t>
+      </w:r>
+    </w:p>
+    <w:p>
+      <w:pPr>
+        <w:rPr>
+          <w:rFonts w:ascii="Times New Roman" w:hAnsi="Times New Roman" w:cs="Times New Roman"/>
+          <w:sz w:val="24"/>
+          <w:szCs w:val="24"/>
+        </w:rPr>
+      </w:pPr>
+      <w:r>
+        <w:rPr>
+          <w:rFonts w:ascii="Times New Roman" w:hAnsi="Times New Roman" w:cs="Times New Roman"/>
+          <w:sz w:val="24"/>
+          <w:szCs w:val="24"/>
+        </w:rPr>
+        <w:br w:type="page"/>
+      </w:r>
+    </w:p>
+    <w:p>
+      <w:pPr>
+        <w:rPr>
+          <w:rFonts w:ascii="Times New Roman" w:hAnsi="Times New Roman" w:cs="Times New Roman"/>
+          <w:sz w:val="24"/>
+          <w:szCs w:val="24"/>
+        </w:rPr>
+      </w:pPr>
+      <w:r>
+        <w:rPr>
+          <w:rFonts w:ascii="Times New Roman" w:hAnsi="Times New Roman" w:cs="Times New Roman"/>
+          <w:sz w:val="24"/>
+          <w:szCs w:val="24"/>
+        </w:rPr>
+        <w:lastRenderedPageBreak/>
+        <w:t>Menù</w:t>
+      </w:r>
+    </w:p>
+    <w:p>
+      <w:pPr>
+        <w:rPr>
+          <w:rFonts w:ascii="Times New Roman" w:hAnsi="Times New Roman" w:cs="Times New Roman"/>
+        </w:rPr>
+      </w:pPr>
+      <w:r>
+        <w:rPr>
+          <w:noProof/>
+        </w:rPr>
+        <w:drawing>
+          <wp:anchor distT="0" distB="0" distL="114300" distR="114300" simplePos="0" relativeHeight="251661312" behindDoc="1" locked="0" layoutInCell="1" allowOverlap="1" wp14:anchorId="79144EF3" wp14:editId="7C9162C5">
+            <wp:simplePos x="0" y="0"/>
+            <wp:positionH relativeFrom="margin">
+              <wp:posOffset>4245861</wp:posOffset>
+            </wp:positionH>
+            <wp:positionV relativeFrom="paragraph">
+              <wp:posOffset>188020</wp:posOffset>
+            </wp:positionV>
+            <wp:extent cx="1882800" cy="1929600"/>
+            <wp:effectExtent l="0" t="0" r="3175" b="0"/>
+            <wp:wrapTight wrapText="bothSides">
+              <wp:wrapPolygon edited="0">
+                <wp:start x="0" y="0"/>
+                <wp:lineTo x="0" y="21330"/>
+                <wp:lineTo x="21418" y="21330"/>
+                <wp:lineTo x="21418" y="0"/>
+                <wp:lineTo x="0" y="0"/>
+              </wp:wrapPolygon>
+            </wp:wrapTight>
+            <wp:docPr id="3" name="Immagine 3"/>
+            <wp:cNvGraphicFramePr>
+              <a:graphicFrameLocks xmlns:a="http://schemas.openxmlformats.org/drawingml/2006/main" noChangeAspect="1"/>
+            </wp:cNvGraphicFramePr>
+            <a:graphic xmlns:a="http://schemas.openxmlformats.org/drawingml/2006/main">
+              <a:graphicData uri="http://schemas.openxmlformats.org/drawingml/2006/picture">
+                <pic:pic xmlns:pic="http://schemas.openxmlformats.org/drawingml/2006/picture">
+                  <pic:nvPicPr>
+                    <pic:cNvPr id="1" name=""/>
+                    <pic:cNvPicPr/>
+                  </pic:nvPicPr>
+                  <pic:blipFill>
+                    <a:blip r:embed="rId8">
+                      <a:extLst>
+                        <a:ext uri="{28A0092B-C50C-407E-A947-70E740481C1C}">
+                          <a14:useLocalDpi xmlns:a14="http://schemas.microsoft.com/office/drawing/2010/main" val="0"/>
+                        </a:ext>
+                      </a:extLst>
+                    </a:blip>
+                    <a:stretch>
+                      <a:fillRect/>
+                    </a:stretch>
+                  </pic:blipFill>
+                  <pic:spPr>
+                    <a:xfrm>
+                      <a:off x="0" y="0"/>
+                      <a:ext cx="1882800" cy="1929600"/>
+                    </a:xfrm>
+                    <a:prstGeom prst="rect">
+                      <a:avLst/>
+                    </a:prstGeom>
+                  </pic:spPr>
+                </pic:pic>
+              </a:graphicData>
+            </a:graphic>
+            <wp14:sizeRelH relativeFrom="page">
+              <wp14:pctWidth>0</wp14:pctWidth>
+            </wp14:sizeRelH>
+            <wp14:sizeRelV relativeFrom="page">
+              <wp14:pctHeight>0</wp14:pctHeight>
+            </wp14:sizeRelV>
+          </wp:anchor>
+        </w:drawing>
+      </w:r>
+      <w:r>
+        <w:rPr>
+          <w:rFonts w:ascii="Times New Roman" w:hAnsi="Times New Roman" w:cs="Times New Roman"/>
+        </w:rPr>
+        <w:br/>
+      </w:r>
+      <w:r>
+        <w:rPr>
+          <w:rFonts w:ascii="Times New Roman" w:hAnsi="Times New Roman" w:cs="Times New Roman"/>
+        </w:rPr>
+        <w:t xml:space="preserve">Nel </w:t>
+      </w:r>
+      <w:proofErr w:type="spellStart"/>
+      <w:r>
+        <w:rPr>
+          <w:rFonts w:ascii="Times New Roman" w:hAnsi="Times New Roman" w:cs="Times New Roman"/>
+        </w:rPr>
+        <w:t>menù</w:t>
+      </w:r>
+      <w:proofErr w:type="spellEnd"/>
+      <w:r>
+        <w:rPr>
+          <w:rFonts w:ascii="Times New Roman" w:hAnsi="Times New Roman" w:cs="Times New Roman"/>
+        </w:rPr>
+        <w:t xml:space="preserve"> principale oltre a poter fare il logout che permette di tornare alla schermata iniziale e con la conseguenza della terminazione della connessione TCP e la de registrazione del Servizio RMI Callback dà l’accesso a quei servizi </w:t>
+      </w:r>
+      <w:r>
+        <w:rPr>
+          <w:rFonts w:ascii="Times New Roman" w:hAnsi="Times New Roman" w:cs="Times New Roman"/>
+        </w:rPr>
+        <w:t>di WORTH che non richiedono il requisito di dover essere membro di un specifico progetto</w:t>
+      </w:r>
+      <w:r>
+        <w:rPr>
+          <w:rFonts w:ascii="Times New Roman" w:hAnsi="Times New Roman" w:cs="Times New Roman"/>
+        </w:rPr>
+        <w:t>.</w:t>
+      </w:r>
+      <w:r>
+        <w:rPr>
+          <w:rFonts w:ascii="Times New Roman" w:hAnsi="Times New Roman" w:cs="Times New Roman"/>
+        </w:rPr>
+        <w:t xml:space="preserve"> Di seguito sono specificate le operazioni:</w:t>
+      </w:r>
+    </w:p>
+    <w:p>
+      <w:pPr>
+        <w:pStyle w:val="Paragrafoelenco"/>
+        <w:numPr>
+          <w:ilvl w:val="0"/>
+          <w:numId w:val="3"/>
+        </w:numPr>
+        <w:rPr>
+          <w:rFonts w:ascii="Times New Roman" w:hAnsi="Times New Roman" w:cs="Times New Roman"/>
+        </w:rPr>
+      </w:pPr>
+      <w:proofErr w:type="spellStart"/>
+      <w:r>
+        <w:rPr>
+          <w:rFonts w:ascii="Times New Roman" w:hAnsi="Times New Roman" w:cs="Times New Roman"/>
+        </w:rPr>
+        <w:t>Get</w:t>
+      </w:r>
+      <w:proofErr w:type="spellEnd"/>
+      <w:r>
+        <w:rPr>
+          <w:rFonts w:ascii="Times New Roman" w:hAnsi="Times New Roman" w:cs="Times New Roman"/>
+        </w:rPr>
+        <w:t xml:space="preserve"> list of Users : Tramite questo bottone si </w:t>
+      </w:r>
+      <w:r>
+        <w:rPr>
+          <w:rFonts w:ascii="Times New Roman" w:hAnsi="Times New Roman" w:cs="Times New Roman"/>
+        </w:rPr>
+        <w:t>visualizza la lista degli utenti registrati al servizio, come detto già prima essa viene reperita dal componente Model.</w:t>
+      </w:r>
+    </w:p>
+    <w:p>
+      <w:pPr>
+        <w:pStyle w:val="Paragrafoelenco"/>
+        <w:numPr>
+          <w:ilvl w:val="0"/>
+          <w:numId w:val="3"/>
+        </w:numPr>
+        <w:rPr>
+          <w:rFonts w:ascii="Times New Roman" w:hAnsi="Times New Roman" w:cs="Times New Roman"/>
+        </w:rPr>
+      </w:pPr>
+      <w:proofErr w:type="spellStart"/>
+      <w:r>
+        <w:rPr>
+          <w:rFonts w:ascii="Times New Roman" w:hAnsi="Times New Roman" w:cs="Times New Roman"/>
+        </w:rPr>
+        <w:t>Get</w:t>
+      </w:r>
+      <w:proofErr w:type="spellEnd"/>
+      <w:r>
+        <w:rPr>
+          <w:rFonts w:ascii="Times New Roman" w:hAnsi="Times New Roman" w:cs="Times New Roman"/>
+        </w:rPr>
+        <w:t xml:space="preserve"> list of Users(online): Il comportamento è analogo a quello descritto prima l’unica differenza è che si </w:t>
+      </w:r>
+      <w:proofErr w:type="spellStart"/>
+      <w:r>
+        <w:rPr>
+          <w:rFonts w:ascii="Times New Roman" w:hAnsi="Times New Roman" w:cs="Times New Roman"/>
+        </w:rPr>
+        <w:t>visulizzano</w:t>
+      </w:r>
+      <w:proofErr w:type="spellEnd"/>
+      <w:r>
+        <w:rPr>
+          <w:rFonts w:ascii="Times New Roman" w:hAnsi="Times New Roman" w:cs="Times New Roman"/>
+        </w:rPr>
+        <w:t xml:space="preserve"> solo gli utenti online.</w:t>
+      </w:r>
+    </w:p>
+    <w:p>
+      <w:pPr>
+        <w:pStyle w:val="Paragrafoelenco"/>
+        <w:numPr>
+          <w:ilvl w:val="0"/>
+          <w:numId w:val="3"/>
+        </w:numPr>
+        <w:rPr>
+          <w:rFonts w:ascii="Times New Roman" w:hAnsi="Times New Roman" w:cs="Times New Roman"/>
+        </w:rPr>
+      </w:pPr>
+      <w:proofErr w:type="spellStart"/>
+      <w:r>
+        <w:rPr>
+          <w:rFonts w:ascii="Times New Roman" w:hAnsi="Times New Roman" w:cs="Times New Roman"/>
+        </w:rPr>
+        <w:t>Get</w:t>
+      </w:r>
+      <w:proofErr w:type="spellEnd"/>
+      <w:r>
+        <w:rPr>
+          <w:rFonts w:ascii="Times New Roman" w:hAnsi="Times New Roman" w:cs="Times New Roman"/>
+        </w:rPr>
+        <w:t xml:space="preserve"> list of projects: Con la pressione di questo bottone il controller effettua la richiesta al server  </w:t>
+      </w:r>
+    </w:p>
+    <w:p>
+      <w:pPr>
+        <w:rPr>
+          <w:rFonts w:ascii="Times New Roman" w:hAnsi="Times New Roman" w:cs="Times New Roman"/>
+          <w:sz w:val="28"/>
+          <w:szCs w:val="28"/>
+        </w:rPr>
+      </w:pPr>
+    </w:p>
+    <w:p>
+      <w:pPr>
+        <w:rPr>
+          <w:rFonts w:ascii="Times New Roman" w:hAnsi="Times New Roman" w:cs="Times New Roman"/>
+          <w:sz w:val="28"/>
+          <w:szCs w:val="28"/>
+        </w:rPr>
+      </w:pPr>
+    </w:p>
+    <w:p>
+      <w:pPr>
+        <w:rPr>
+          <w:rFonts w:ascii="Times New Roman" w:hAnsi="Times New Roman" w:cs="Times New Roman"/>
+          <w:sz w:val="28"/>
+          <w:szCs w:val="28"/>
+        </w:rPr>
+      </w:pPr>
+    </w:p>
+    <w:p>
+      <w:pPr>
+        <w:rPr>
+          <w:rFonts w:ascii="Times New Roman" w:hAnsi="Times New Roman" w:cs="Times New Roman"/>
+          <w:sz w:val="28"/>
+          <w:szCs w:val="28"/>
+        </w:rPr>
+      </w:pPr>
+    </w:p>
+    <w:p>
+      <w:pPr>
+        <w:rPr>
+          <w:rFonts w:ascii="Times New Roman" w:hAnsi="Times New Roman" w:cs="Times New Roman"/>
+          <w:sz w:val="28"/>
+          <w:szCs w:val="28"/>
+        </w:rPr>
+      </w:pPr>
+    </w:p>
+    <w:p>
+      <w:pPr>
+        <w:rPr>
+          <w:rFonts w:ascii="Times New Roman" w:hAnsi="Times New Roman" w:cs="Times New Roman"/>
+          <w:sz w:val="28"/>
+          <w:szCs w:val="28"/>
+        </w:rPr>
+      </w:pPr>
+    </w:p>
+    <w:p>
+      <w:pPr>
+        <w:rPr>
+          <w:rFonts w:ascii="Times New Roman" w:hAnsi="Times New Roman" w:cs="Times New Roman"/>
+          <w:sz w:val="28"/>
+          <w:szCs w:val="28"/>
+        </w:rPr>
+      </w:pPr>
+    </w:p>
+    <w:p>
+      <w:pPr>
+        <w:rPr>
+          <w:rFonts w:ascii="Times New Roman" w:hAnsi="Times New Roman" w:cs="Times New Roman"/>
+          <w:sz w:val="28"/>
+          <w:szCs w:val="28"/>
+        </w:rPr>
+      </w:pPr>
     </w:p>
     <w:p>
       <w:pPr>
@@ -764,7 +1935,6 @@
         <w:rPr>
           <w:rFonts w:ascii="Times New Roman" w:hAnsi="Times New Roman" w:cs="Times New Roman"/>
         </w:rPr>
-        <w:lastRenderedPageBreak/>
         <w:t>Per la compilazione del progetto inseri</w:t>
       </w:r>
       <w:r>
@@ -913,6 +2083,359 @@
     </w:sectPr>
   </w:body>
 </w:document>
+</file>
+
+<file path=word/numbering.xml><?xml version="1.0" encoding="utf-8"?>
+<w:numbering xmlns:wpc="http://schemas.microsoft.com/office/word/2010/wordprocessingCanvas" xmlns:cx="http://schemas.microsoft.com/office/drawing/2014/chartex" xmlns:cx1="http://schemas.microsoft.com/office/drawing/2015/9/8/chartex" xmlns:cx2="http://schemas.microsoft.com/office/drawing/2015/10/21/chartex" xmlns:cx3="http://schemas.microsoft.com/office/drawing/2016/5/9/chartex" xmlns:cx4="http://schemas.microsoft.com/office/drawing/2016/5/10/chartex" xmlns:cx5="http://schemas.microsoft.com/office/drawing/2016/5/11/chartex" xmlns:cx6="http://schemas.microsoft.com/office/drawing/2016/5/12/chartex" xmlns:cx7="http://schemas.microsoft.com/office/drawing/2016/5/13/chartex" xmlns:cx8="http://schemas.microsoft.com/office/drawing/2016/5/14/chartex" xmlns:mc="http://schemas.openxmlformats.org/markup-compatibility/2006" xmlns:aink="http://schemas.microsoft.com/office/drawing/2016/ink" xmlns:am3d="http://schemas.microsoft.com/office/drawing/2017/model3d" xmlns:o="urn:schemas-microsoft-com:office:office" xmlns:r="http://schemas.openxmlformats.org/officeDocument/2006/relationships" xmlns:m="http://schemas.openxmlformats.org/officeDocument/2006/math" xmlns:v="urn:schemas-microsoft-com:vml" xmlns:wp14="http://schemas.microsoft.com/office/word/2010/wordprocessingDrawing" xmlns:wp="http://schemas.openxmlformats.org/drawingml/2006/wordprocessingDrawing" xmlns:w10="urn:schemas-microsoft-com:office:word" xmlns:w="http://schemas.openxmlformats.org/wordprocessingml/2006/main" xmlns:w14="http://schemas.microsoft.com/office/word/2010/wordml" xmlns:w15="http://schemas.microsoft.com/office/word/2012/wordml" xmlns:w16cex="http://schemas.microsoft.com/office/word/2018/wordml/cex" xmlns:w16cid="http://schemas.microsoft.com/office/word/2016/wordml/cid" xmlns:w16="http://schemas.microsoft.com/office/word/2018/wordml" xmlns:w16se="http://schemas.microsoft.com/office/word/2015/wordml/symex" xmlns:wpg="http://schemas.microsoft.com/office/word/2010/wordprocessingGroup" xmlns:wpi="http://schemas.microsoft.com/office/word/2010/wordprocessingInk" xmlns:wne="http://schemas.microsoft.com/office/word/2006/wordml" xmlns:wps="http://schemas.microsoft.com/office/word/2010/wordprocessingShape" mc:Ignorable="w14 w15 w16se w16cid w16 w16cex wp14">
+  <w:abstractNum w:abstractNumId="0" w15:restartNumberingAfterBreak="0">
+    <w:nsid w:val="06411CD3"/>
+    <w:multiLevelType w:val="hybridMultilevel"/>
+    <w:tmpl w:val="ED1A9700"/>
+    <w:lvl w:ilvl="0" w:tplc="04100001">
+      <w:start w:val="1"/>
+      <w:numFmt w:val="bullet"/>
+      <w:lvlText w:val=""/>
+      <w:lvlJc w:val="left"/>
+      <w:pPr>
+        <w:ind w:left="720" w:hanging="360"/>
+      </w:pPr>
+      <w:rPr>
+        <w:rFonts w:ascii="Symbol" w:hAnsi="Symbol" w:hint="default"/>
+      </w:rPr>
+    </w:lvl>
+    <w:lvl w:ilvl="1" w:tplc="04100003" w:tentative="1">
+      <w:start w:val="1"/>
+      <w:numFmt w:val="bullet"/>
+      <w:lvlText w:val="o"/>
+      <w:lvlJc w:val="left"/>
+      <w:pPr>
+        <w:ind w:left="1440" w:hanging="360"/>
+      </w:pPr>
+      <w:rPr>
+        <w:rFonts w:ascii="Courier New" w:hAnsi="Courier New" w:cs="Courier New" w:hint="default"/>
+      </w:rPr>
+    </w:lvl>
+    <w:lvl w:ilvl="2" w:tplc="04100005" w:tentative="1">
+      <w:start w:val="1"/>
+      <w:numFmt w:val="bullet"/>
+      <w:lvlText w:val=""/>
+      <w:lvlJc w:val="left"/>
+      <w:pPr>
+        <w:ind w:left="2160" w:hanging="360"/>
+      </w:pPr>
+      <w:rPr>
+        <w:rFonts w:ascii="Wingdings" w:hAnsi="Wingdings" w:hint="default"/>
+      </w:rPr>
+    </w:lvl>
+    <w:lvl w:ilvl="3" w:tplc="04100001" w:tentative="1">
+      <w:start w:val="1"/>
+      <w:numFmt w:val="bullet"/>
+      <w:lvlText w:val=""/>
+      <w:lvlJc w:val="left"/>
+      <w:pPr>
+        <w:ind w:left="2880" w:hanging="360"/>
+      </w:pPr>
+      <w:rPr>
+        <w:rFonts w:ascii="Symbol" w:hAnsi="Symbol" w:hint="default"/>
+      </w:rPr>
+    </w:lvl>
+    <w:lvl w:ilvl="4" w:tplc="04100003" w:tentative="1">
+      <w:start w:val="1"/>
+      <w:numFmt w:val="bullet"/>
+      <w:lvlText w:val="o"/>
+      <w:lvlJc w:val="left"/>
+      <w:pPr>
+        <w:ind w:left="3600" w:hanging="360"/>
+      </w:pPr>
+      <w:rPr>
+        <w:rFonts w:ascii="Courier New" w:hAnsi="Courier New" w:cs="Courier New" w:hint="default"/>
+      </w:rPr>
+    </w:lvl>
+    <w:lvl w:ilvl="5" w:tplc="04100005" w:tentative="1">
+      <w:start w:val="1"/>
+      <w:numFmt w:val="bullet"/>
+      <w:lvlText w:val=""/>
+      <w:lvlJc w:val="left"/>
+      <w:pPr>
+        <w:ind w:left="4320" w:hanging="360"/>
+      </w:pPr>
+      <w:rPr>
+        <w:rFonts w:ascii="Wingdings" w:hAnsi="Wingdings" w:hint="default"/>
+      </w:rPr>
+    </w:lvl>
+    <w:lvl w:ilvl="6" w:tplc="04100001" w:tentative="1">
+      <w:start w:val="1"/>
+      <w:numFmt w:val="bullet"/>
+      <w:lvlText w:val=""/>
+      <w:lvlJc w:val="left"/>
+      <w:pPr>
+        <w:ind w:left="5040" w:hanging="360"/>
+      </w:pPr>
+      <w:rPr>
+        <w:rFonts w:ascii="Symbol" w:hAnsi="Symbol" w:hint="default"/>
+      </w:rPr>
+    </w:lvl>
+    <w:lvl w:ilvl="7" w:tplc="04100003" w:tentative="1">
+      <w:start w:val="1"/>
+      <w:numFmt w:val="bullet"/>
+      <w:lvlText w:val="o"/>
+      <w:lvlJc w:val="left"/>
+      <w:pPr>
+        <w:ind w:left="5760" w:hanging="360"/>
+      </w:pPr>
+      <w:rPr>
+        <w:rFonts w:ascii="Courier New" w:hAnsi="Courier New" w:cs="Courier New" w:hint="default"/>
+      </w:rPr>
+    </w:lvl>
+    <w:lvl w:ilvl="8" w:tplc="04100005" w:tentative="1">
+      <w:start w:val="1"/>
+      <w:numFmt w:val="bullet"/>
+      <w:lvlText w:val=""/>
+      <w:lvlJc w:val="left"/>
+      <w:pPr>
+        <w:ind w:left="6480" w:hanging="360"/>
+      </w:pPr>
+      <w:rPr>
+        <w:rFonts w:ascii="Wingdings" w:hAnsi="Wingdings" w:hint="default"/>
+      </w:rPr>
+    </w:lvl>
+  </w:abstractNum>
+  <w:abstractNum w:abstractNumId="1" w15:restartNumberingAfterBreak="0">
+    <w:nsid w:val="543A6AFE"/>
+    <w:multiLevelType w:val="hybridMultilevel"/>
+    <w:tmpl w:val="DE70F386"/>
+    <w:lvl w:ilvl="0" w:tplc="04100001">
+      <w:start w:val="1"/>
+      <w:numFmt w:val="bullet"/>
+      <w:lvlText w:val=""/>
+      <w:lvlJc w:val="left"/>
+      <w:pPr>
+        <w:ind w:left="775" w:hanging="360"/>
+      </w:pPr>
+      <w:rPr>
+        <w:rFonts w:ascii="Symbol" w:hAnsi="Symbol" w:hint="default"/>
+      </w:rPr>
+    </w:lvl>
+    <w:lvl w:ilvl="1" w:tplc="04100003" w:tentative="1">
+      <w:start w:val="1"/>
+      <w:numFmt w:val="bullet"/>
+      <w:lvlText w:val="o"/>
+      <w:lvlJc w:val="left"/>
+      <w:pPr>
+        <w:ind w:left="1495" w:hanging="360"/>
+      </w:pPr>
+      <w:rPr>
+        <w:rFonts w:ascii="Courier New" w:hAnsi="Courier New" w:cs="Courier New" w:hint="default"/>
+      </w:rPr>
+    </w:lvl>
+    <w:lvl w:ilvl="2" w:tplc="04100005" w:tentative="1">
+      <w:start w:val="1"/>
+      <w:numFmt w:val="bullet"/>
+      <w:lvlText w:val=""/>
+      <w:lvlJc w:val="left"/>
+      <w:pPr>
+        <w:ind w:left="2215" w:hanging="360"/>
+      </w:pPr>
+      <w:rPr>
+        <w:rFonts w:ascii="Wingdings" w:hAnsi="Wingdings" w:hint="default"/>
+      </w:rPr>
+    </w:lvl>
+    <w:lvl w:ilvl="3" w:tplc="04100001" w:tentative="1">
+      <w:start w:val="1"/>
+      <w:numFmt w:val="bullet"/>
+      <w:lvlText w:val=""/>
+      <w:lvlJc w:val="left"/>
+      <w:pPr>
+        <w:ind w:left="2935" w:hanging="360"/>
+      </w:pPr>
+      <w:rPr>
+        <w:rFonts w:ascii="Symbol" w:hAnsi="Symbol" w:hint="default"/>
+      </w:rPr>
+    </w:lvl>
+    <w:lvl w:ilvl="4" w:tplc="04100003" w:tentative="1">
+      <w:start w:val="1"/>
+      <w:numFmt w:val="bullet"/>
+      <w:lvlText w:val="o"/>
+      <w:lvlJc w:val="left"/>
+      <w:pPr>
+        <w:ind w:left="3655" w:hanging="360"/>
+      </w:pPr>
+      <w:rPr>
+        <w:rFonts w:ascii="Courier New" w:hAnsi="Courier New" w:cs="Courier New" w:hint="default"/>
+      </w:rPr>
+    </w:lvl>
+    <w:lvl w:ilvl="5" w:tplc="04100005" w:tentative="1">
+      <w:start w:val="1"/>
+      <w:numFmt w:val="bullet"/>
+      <w:lvlText w:val=""/>
+      <w:lvlJc w:val="left"/>
+      <w:pPr>
+        <w:ind w:left="4375" w:hanging="360"/>
+      </w:pPr>
+      <w:rPr>
+        <w:rFonts w:ascii="Wingdings" w:hAnsi="Wingdings" w:hint="default"/>
+      </w:rPr>
+    </w:lvl>
+    <w:lvl w:ilvl="6" w:tplc="04100001" w:tentative="1">
+      <w:start w:val="1"/>
+      <w:numFmt w:val="bullet"/>
+      <w:lvlText w:val=""/>
+      <w:lvlJc w:val="left"/>
+      <w:pPr>
+        <w:ind w:left="5095" w:hanging="360"/>
+      </w:pPr>
+      <w:rPr>
+        <w:rFonts w:ascii="Symbol" w:hAnsi="Symbol" w:hint="default"/>
+      </w:rPr>
+    </w:lvl>
+    <w:lvl w:ilvl="7" w:tplc="04100003" w:tentative="1">
+      <w:start w:val="1"/>
+      <w:numFmt w:val="bullet"/>
+      <w:lvlText w:val="o"/>
+      <w:lvlJc w:val="left"/>
+      <w:pPr>
+        <w:ind w:left="5815" w:hanging="360"/>
+      </w:pPr>
+      <w:rPr>
+        <w:rFonts w:ascii="Courier New" w:hAnsi="Courier New" w:cs="Courier New" w:hint="default"/>
+      </w:rPr>
+    </w:lvl>
+    <w:lvl w:ilvl="8" w:tplc="04100005" w:tentative="1">
+      <w:start w:val="1"/>
+      <w:numFmt w:val="bullet"/>
+      <w:lvlText w:val=""/>
+      <w:lvlJc w:val="left"/>
+      <w:pPr>
+        <w:ind w:left="6535" w:hanging="360"/>
+      </w:pPr>
+      <w:rPr>
+        <w:rFonts w:ascii="Wingdings" w:hAnsi="Wingdings" w:hint="default"/>
+      </w:rPr>
+    </w:lvl>
+  </w:abstractNum>
+  <w:abstractNum w:abstractNumId="2" w15:restartNumberingAfterBreak="0">
+    <w:nsid w:val="6A510016"/>
+    <w:multiLevelType w:val="hybridMultilevel"/>
+    <w:tmpl w:val="DA602314"/>
+    <w:lvl w:ilvl="0" w:tplc="04100001">
+      <w:start w:val="1"/>
+      <w:numFmt w:val="bullet"/>
+      <w:lvlText w:val=""/>
+      <w:lvlJc w:val="left"/>
+      <w:pPr>
+        <w:ind w:left="720" w:hanging="360"/>
+      </w:pPr>
+      <w:rPr>
+        <w:rFonts w:ascii="Symbol" w:hAnsi="Symbol" w:hint="default"/>
+      </w:rPr>
+    </w:lvl>
+    <w:lvl w:ilvl="1" w:tplc="04100003" w:tentative="1">
+      <w:start w:val="1"/>
+      <w:numFmt w:val="bullet"/>
+      <w:lvlText w:val="o"/>
+      <w:lvlJc w:val="left"/>
+      <w:pPr>
+        <w:ind w:left="1440" w:hanging="360"/>
+      </w:pPr>
+      <w:rPr>
+        <w:rFonts w:ascii="Courier New" w:hAnsi="Courier New" w:cs="Courier New" w:hint="default"/>
+      </w:rPr>
+    </w:lvl>
+    <w:lvl w:ilvl="2" w:tplc="04100005" w:tentative="1">
+      <w:start w:val="1"/>
+      <w:numFmt w:val="bullet"/>
+      <w:lvlText w:val=""/>
+      <w:lvlJc w:val="left"/>
+      <w:pPr>
+        <w:ind w:left="2160" w:hanging="360"/>
+      </w:pPr>
+      <w:rPr>
+        <w:rFonts w:ascii="Wingdings" w:hAnsi="Wingdings" w:hint="default"/>
+      </w:rPr>
+    </w:lvl>
+    <w:lvl w:ilvl="3" w:tplc="04100001" w:tentative="1">
+      <w:start w:val="1"/>
+      <w:numFmt w:val="bullet"/>
+      <w:lvlText w:val=""/>
+      <w:lvlJc w:val="left"/>
+      <w:pPr>
+        <w:ind w:left="2880" w:hanging="360"/>
+      </w:pPr>
+      <w:rPr>
+        <w:rFonts w:ascii="Symbol" w:hAnsi="Symbol" w:hint="default"/>
+      </w:rPr>
+    </w:lvl>
+    <w:lvl w:ilvl="4" w:tplc="04100003" w:tentative="1">
+      <w:start w:val="1"/>
+      <w:numFmt w:val="bullet"/>
+      <w:lvlText w:val="o"/>
+      <w:lvlJc w:val="left"/>
+      <w:pPr>
+        <w:ind w:left="3600" w:hanging="360"/>
+      </w:pPr>
+      <w:rPr>
+        <w:rFonts w:ascii="Courier New" w:hAnsi="Courier New" w:cs="Courier New" w:hint="default"/>
+      </w:rPr>
+    </w:lvl>
+    <w:lvl w:ilvl="5" w:tplc="04100005" w:tentative="1">
+      <w:start w:val="1"/>
+      <w:numFmt w:val="bullet"/>
+      <w:lvlText w:val=""/>
+      <w:lvlJc w:val="left"/>
+      <w:pPr>
+        <w:ind w:left="4320" w:hanging="360"/>
+      </w:pPr>
+      <w:rPr>
+        <w:rFonts w:ascii="Wingdings" w:hAnsi="Wingdings" w:hint="default"/>
+      </w:rPr>
+    </w:lvl>
+    <w:lvl w:ilvl="6" w:tplc="04100001" w:tentative="1">
+      <w:start w:val="1"/>
+      <w:numFmt w:val="bullet"/>
+      <w:lvlText w:val=""/>
+      <w:lvlJc w:val="left"/>
+      <w:pPr>
+        <w:ind w:left="5040" w:hanging="360"/>
+      </w:pPr>
+      <w:rPr>
+        <w:rFonts w:ascii="Symbol" w:hAnsi="Symbol" w:hint="default"/>
+      </w:rPr>
+    </w:lvl>
+    <w:lvl w:ilvl="7" w:tplc="04100003" w:tentative="1">
+      <w:start w:val="1"/>
+      <w:numFmt w:val="bullet"/>
+      <w:lvlText w:val="o"/>
+      <w:lvlJc w:val="left"/>
+      <w:pPr>
+        <w:ind w:left="5760" w:hanging="360"/>
+      </w:pPr>
+      <w:rPr>
+        <w:rFonts w:ascii="Courier New" w:hAnsi="Courier New" w:cs="Courier New" w:hint="default"/>
+      </w:rPr>
+    </w:lvl>
+    <w:lvl w:ilvl="8" w:tplc="04100005" w:tentative="1">
+      <w:start w:val="1"/>
+      <w:numFmt w:val="bullet"/>
+      <w:lvlText w:val=""/>
+      <w:lvlJc w:val="left"/>
+      <w:pPr>
+        <w:ind w:left="6480" w:hanging="360"/>
+      </w:pPr>
+      <w:rPr>
+        <w:rFonts w:ascii="Wingdings" w:hAnsi="Wingdings" w:hint="default"/>
+      </w:rPr>
+    </w:lvl>
+  </w:abstractNum>
+  <w:num w:numId="1">
+    <w:abstractNumId w:val="1"/>
+  </w:num>
+  <w:num w:numId="2">
+    <w:abstractNumId w:val="0"/>
+  </w:num>
+  <w:num w:numId="3">
+    <w:abstractNumId w:val="2"/>
+  </w:num>
+</w:numbering>
 </file>
 
 <file path=word/styles.xml><?xml version="1.0" encoding="utf-8"?>
@@ -1341,6 +2864,40 @@
     <w:semiHidden/>
     <w:unhideWhenUsed/>
   </w:style>
+  <w:style w:type="paragraph" w:styleId="Paragrafoelenco">
+    <w:name w:val="List Paragraph"/>
+    <w:basedOn w:val="Normale"/>
+    <w:uiPriority w:val="34"/>
+    <w:qFormat/>
+    <w:rsid w:val="00C85222"/>
+    <w:pPr>
+      <w:ind w:left="720"/>
+      <w:contextualSpacing/>
+    </w:pPr>
+  </w:style>
+  <w:style w:type="character" w:styleId="Collegamentoipertestuale">
+    <w:name w:val="Hyperlink"/>
+    <w:basedOn w:val="Carpredefinitoparagrafo"/>
+    <w:uiPriority w:val="99"/>
+    <w:unhideWhenUsed/>
+    <w:rsid w:val="0010104E"/>
+    <w:rPr>
+      <w:color w:val="0563C1" w:themeColor="hyperlink"/>
+      <w:u w:val="single"/>
+    </w:rPr>
+  </w:style>
+  <w:style w:type="character" w:styleId="Menzionenonrisolta">
+    <w:name w:val="Unresolved Mention"/>
+    <w:basedOn w:val="Carpredefinitoparagrafo"/>
+    <w:uiPriority w:val="99"/>
+    <w:semiHidden/>
+    <w:unhideWhenUsed/>
+    <w:rsid w:val="0010104E"/>
+    <w:rPr>
+      <w:color w:val="605E5C"/>
+      <w:shd w:val="clear" w:color="auto" w:fill="E1DFDD"/>
+    </w:rPr>
+  </w:style>
 </w:styles>
 </file>
 
@@ -1603,4 +3160,16 @@
     </a:ext>
   </a:extLst>
 </a:theme>
+</file>
+
+<file path=customXml/item1.xml><?xml version="1.0" encoding="utf-8"?>
+<b:Sources xmlns:b="http://schemas.openxmlformats.org/officeDocument/2006/bibliography" xmlns="http://schemas.openxmlformats.org/officeDocument/2006/bibliography" SelectedStyle="\APASixthEditionOfficeOnline.xsl" StyleName="APA" Version="6"/>
+</file>
+
+<file path=customXml/itemProps1.xml><?xml version="1.0" encoding="utf-8"?>
+<ds:datastoreItem xmlns:ds="http://schemas.openxmlformats.org/officeDocument/2006/customXml" ds:itemID="{46031CF2-55A4-4FB4-88DB-69D4ADC17AC6}">
+  <ds:schemaRefs>
+    <ds:schemaRef ds:uri="http://schemas.openxmlformats.org/officeDocument/2006/bibliography"/>
+  </ds:schemaRefs>
+</ds:datastoreItem>
 </file>
</xml_diff>

<commit_message>
Manca la scroll view nella requetbox della chat
</commit_message>
<xml_diff>
--- a/Compilazione.docx
+++ b/Compilazione.docx
@@ -189,7 +189,7 @@
           <w:sz w:val="32"/>
           <w:szCs w:val="32"/>
         </w:rPr>
-        <w:t>Reti di Calcolatori -Laboratorio</w:t>
+        <w:t>Reti di Calcolatori-Laboratorio</w:t>
       </w:r>
     </w:p>
     <w:p>
@@ -292,6 +292,24 @@
         <w:jc w:val="center"/>
         <w:rPr>
           <w:rFonts w:ascii="Times New Roman" w:hAnsi="Times New Roman" w:cs="Times New Roman"/>
+          <w:sz w:val="24"/>
+          <w:szCs w:val="24"/>
+        </w:rPr>
+      </w:pPr>
+      <w:r>
+        <w:rPr>
+          <w:rFonts w:ascii="Times New Roman" w:hAnsi="Times New Roman" w:cs="Times New Roman"/>
+          <w:sz w:val="24"/>
+          <w:szCs w:val="24"/>
+        </w:rPr>
+        <w:t>Alessandro Di Biase 544338</w:t>
+      </w:r>
+    </w:p>
+    <w:p>
+      <w:pPr>
+        <w:jc w:val="center"/>
+        <w:rPr>
+          <w:rFonts w:ascii="Times New Roman" w:hAnsi="Times New Roman" w:cs="Times New Roman"/>
           <w:sz w:val="32"/>
           <w:szCs w:val="32"/>
         </w:rPr>
@@ -302,7 +320,7 @@
           <w:sz w:val="32"/>
           <w:szCs w:val="32"/>
         </w:rPr>
-        <w:t>Alessandro Di Biase 544338</w:t>
+        <w:t>Docente</w:t>
       </w:r>
     </w:p>
     <w:p>
@@ -310,33 +328,15 @@
         <w:jc w:val="center"/>
         <w:rPr>
           <w:rFonts w:ascii="Times New Roman" w:hAnsi="Times New Roman" w:cs="Times New Roman"/>
-          <w:sz w:val="32"/>
-          <w:szCs w:val="32"/>
-        </w:rPr>
-      </w:pPr>
-      <w:r>
-        <w:rPr>
-          <w:rFonts w:ascii="Times New Roman" w:hAnsi="Times New Roman" w:cs="Times New Roman"/>
-          <w:sz w:val="32"/>
-          <w:szCs w:val="32"/>
-        </w:rPr>
-        <w:t>Docente</w:t>
-      </w:r>
-    </w:p>
-    <w:p>
-      <w:pPr>
-        <w:jc w:val="center"/>
-        <w:rPr>
-          <w:rFonts w:ascii="Times New Roman" w:hAnsi="Times New Roman" w:cs="Times New Roman"/>
-          <w:sz w:val="32"/>
-          <w:szCs w:val="32"/>
-        </w:rPr>
-      </w:pPr>
-      <w:r>
-        <w:rPr>
-          <w:rFonts w:ascii="Times New Roman" w:hAnsi="Times New Roman" w:cs="Times New Roman"/>
-          <w:sz w:val="32"/>
-          <w:szCs w:val="32"/>
+          <w:sz w:val="24"/>
+          <w:szCs w:val="24"/>
+        </w:rPr>
+      </w:pPr>
+      <w:r>
+        <w:rPr>
+          <w:rFonts w:ascii="Times New Roman" w:hAnsi="Times New Roman" w:cs="Times New Roman"/>
+          <w:sz w:val="24"/>
+          <w:szCs w:val="24"/>
         </w:rPr>
         <w:t>Laura Ricci</w:t>
       </w:r>
@@ -362,6 +362,7 @@
     </w:p>
     <w:p>
       <w:pPr>
+        <w:jc w:val="both"/>
         <w:rPr>
           <w:rFonts w:ascii="Times New Roman" w:hAnsi="Times New Roman" w:cs="Times New Roman"/>
           <w:u w:val="single"/>
@@ -430,13 +431,15 @@
     </w:p>
     <w:p>
       <w:pPr>
-        <w:rPr>
-          <w:rFonts w:ascii="Times New Roman" w:hAnsi="Times New Roman" w:cs="Times New Roman"/>
-        </w:rPr>
-      </w:pPr>
-    </w:p>
-    <w:p>
-      <w:pPr>
+        <w:jc w:val="both"/>
+        <w:rPr>
+          <w:rFonts w:ascii="Times New Roman" w:hAnsi="Times New Roman" w:cs="Times New Roman"/>
+        </w:rPr>
+      </w:pPr>
+    </w:p>
+    <w:p>
+      <w:pPr>
+        <w:jc w:val="both"/>
         <w:rPr>
           <w:rFonts w:ascii="Times New Roman" w:hAnsi="Times New Roman" w:cs="Times New Roman"/>
           <w:sz w:val="36"/>
@@ -454,6 +457,7 @@
     </w:p>
     <w:p>
       <w:pPr>
+        <w:jc w:val="both"/>
         <w:rPr>
           <w:rFonts w:ascii="Times New Roman" w:hAnsi="Times New Roman" w:cs="Times New Roman"/>
         </w:rPr>
@@ -476,198 +480,259 @@
         <w:rPr>
           <w:rFonts w:ascii="Times New Roman" w:hAnsi="Times New Roman" w:cs="Times New Roman"/>
         </w:rPr>
-        <w:t xml:space="preserve">. La registrazione degli utenti avviene tramite RMI, solo dopo essersi registrati è possibile effettuare </w:t>
-      </w:r>
+        <w:t>. La registrazione degli utenti avviene tramite RMI</w:t>
+      </w:r>
+      <w:r>
+        <w:rPr>
+          <w:rFonts w:ascii="Times New Roman" w:hAnsi="Times New Roman" w:cs="Times New Roman"/>
+        </w:rPr>
+        <w:t xml:space="preserve"> e </w:t>
+      </w:r>
+      <w:r>
+        <w:rPr>
+          <w:rFonts w:ascii="Times New Roman" w:hAnsi="Times New Roman" w:cs="Times New Roman"/>
+        </w:rPr>
+        <w:t xml:space="preserve">solo dopo essersi registrati è possibile effettuare </w:t>
+      </w:r>
+      <w:r>
+        <w:rPr>
+          <w:rFonts w:ascii="Times New Roman" w:hAnsi="Times New Roman" w:cs="Times New Roman"/>
+        </w:rPr>
+        <w:t>il</w:t>
+      </w:r>
+      <w:r>
+        <w:rPr>
+          <w:rFonts w:ascii="Times New Roman" w:hAnsi="Times New Roman" w:cs="Times New Roman"/>
+        </w:rPr>
+        <w:t xml:space="preserve"> login </w:t>
+      </w:r>
+      <w:r>
+        <w:rPr>
+          <w:rFonts w:ascii="Times New Roman" w:hAnsi="Times New Roman" w:cs="Times New Roman"/>
+        </w:rPr>
+        <w:t xml:space="preserve">che </w:t>
+      </w:r>
+      <w:r>
+        <w:rPr>
+          <w:rFonts w:ascii="Times New Roman" w:hAnsi="Times New Roman" w:cs="Times New Roman"/>
+        </w:rPr>
+        <w:t>apre una connessione TCP con il server</w:t>
+      </w:r>
+      <w:r>
+        <w:rPr>
+          <w:rFonts w:ascii="Times New Roman" w:hAnsi="Times New Roman" w:cs="Times New Roman"/>
+        </w:rPr>
+        <w:t xml:space="preserve"> (</w:t>
+      </w:r>
+      <w:r>
+        <w:rPr>
+          <w:rFonts w:ascii="Times New Roman" w:hAnsi="Times New Roman" w:cs="Times New Roman"/>
+        </w:rPr>
+        <w:t>qui si è scelto di utilizzare un protocollo in-band-</w:t>
+      </w:r>
+      <w:proofErr w:type="spellStart"/>
+      <w:r>
+        <w:rPr>
+          <w:rFonts w:ascii="Times New Roman" w:hAnsi="Times New Roman" w:cs="Times New Roman"/>
+        </w:rPr>
+        <w:t>signaling</w:t>
+      </w:r>
+      <w:proofErr w:type="spellEnd"/>
+      <w:r>
+        <w:rPr>
+          <w:rFonts w:ascii="Times New Roman" w:hAnsi="Times New Roman" w:cs="Times New Roman"/>
+        </w:rPr>
+        <w:t>, quindi sia i dati che le operazioni richieste viaggiano sullo stesso canale</w:t>
+      </w:r>
+      <w:r>
+        <w:rPr>
+          <w:rFonts w:ascii="Times New Roman" w:hAnsi="Times New Roman" w:cs="Times New Roman"/>
+        </w:rPr>
+        <w:t>)</w:t>
+      </w:r>
+      <w:r>
+        <w:rPr>
+          <w:rFonts w:ascii="Times New Roman" w:hAnsi="Times New Roman" w:cs="Times New Roman"/>
+        </w:rPr>
+        <w:t xml:space="preserve">.  A seguito del login il client si registra a un servizio di notifica tramite RMI callback, mentre per quanto concerne la chat è stata realizzata tramite UDP </w:t>
+      </w:r>
+      <w:proofErr w:type="spellStart"/>
+      <w:r>
+        <w:rPr>
+          <w:rFonts w:ascii="Times New Roman" w:hAnsi="Times New Roman" w:cs="Times New Roman"/>
+        </w:rPr>
+        <w:t>multicast</w:t>
+      </w:r>
+      <w:proofErr w:type="spellEnd"/>
+      <w:r>
+        <w:rPr>
+          <w:rFonts w:ascii="Times New Roman" w:hAnsi="Times New Roman" w:cs="Times New Roman"/>
+        </w:rPr>
+        <w:t>.</w:t>
+      </w:r>
+    </w:p>
+    <w:p>
+      <w:pPr>
+        <w:jc w:val="both"/>
+        <w:rPr>
+          <w:rFonts w:ascii="Times New Roman" w:hAnsi="Times New Roman" w:cs="Times New Roman"/>
+        </w:rPr>
+      </w:pPr>
+    </w:p>
+    <w:p>
+      <w:pPr>
+        <w:jc w:val="both"/>
+        <w:rPr>
+          <w:rFonts w:ascii="Times New Roman" w:hAnsi="Times New Roman" w:cs="Times New Roman"/>
+          <w:sz w:val="28"/>
+          <w:szCs w:val="28"/>
+        </w:rPr>
+      </w:pPr>
+      <w:r>
+        <w:rPr>
+          <w:rFonts w:ascii="Times New Roman" w:hAnsi="Times New Roman" w:cs="Times New Roman"/>
+          <w:sz w:val="28"/>
+          <w:szCs w:val="28"/>
+        </w:rPr>
+        <w:t>WORTH Client</w:t>
+      </w:r>
+    </w:p>
+    <w:p>
+      <w:pPr>
+        <w:jc w:val="both"/>
+        <w:rPr>
+          <w:rFonts w:ascii="Times New Roman" w:hAnsi="Times New Roman" w:cs="Times New Roman"/>
+        </w:rPr>
+      </w:pPr>
+      <w:r>
+        <w:rPr>
+          <w:rFonts w:ascii="Times New Roman" w:hAnsi="Times New Roman" w:cs="Times New Roman"/>
+        </w:rPr>
+        <w:t xml:space="preserve">L’utente può interagire con il servizio tramite il Client che </w:t>
+      </w:r>
+      <w:r>
+        <w:rPr>
+          <w:rFonts w:ascii="Times New Roman" w:hAnsi="Times New Roman" w:cs="Times New Roman"/>
+        </w:rPr>
+        <w:t xml:space="preserve">è composto principalmente da due </w:t>
+      </w:r>
+      <w:proofErr w:type="spellStart"/>
+      <w:r>
+        <w:rPr>
+          <w:rFonts w:ascii="Times New Roman" w:hAnsi="Times New Roman" w:cs="Times New Roman"/>
+        </w:rPr>
+        <w:t>thread</w:t>
+      </w:r>
+      <w:proofErr w:type="spellEnd"/>
+      <w:r>
+        <w:rPr>
+          <w:rFonts w:ascii="Times New Roman" w:hAnsi="Times New Roman" w:cs="Times New Roman"/>
+        </w:rPr>
+        <w:t xml:space="preserve">: il </w:t>
+      </w:r>
+      <w:proofErr w:type="spellStart"/>
+      <w:r>
+        <w:rPr>
+          <w:rFonts w:ascii="Times New Roman" w:hAnsi="Times New Roman" w:cs="Times New Roman"/>
+        </w:rPr>
+        <w:t>thread</w:t>
+      </w:r>
+      <w:proofErr w:type="spellEnd"/>
+      <w:r>
+        <w:rPr>
+          <w:rFonts w:ascii="Times New Roman" w:hAnsi="Times New Roman" w:cs="Times New Roman"/>
+        </w:rPr>
+        <w:t xml:space="preserve"> principale che avvia la GUI</w:t>
+      </w:r>
+      <w:r>
+        <w:rPr>
+          <w:rFonts w:ascii="Times New Roman" w:hAnsi="Times New Roman" w:cs="Times New Roman"/>
+        </w:rPr>
+        <w:t xml:space="preserve"> ed uno secondario che gestirà i messaggi della chat.</w:t>
+      </w:r>
+    </w:p>
+    <w:p>
+      <w:pPr>
+        <w:jc w:val="both"/>
+        <w:rPr>
+          <w:rFonts w:ascii="Times New Roman" w:hAnsi="Times New Roman" w:cs="Times New Roman"/>
+        </w:rPr>
+      </w:pPr>
+      <w:r>
+        <w:rPr>
+          <w:rFonts w:ascii="Times New Roman" w:hAnsi="Times New Roman" w:cs="Times New Roman"/>
+        </w:rPr>
+        <w:t>Un requisito fondamentale del Client</w:t>
+      </w:r>
+      <w:r>
+        <w:rPr>
+          <w:rFonts w:ascii="Times New Roman" w:hAnsi="Times New Roman" w:cs="Times New Roman"/>
+        </w:rPr>
+        <w:t xml:space="preserve"> </w:t>
+      </w:r>
+      <w:r>
+        <w:rPr>
+          <w:rFonts w:ascii="Times New Roman" w:hAnsi="Times New Roman" w:cs="Times New Roman"/>
+        </w:rPr>
+        <w:t xml:space="preserve">è quello di avviare prima il server, infatti, nel caso in cui non fosse </w:t>
+      </w:r>
+      <w:r>
+        <w:rPr>
+          <w:rFonts w:ascii="Times New Roman" w:hAnsi="Times New Roman" w:cs="Times New Roman"/>
+        </w:rPr>
+        <w:t>così,</w:t>
+      </w:r>
+      <w:r>
+        <w:rPr>
+          <w:rFonts w:ascii="Times New Roman" w:hAnsi="Times New Roman" w:cs="Times New Roman"/>
+        </w:rPr>
+        <w:t xml:space="preserve"> verrebbe </w:t>
+      </w:r>
+      <w:r>
+        <w:rPr>
+          <w:rFonts w:ascii="Times New Roman" w:hAnsi="Times New Roman" w:cs="Times New Roman"/>
+        </w:rPr>
+        <w:t>arrestato</w:t>
+      </w:r>
+      <w:r>
+        <w:rPr>
+          <w:rFonts w:ascii="Times New Roman" w:hAnsi="Times New Roman" w:cs="Times New Roman"/>
+        </w:rPr>
+        <w:t xml:space="preserve"> subito dopo aver mostrato il messaggio</w:t>
+      </w:r>
+      <w:r>
+        <w:rPr>
+          <w:rFonts w:ascii="Times New Roman" w:hAnsi="Times New Roman" w:cs="Times New Roman"/>
+        </w:rPr>
+        <w:t xml:space="preserve"> di terminazione</w:t>
+      </w:r>
+      <w:r>
+        <w:rPr>
+          <w:rFonts w:ascii="Times New Roman" w:hAnsi="Times New Roman" w:cs="Times New Roman"/>
+        </w:rPr>
+        <w:t xml:space="preserve">. </w:t>
+      </w:r>
+    </w:p>
+    <w:p>
+      <w:pPr>
+        <w:jc w:val="both"/>
+        <w:rPr>
+          <w:rFonts w:ascii="Times New Roman" w:hAnsi="Times New Roman" w:cs="Times New Roman"/>
+        </w:rPr>
+      </w:pPr>
       <w:proofErr w:type="gramStart"/>
       <w:r>
         <w:rPr>
           <w:rFonts w:ascii="Times New Roman" w:hAnsi="Times New Roman" w:cs="Times New Roman"/>
         </w:rPr>
-        <w:t>la login</w:t>
+        <w:t>Viceversa,  dopo</w:t>
       </w:r>
       <w:proofErr w:type="gramEnd"/>
       <w:r>
         <w:rPr>
           <w:rFonts w:ascii="Times New Roman" w:hAnsi="Times New Roman" w:cs="Times New Roman"/>
         </w:rPr>
-        <w:t>, quest’ultima apre una connessione TCP con il server</w:t>
-      </w:r>
-      <w:r>
-        <w:rPr>
-          <w:rFonts w:ascii="Times New Roman" w:hAnsi="Times New Roman" w:cs="Times New Roman"/>
-        </w:rPr>
-        <w:t>, qui si è scelto di utilizzare un protocollo in-band-</w:t>
-      </w:r>
-      <w:proofErr w:type="spellStart"/>
-      <w:r>
-        <w:rPr>
-          <w:rFonts w:ascii="Times New Roman" w:hAnsi="Times New Roman" w:cs="Times New Roman"/>
-        </w:rPr>
-        <w:t>signaling</w:t>
-      </w:r>
-      <w:proofErr w:type="spellEnd"/>
-      <w:r>
-        <w:rPr>
-          <w:rFonts w:ascii="Times New Roman" w:hAnsi="Times New Roman" w:cs="Times New Roman"/>
-        </w:rPr>
-        <w:t xml:space="preserve">, quindi sia i dati che le operazioni richieste viaggiano sullo stesso canale.  A seguito </w:t>
-      </w:r>
-      <w:proofErr w:type="gramStart"/>
-      <w:r>
-        <w:rPr>
-          <w:rFonts w:ascii="Times New Roman" w:hAnsi="Times New Roman" w:cs="Times New Roman"/>
-        </w:rPr>
-        <w:t>della login</w:t>
-      </w:r>
-      <w:proofErr w:type="gramEnd"/>
-      <w:r>
-        <w:rPr>
-          <w:rFonts w:ascii="Times New Roman" w:hAnsi="Times New Roman" w:cs="Times New Roman"/>
-        </w:rPr>
-        <w:t xml:space="preserve"> il client si registra a un servizio di notifica tramite RMI callback, mentre per quanto concerne la chat è stata realizzata tramite UDP </w:t>
-      </w:r>
-      <w:proofErr w:type="spellStart"/>
-      <w:r>
-        <w:rPr>
-          <w:rFonts w:ascii="Times New Roman" w:hAnsi="Times New Roman" w:cs="Times New Roman"/>
-        </w:rPr>
-        <w:t>multicast</w:t>
-      </w:r>
-      <w:proofErr w:type="spellEnd"/>
-      <w:r>
-        <w:rPr>
-          <w:rFonts w:ascii="Times New Roman" w:hAnsi="Times New Roman" w:cs="Times New Roman"/>
-        </w:rPr>
-        <w:t>.</w:t>
-      </w:r>
-    </w:p>
-    <w:p>
-      <w:pPr>
-        <w:rPr>
-          <w:rFonts w:ascii="Times New Roman" w:hAnsi="Times New Roman" w:cs="Times New Roman"/>
-        </w:rPr>
-      </w:pPr>
-    </w:p>
-    <w:p>
-      <w:pPr>
-        <w:rPr>
-          <w:rFonts w:ascii="Times New Roman" w:hAnsi="Times New Roman" w:cs="Times New Roman"/>
-          <w:sz w:val="28"/>
-          <w:szCs w:val="28"/>
-        </w:rPr>
-      </w:pPr>
-      <w:r>
-        <w:rPr>
-          <w:rFonts w:ascii="Times New Roman" w:hAnsi="Times New Roman" w:cs="Times New Roman"/>
-          <w:sz w:val="28"/>
-          <w:szCs w:val="28"/>
-        </w:rPr>
-        <w:t>WORTH Client</w:t>
-      </w:r>
-    </w:p>
-    <w:p>
-      <w:pPr>
-        <w:rPr>
-          <w:rFonts w:ascii="Times New Roman" w:hAnsi="Times New Roman" w:cs="Times New Roman"/>
-        </w:rPr>
-      </w:pPr>
-      <w:r>
-        <w:rPr>
-          <w:rFonts w:ascii="Times New Roman" w:hAnsi="Times New Roman" w:cs="Times New Roman"/>
-        </w:rPr>
-        <w:t xml:space="preserve">L’utente può interagire con il servizio tramite il Client che </w:t>
-      </w:r>
-      <w:r>
-        <w:rPr>
-          <w:rFonts w:ascii="Times New Roman" w:hAnsi="Times New Roman" w:cs="Times New Roman"/>
-        </w:rPr>
-        <w:t xml:space="preserve">è composto principalmente da due </w:t>
-      </w:r>
-      <w:proofErr w:type="spellStart"/>
-      <w:r>
-        <w:rPr>
-          <w:rFonts w:ascii="Times New Roman" w:hAnsi="Times New Roman" w:cs="Times New Roman"/>
-        </w:rPr>
-        <w:t>thread</w:t>
-      </w:r>
-      <w:proofErr w:type="spellEnd"/>
-      <w:r>
-        <w:rPr>
-          <w:rFonts w:ascii="Times New Roman" w:hAnsi="Times New Roman" w:cs="Times New Roman"/>
-        </w:rPr>
-        <w:t xml:space="preserve">: il </w:t>
-      </w:r>
-      <w:proofErr w:type="spellStart"/>
-      <w:r>
-        <w:rPr>
-          <w:rFonts w:ascii="Times New Roman" w:hAnsi="Times New Roman" w:cs="Times New Roman"/>
-        </w:rPr>
-        <w:t>thread</w:t>
-      </w:r>
-      <w:proofErr w:type="spellEnd"/>
-      <w:r>
-        <w:rPr>
-          <w:rFonts w:ascii="Times New Roman" w:hAnsi="Times New Roman" w:cs="Times New Roman"/>
-        </w:rPr>
-        <w:t xml:space="preserve"> principale che avvia la GUI</w:t>
-      </w:r>
-      <w:r>
-        <w:rPr>
-          <w:rFonts w:ascii="Times New Roman" w:hAnsi="Times New Roman" w:cs="Times New Roman"/>
-        </w:rPr>
-        <w:t xml:space="preserve"> ed uno secondario che gestirà i messaggi della chat.</w:t>
-      </w:r>
-    </w:p>
-    <w:p>
-      <w:pPr>
-        <w:rPr>
-          <w:rFonts w:ascii="Times New Roman" w:hAnsi="Times New Roman" w:cs="Times New Roman"/>
-        </w:rPr>
-      </w:pPr>
-      <w:r>
-        <w:rPr>
-          <w:rFonts w:ascii="Times New Roman" w:hAnsi="Times New Roman" w:cs="Times New Roman"/>
-        </w:rPr>
-        <w:t xml:space="preserve">Un requisito fondamentale del Client, è quello di avviare prima il server, infatti, nel caso in cui non fosse </w:t>
-      </w:r>
-      <w:proofErr w:type="spellStart"/>
-      <w:r>
-        <w:rPr>
-          <w:rFonts w:ascii="Times New Roman" w:hAnsi="Times New Roman" w:cs="Times New Roman"/>
-        </w:rPr>
-        <w:t>cosi’</w:t>
-      </w:r>
-      <w:proofErr w:type="spellEnd"/>
-      <w:r>
-        <w:rPr>
-          <w:rFonts w:ascii="Times New Roman" w:hAnsi="Times New Roman" w:cs="Times New Roman"/>
-        </w:rPr>
-        <w:t xml:space="preserve"> verrebbe terminato subito dopo aver mostrato il messaggio</w:t>
-      </w:r>
-      <w:r>
-        <w:rPr>
-          <w:rFonts w:ascii="Times New Roman" w:hAnsi="Times New Roman" w:cs="Times New Roman"/>
-        </w:rPr>
-        <w:t xml:space="preserve"> di terminazione</w:t>
-      </w:r>
-      <w:r>
-        <w:rPr>
-          <w:rFonts w:ascii="Times New Roman" w:hAnsi="Times New Roman" w:cs="Times New Roman"/>
-        </w:rPr>
-        <w:t xml:space="preserve">. </w:t>
-      </w:r>
-    </w:p>
-    <w:p>
-      <w:pPr>
-        <w:rPr>
-          <w:rFonts w:ascii="Times New Roman" w:hAnsi="Times New Roman" w:cs="Times New Roman"/>
-        </w:rPr>
-      </w:pPr>
-      <w:r>
-        <w:rPr>
-          <w:rFonts w:ascii="Times New Roman" w:hAnsi="Times New Roman" w:cs="Times New Roman"/>
-        </w:rPr>
-        <w:t xml:space="preserve">Viceversa, subito dopo il suo avvio il client inizializza la routine per accedere alla registrazione RMI ed infine </w:t>
+        <w:t xml:space="preserve"> il suo avvio il client inizializza la routine per accedere alla registrazione RMI ed infine </w:t>
       </w:r>
       <w:r>
         <w:rPr>
@@ -709,6 +774,7 @@
           <w:ilvl w:val="0"/>
           <w:numId w:val="1"/>
         </w:numPr>
+        <w:jc w:val="both"/>
         <w:rPr>
           <w:rFonts w:ascii="Times New Roman" w:hAnsi="Times New Roman" w:cs="Times New Roman"/>
         </w:rPr>
@@ -777,45 +843,43 @@
         <w:rPr>
           <w:rFonts w:ascii="Times New Roman" w:hAnsi="Times New Roman" w:cs="Times New Roman"/>
         </w:rPr>
-        <w:t xml:space="preserve"> degli </w:t>
-      </w:r>
-      <w:proofErr w:type="gramStart"/>
-      <w:r>
-        <w:rPr>
-          <w:rFonts w:ascii="Times New Roman" w:hAnsi="Times New Roman" w:cs="Times New Roman"/>
-        </w:rPr>
-        <w:t>utenti</w:t>
-      </w:r>
-      <w:r>
-        <w:rPr>
-          <w:rFonts w:ascii="Times New Roman" w:hAnsi="Times New Roman" w:cs="Times New Roman"/>
-        </w:rPr>
-        <w:t xml:space="preserve">,  </w:t>
-      </w:r>
-      <w:r>
-        <w:rPr>
-          <w:rFonts w:ascii="Times New Roman" w:hAnsi="Times New Roman" w:cs="Times New Roman"/>
-        </w:rPr>
-        <w:t>costantemente</w:t>
-      </w:r>
-      <w:proofErr w:type="gramEnd"/>
-      <w:r>
-        <w:rPr>
-          <w:rFonts w:ascii="Times New Roman" w:hAnsi="Times New Roman" w:cs="Times New Roman"/>
-        </w:rPr>
-        <w:t xml:space="preserve"> aggiornata dal server tramite callback</w:t>
-      </w:r>
-      <w:r>
-        <w:rPr>
-          <w:rFonts w:ascii="Times New Roman" w:hAnsi="Times New Roman" w:cs="Times New Roman"/>
-        </w:rPr>
-        <w:t xml:space="preserve">, ed infine il nome </w:t>
-      </w:r>
-      <w:r>
-        <w:rPr>
-          <w:rFonts w:ascii="Times New Roman" w:hAnsi="Times New Roman" w:cs="Times New Roman"/>
-        </w:rPr>
-        <w:t xml:space="preserve">del nome e </w:t>
+        <w:t xml:space="preserve"> degli utenti</w:t>
+      </w:r>
+      <w:r>
+        <w:rPr>
+          <w:rFonts w:ascii="Times New Roman" w:hAnsi="Times New Roman" w:cs="Times New Roman"/>
+        </w:rPr>
+        <w:t xml:space="preserve"> </w:t>
+      </w:r>
+      <w:r>
+        <w:rPr>
+          <w:rFonts w:ascii="Times New Roman" w:hAnsi="Times New Roman" w:cs="Times New Roman"/>
+        </w:rPr>
+        <w:t>(</w:t>
+      </w:r>
+      <w:r>
+        <w:rPr>
+          <w:rFonts w:ascii="Times New Roman" w:hAnsi="Times New Roman" w:cs="Times New Roman"/>
+        </w:rPr>
+        <w:t>costantemente aggiornata dal server tramite callback</w:t>
+      </w:r>
+      <w:r>
+        <w:rPr>
+          <w:rFonts w:ascii="Times New Roman" w:hAnsi="Times New Roman" w:cs="Times New Roman"/>
+        </w:rPr>
+        <w:t>)</w:t>
+      </w:r>
+      <w:r>
+        <w:rPr>
+          <w:rFonts w:ascii="Times New Roman" w:hAnsi="Times New Roman" w:cs="Times New Roman"/>
+        </w:rPr>
+        <w:t xml:space="preserve"> ed infine il nome </w:t>
+      </w:r>
+      <w:r>
+        <w:rPr>
+          <w:rFonts w:ascii="Times New Roman" w:hAnsi="Times New Roman" w:cs="Times New Roman"/>
+        </w:rPr>
+        <w:t xml:space="preserve">e </w:t>
       </w:r>
       <w:r>
         <w:rPr>
@@ -837,6 +901,7 @@
           <w:ilvl w:val="0"/>
           <w:numId w:val="1"/>
         </w:numPr>
+        <w:jc w:val="both"/>
         <w:rPr>
           <w:rFonts w:ascii="Times New Roman" w:hAnsi="Times New Roman" w:cs="Times New Roman"/>
         </w:rPr>
@@ -865,7 +930,51 @@
         <w:rPr>
           <w:rFonts w:ascii="Times New Roman" w:hAnsi="Times New Roman" w:cs="Times New Roman"/>
         </w:rPr>
-        <w:t xml:space="preserve"> visualizza i dati che possono essere contenuti nel model oppure richiesti al Serve e si occupa dell’interazione con gli utenti.</w:t>
+        <w:t xml:space="preserve"> visualizza i dati</w:t>
+      </w:r>
+      <w:r>
+        <w:rPr>
+          <w:rFonts w:ascii="Times New Roman" w:hAnsi="Times New Roman" w:cs="Times New Roman"/>
+        </w:rPr>
+        <w:t>,</w:t>
+      </w:r>
+      <w:r>
+        <w:rPr>
+          <w:rFonts w:ascii="Times New Roman" w:hAnsi="Times New Roman" w:cs="Times New Roman"/>
+        </w:rPr>
+        <w:t xml:space="preserve"> </w:t>
+      </w:r>
+      <w:r>
+        <w:rPr>
+          <w:rFonts w:ascii="Times New Roman" w:hAnsi="Times New Roman" w:cs="Times New Roman"/>
+        </w:rPr>
+        <w:t>i quali</w:t>
+      </w:r>
+      <w:r>
+        <w:rPr>
+          <w:rFonts w:ascii="Times New Roman" w:hAnsi="Times New Roman" w:cs="Times New Roman"/>
+        </w:rPr>
+        <w:t xml:space="preserve"> possono essere contenuti nel model oppure richiesti al Serve</w:t>
+      </w:r>
+      <w:r>
+        <w:rPr>
+          <w:rFonts w:ascii="Times New Roman" w:hAnsi="Times New Roman" w:cs="Times New Roman"/>
+        </w:rPr>
+        <w:t xml:space="preserve">r. </w:t>
+      </w:r>
+      <w:proofErr w:type="gramStart"/>
+      <w:r>
+        <w:rPr>
+          <w:rFonts w:ascii="Times New Roman" w:hAnsi="Times New Roman" w:cs="Times New Roman"/>
+        </w:rPr>
+        <w:t>Inoltre</w:t>
+      </w:r>
+      <w:proofErr w:type="gramEnd"/>
+      <w:r>
+        <w:rPr>
+          <w:rFonts w:ascii="Times New Roman" w:hAnsi="Times New Roman" w:cs="Times New Roman"/>
+        </w:rPr>
+        <w:t xml:space="preserve"> si occupa dell’interazione con gli utenti.</w:t>
       </w:r>
     </w:p>
     <w:p>
@@ -875,15 +984,28 @@
           <w:ilvl w:val="0"/>
           <w:numId w:val="1"/>
         </w:numPr>
-        <w:rPr>
-          <w:rFonts w:ascii="Times New Roman" w:hAnsi="Times New Roman" w:cs="Times New Roman"/>
-        </w:rPr>
-      </w:pPr>
-      <w:r>
-        <w:rPr>
-          <w:rFonts w:ascii="Times New Roman" w:hAnsi="Times New Roman" w:cs="Times New Roman"/>
-        </w:rPr>
-        <w:t xml:space="preserve">Il Controller riceve i comandi dell’utente interagisce direttamente con il server tramite la connessione TCP e modifica sia il Model che il </w:t>
+        <w:jc w:val="both"/>
+        <w:rPr>
+          <w:rFonts w:ascii="Times New Roman" w:hAnsi="Times New Roman" w:cs="Times New Roman"/>
+        </w:rPr>
+      </w:pPr>
+      <w:r>
+        <w:rPr>
+          <w:rFonts w:ascii="Times New Roman" w:hAnsi="Times New Roman" w:cs="Times New Roman"/>
+        </w:rPr>
+        <w:t>Il Controller riceve i comandi dell’utente</w:t>
+      </w:r>
+      <w:r>
+        <w:rPr>
+          <w:rFonts w:ascii="Times New Roman" w:hAnsi="Times New Roman" w:cs="Times New Roman"/>
+        </w:rPr>
+        <w:t xml:space="preserve">, </w:t>
+      </w:r>
+      <w:r>
+        <w:rPr>
+          <w:rFonts w:ascii="Times New Roman" w:hAnsi="Times New Roman" w:cs="Times New Roman"/>
+        </w:rPr>
+        <w:t xml:space="preserve">interagisce direttamente con il server tramite la connessione TCP e modifica sia il Model che il </w:t>
       </w:r>
       <w:proofErr w:type="spellStart"/>
       <w:r>
@@ -910,31 +1032,16 @@
       </w:pPr>
       <w:r>
         <w:rPr>
-          <w:rFonts w:ascii="Times New Roman" w:hAnsi="Times New Roman" w:cs="Times New Roman"/>
-          <w:sz w:val="24"/>
-          <w:szCs w:val="24"/>
-        </w:rPr>
-        <w:t>Schermata iniziale</w:t>
-      </w:r>
-    </w:p>
-    <w:p>
-      <w:pPr>
-        <w:rPr>
-          <w:rFonts w:ascii="Times New Roman" w:hAnsi="Times New Roman" w:cs="Times New Roman"/>
-        </w:rPr>
-      </w:pPr>
-      <w:r>
-        <w:rPr>
           <w:noProof/>
         </w:rPr>
         <w:drawing>
-          <wp:anchor distT="0" distB="0" distL="114300" distR="114300" simplePos="0" relativeHeight="251660288" behindDoc="1" locked="0" layoutInCell="1" allowOverlap="1" wp14:anchorId="3D772316" wp14:editId="36D24903">
+          <wp:anchor distT="0" distB="0" distL="114300" distR="114300" simplePos="0" relativeHeight="251660288" behindDoc="1" locked="0" layoutInCell="1" allowOverlap="1" wp14:anchorId="3D772316" wp14:editId="06B6572F">
             <wp:simplePos x="0" y="0"/>
             <wp:positionH relativeFrom="margin">
-              <wp:posOffset>-750</wp:posOffset>
+              <wp:posOffset>148590</wp:posOffset>
             </wp:positionH>
             <wp:positionV relativeFrom="paragraph">
-              <wp:posOffset>5195</wp:posOffset>
+              <wp:posOffset>267970</wp:posOffset>
             </wp:positionV>
             <wp:extent cx="1884045" cy="1924050"/>
             <wp:effectExtent l="0" t="0" r="1905" b="0"/>
@@ -997,25 +1104,57 @@
           <w:sz w:val="24"/>
           <w:szCs w:val="24"/>
         </w:rPr>
+        <w:t>Schermata iniziale</w:t>
+      </w:r>
+    </w:p>
+    <w:p>
+      <w:pPr>
+        <w:jc w:val="both"/>
+        <w:rPr>
+          <w:rFonts w:ascii="Times New Roman" w:hAnsi="Times New Roman" w:cs="Times New Roman"/>
+        </w:rPr>
+      </w:pPr>
+      <w:r>
+        <w:rPr>
+          <w:rFonts w:ascii="Times New Roman" w:hAnsi="Times New Roman" w:cs="Times New Roman"/>
+        </w:rPr>
+        <w:t>La scher</w:t>
+      </w:r>
+      <w:r>
+        <w:rPr>
+          <w:rFonts w:ascii="Times New Roman" w:hAnsi="Times New Roman" w:cs="Times New Roman"/>
+        </w:rPr>
+        <w:t xml:space="preserve">mata iniziale contiene </w:t>
+      </w:r>
+      <w:r>
+        <w:rPr>
+          <w:rFonts w:ascii="Times New Roman" w:hAnsi="Times New Roman" w:cs="Times New Roman"/>
+        </w:rPr>
+        <w:t>gli elementi principali per la registrazione ed il login</w:t>
+      </w:r>
+      <w:r>
+        <w:rPr>
+          <w:rFonts w:ascii="Times New Roman" w:hAnsi="Times New Roman" w:cs="Times New Roman"/>
+        </w:rPr>
+        <w:t>.</w:t>
+      </w:r>
+      <w:r>
+        <w:rPr>
+          <w:rFonts w:ascii="Times New Roman" w:hAnsi="Times New Roman" w:cs="Times New Roman"/>
+        </w:rPr>
         <w:t xml:space="preserve"> </w:t>
       </w:r>
       <w:r>
         <w:rPr>
           <w:rFonts w:ascii="Times New Roman" w:hAnsi="Times New Roman" w:cs="Times New Roman"/>
         </w:rPr>
-        <w:t>La scher</w:t>
-      </w:r>
-      <w:r>
-        <w:rPr>
-          <w:rFonts w:ascii="Times New Roman" w:hAnsi="Times New Roman" w:cs="Times New Roman"/>
-        </w:rPr>
-        <w:t xml:space="preserve">mata iniziale contiene </w:t>
-      </w:r>
-      <w:r>
-        <w:rPr>
-          <w:rFonts w:ascii="Times New Roman" w:hAnsi="Times New Roman" w:cs="Times New Roman"/>
-        </w:rPr>
-        <w:t>gli elementi principali per la registrazione ed il login, l’evento “</w:t>
+        <w:t>L</w:t>
+      </w:r>
+      <w:r>
+        <w:rPr>
+          <w:rFonts w:ascii="Times New Roman" w:hAnsi="Times New Roman" w:cs="Times New Roman"/>
+        </w:rPr>
+        <w:t>’evento “</w:t>
       </w:r>
       <w:proofErr w:type="spellStart"/>
       <w:r>
@@ -1057,8 +1196,28 @@
         <w:rPr>
           <w:rFonts w:ascii="Times New Roman" w:hAnsi="Times New Roman" w:cs="Times New Roman"/>
         </w:rPr>
-        <w:t xml:space="preserve"> e Password.</w:t>
-      </w:r>
+        <w:t xml:space="preserve"> e Password</w:t>
+      </w:r>
+      <w:r>
+        <w:rPr>
+          <w:rFonts w:ascii="Times New Roman" w:hAnsi="Times New Roman" w:cs="Times New Roman"/>
+        </w:rPr>
+        <w:t xml:space="preserve">; </w:t>
+      </w:r>
+      <w:proofErr w:type="gramStart"/>
+      <w:r>
+        <w:rPr>
+          <w:rFonts w:ascii="Times New Roman" w:hAnsi="Times New Roman" w:cs="Times New Roman"/>
+        </w:rPr>
+        <w:t>i</w:t>
+      </w:r>
+      <w:r>
+        <w:rPr>
+          <w:rFonts w:ascii="Times New Roman" w:hAnsi="Times New Roman" w:cs="Times New Roman"/>
+        </w:rPr>
+        <w:t>nvece</w:t>
+      </w:r>
+      <w:proofErr w:type="gramEnd"/>
       <w:r>
         <w:rPr>
           <w:rFonts w:ascii="Times New Roman" w:hAnsi="Times New Roman" w:cs="Times New Roman"/>
@@ -1069,7 +1228,7 @@
         <w:rPr>
           <w:rFonts w:ascii="Times New Roman" w:hAnsi="Times New Roman" w:cs="Times New Roman"/>
         </w:rPr>
-        <w:t xml:space="preserve">Invece l’analogo evento del bottone Login </w:t>
+        <w:t xml:space="preserve">l’analogo evento del bottone Login </w:t>
       </w:r>
       <w:r>
         <w:rPr>
@@ -1105,19 +1264,7 @@
         <w:rPr>
           <w:rFonts w:ascii="Times New Roman" w:hAnsi="Times New Roman" w:cs="Times New Roman"/>
         </w:rPr>
-        <w:t xml:space="preserve">, </w:t>
-      </w:r>
-      <w:r>
-        <w:rPr>
-          <w:rFonts w:ascii="Times New Roman" w:hAnsi="Times New Roman" w:cs="Times New Roman"/>
-        </w:rPr>
-        <w:t>nella componente Model</w:t>
-      </w:r>
-      <w:r>
-        <w:rPr>
-          <w:rFonts w:ascii="Times New Roman" w:hAnsi="Times New Roman" w:cs="Times New Roman"/>
-        </w:rPr>
-        <w:t xml:space="preserve">, </w:t>
+        <w:t xml:space="preserve">, nella componente Model, </w:t>
       </w:r>
       <w:r>
         <w:rPr>
@@ -1129,61 +1276,93 @@
         <w:rPr>
           <w:rFonts w:ascii="Times New Roman" w:hAnsi="Times New Roman" w:cs="Times New Roman"/>
         </w:rPr>
+        <w:t xml:space="preserve"> anche </w:t>
+      </w:r>
+      <w:r>
+        <w:rPr>
+          <w:rFonts w:ascii="Times New Roman" w:hAnsi="Times New Roman" w:cs="Times New Roman"/>
+        </w:rPr>
+        <w:t xml:space="preserve">salvato </w:t>
+      </w:r>
+      <w:proofErr w:type="gramStart"/>
+      <w:r>
+        <w:rPr>
+          <w:rFonts w:ascii="Times New Roman" w:hAnsi="Times New Roman" w:cs="Times New Roman"/>
+        </w:rPr>
+        <w:t>l’</w:t>
+      </w:r>
+      <w:proofErr w:type="spellStart"/>
+      <w:r>
+        <w:rPr>
+          <w:rFonts w:ascii="Times New Roman" w:hAnsi="Times New Roman" w:cs="Times New Roman"/>
+        </w:rPr>
+        <w:t>UserName</w:t>
+      </w:r>
+      <w:proofErr w:type="spellEnd"/>
+      <w:r>
+        <w:rPr>
+          <w:rFonts w:ascii="Times New Roman" w:hAnsi="Times New Roman" w:cs="Times New Roman"/>
+        </w:rPr>
+        <w:t xml:space="preserve">  e</w:t>
+      </w:r>
+      <w:proofErr w:type="gramEnd"/>
+      <w:r>
+        <w:rPr>
+          <w:rFonts w:ascii="Times New Roman" w:hAnsi="Times New Roman" w:cs="Times New Roman"/>
+        </w:rPr>
+        <w:t xml:space="preserve"> la struttura dati che tiene traccia degli utenti che stanno utilizzando il servizio</w:t>
+      </w:r>
+      <w:r>
+        <w:rPr>
+          <w:rFonts w:ascii="Times New Roman" w:hAnsi="Times New Roman" w:cs="Times New Roman"/>
+        </w:rPr>
+        <w:t xml:space="preserve">. </w:t>
+      </w:r>
+      <w:proofErr w:type="gramStart"/>
+      <w:r>
+        <w:rPr>
+          <w:rFonts w:ascii="Times New Roman" w:hAnsi="Times New Roman" w:cs="Times New Roman"/>
+        </w:rPr>
+        <w:t>Infine</w:t>
+      </w:r>
+      <w:proofErr w:type="gramEnd"/>
+      <w:r>
+        <w:rPr>
+          <w:rFonts w:ascii="Times New Roman" w:hAnsi="Times New Roman" w:cs="Times New Roman"/>
+        </w:rPr>
         <w:t xml:space="preserve"> </w:t>
       </w:r>
-      <w:proofErr w:type="gramStart"/>
-      <w:r>
-        <w:rPr>
-          <w:rFonts w:ascii="Times New Roman" w:hAnsi="Times New Roman" w:cs="Times New Roman"/>
-        </w:rPr>
-        <w:t xml:space="preserve">anche </w:t>
-      </w:r>
-      <w:r>
-        <w:rPr>
-          <w:rFonts w:ascii="Times New Roman" w:hAnsi="Times New Roman" w:cs="Times New Roman"/>
-        </w:rPr>
-        <w:t xml:space="preserve"> “</w:t>
-      </w:r>
-      <w:proofErr w:type="gramEnd"/>
-      <w:r>
-        <w:rPr>
-          <w:rFonts w:ascii="Times New Roman" w:hAnsi="Times New Roman" w:cs="Times New Roman"/>
-        </w:rPr>
-        <w:t>salvato” l’</w:t>
+      <w:r>
+        <w:rPr>
+          <w:rFonts w:ascii="Times New Roman" w:hAnsi="Times New Roman" w:cs="Times New Roman"/>
+        </w:rPr>
+        <w:t>il</w:t>
+      </w:r>
+      <w:r>
+        <w:rPr>
+          <w:rFonts w:ascii="Times New Roman" w:hAnsi="Times New Roman" w:cs="Times New Roman"/>
+        </w:rPr>
+        <w:t xml:space="preserve"> Login, tramite la manipolazione di alcuni pannelli, fa accedere al </w:t>
       </w:r>
       <w:proofErr w:type="spellStart"/>
       <w:r>
         <w:rPr>
           <w:rFonts w:ascii="Times New Roman" w:hAnsi="Times New Roman" w:cs="Times New Roman"/>
         </w:rPr>
-        <w:t>UserName</w:t>
+        <w:t>men</w:t>
+      </w:r>
+      <w:r>
+        <w:rPr>
+          <w:rFonts w:ascii="Times New Roman" w:hAnsi="Times New Roman" w:cs="Times New Roman"/>
+        </w:rPr>
+        <w:t>ù</w:t>
       </w:r>
       <w:proofErr w:type="spellEnd"/>
       <w:r>
         <w:rPr>
           <w:rFonts w:ascii="Times New Roman" w:hAnsi="Times New Roman" w:cs="Times New Roman"/>
         </w:rPr>
-        <w:t xml:space="preserve">  e la struttura dati che tiene traccia degli utenti che stanno utilizzando il servizio</w:t>
-      </w:r>
-      <w:r>
-        <w:rPr>
-          <w:rFonts w:ascii="Times New Roman" w:hAnsi="Times New Roman" w:cs="Times New Roman"/>
-        </w:rPr>
-        <w:t xml:space="preserve">. </w:t>
-      </w:r>
-      <w:proofErr w:type="gramStart"/>
-      <w:r>
-        <w:rPr>
-          <w:rFonts w:ascii="Times New Roman" w:hAnsi="Times New Roman" w:cs="Times New Roman"/>
-        </w:rPr>
-        <w:t>Infine</w:t>
-      </w:r>
-      <w:proofErr w:type="gramEnd"/>
-      <w:r>
-        <w:rPr>
-          <w:rFonts w:ascii="Times New Roman" w:hAnsi="Times New Roman" w:cs="Times New Roman"/>
-        </w:rPr>
-        <w:t xml:space="preserve"> la Login, tramite la manipolazione di alcuni pannelli, fa accedere al menu principale dell’applicazione client.</w:t>
+        <w:t xml:space="preserve"> principale dell’applicazione client.</w:t>
       </w:r>
     </w:p>
     <w:p>
@@ -1306,7 +1485,13 @@
         <w:rPr>
           <w:rFonts w:ascii="Times New Roman" w:hAnsi="Times New Roman" w:cs="Times New Roman"/>
         </w:rPr>
-        <w:t xml:space="preserve">Nel </w:t>
+        <w:t>Nel</w:t>
+      </w:r>
+      <w:r>
+        <w:rPr>
+          <w:rFonts w:ascii="Times New Roman" w:hAnsi="Times New Roman" w:cs="Times New Roman"/>
+        </w:rPr>
+        <w:t xml:space="preserve"> </w:t>
       </w:r>
       <w:proofErr w:type="spellStart"/>
       <w:r>
@@ -1320,27 +1505,99 @@
         <w:rPr>
           <w:rFonts w:ascii="Times New Roman" w:hAnsi="Times New Roman" w:cs="Times New Roman"/>
         </w:rPr>
-        <w:t xml:space="preserve"> principale oltre a poter fare il logout che permette di tornare alla schermata iniziale e con la conseguenza della terminazione della connessione TCP e la de registrazione del Servizio RMI Callback dà l’accesso a quei servizi </w:t>
-      </w:r>
-      <w:r>
-        <w:rPr>
-          <w:rFonts w:ascii="Times New Roman" w:hAnsi="Times New Roman" w:cs="Times New Roman"/>
-        </w:rPr>
-        <w:t xml:space="preserve">di WORTH che non richiedono il requisito di dover essere membro di </w:t>
+        <w:t xml:space="preserve"> principale</w:t>
+      </w:r>
+      <w:r>
+        <w:rPr>
+          <w:rFonts w:ascii="Times New Roman" w:hAnsi="Times New Roman" w:cs="Times New Roman"/>
+        </w:rPr>
+        <w:t xml:space="preserve"> </w:t>
+      </w:r>
+      <w:r>
+        <w:rPr>
+          <w:rFonts w:ascii="Times New Roman" w:hAnsi="Times New Roman" w:cs="Times New Roman"/>
+        </w:rPr>
+        <w:t>sono presenti le seguenti funzioni</w:t>
+      </w:r>
+      <w:r>
+        <w:rPr>
+          <w:rFonts w:ascii="Times New Roman" w:hAnsi="Times New Roman" w:cs="Times New Roman"/>
+        </w:rPr>
+        <w:t>:</w:t>
+      </w:r>
+    </w:p>
+    <w:p>
+      <w:pPr>
+        <w:pStyle w:val="Paragrafoelenco"/>
+        <w:numPr>
+          <w:ilvl w:val="0"/>
+          <w:numId w:val="4"/>
+        </w:numPr>
+        <w:rPr>
+          <w:rFonts w:ascii="Times New Roman" w:hAnsi="Times New Roman" w:cs="Times New Roman"/>
+        </w:rPr>
+      </w:pPr>
+      <w:r>
+        <w:rPr>
+          <w:rFonts w:ascii="Times New Roman" w:hAnsi="Times New Roman" w:cs="Times New Roman"/>
+        </w:rPr>
+        <w:t>L</w:t>
+      </w:r>
+      <w:r>
+        <w:rPr>
+          <w:rFonts w:ascii="Times New Roman" w:hAnsi="Times New Roman" w:cs="Times New Roman"/>
+        </w:rPr>
+        <w:t>ogout</w:t>
+      </w:r>
+      <w:r>
+        <w:rPr>
+          <w:rFonts w:ascii="Times New Roman" w:hAnsi="Times New Roman" w:cs="Times New Roman"/>
+        </w:rPr>
+        <w:t>:</w:t>
+      </w:r>
+      <w:r>
+        <w:rPr>
+          <w:rFonts w:ascii="Times New Roman" w:hAnsi="Times New Roman" w:cs="Times New Roman"/>
+        </w:rPr>
+        <w:t xml:space="preserve"> </w:t>
+      </w:r>
+      <w:r>
+        <w:rPr>
+          <w:rFonts w:ascii="Times New Roman" w:hAnsi="Times New Roman" w:cs="Times New Roman"/>
+        </w:rPr>
+        <w:t>tramite cui è possibile torn</w:t>
+      </w:r>
+      <w:r>
+        <w:rPr>
+          <w:rFonts w:ascii="Times New Roman" w:hAnsi="Times New Roman" w:cs="Times New Roman"/>
+        </w:rPr>
+        <w:t xml:space="preserve">are alla schermata iniziale. Questo comporta </w:t>
       </w:r>
       <w:proofErr w:type="gramStart"/>
       <w:r>
         <w:rPr>
           <w:rFonts w:ascii="Times New Roman" w:hAnsi="Times New Roman" w:cs="Times New Roman"/>
         </w:rPr>
-        <w:t>un</w:t>
+        <w:t>la  terminazione</w:t>
       </w:r>
       <w:proofErr w:type="gramEnd"/>
       <w:r>
         <w:rPr>
           <w:rFonts w:ascii="Times New Roman" w:hAnsi="Times New Roman" w:cs="Times New Roman"/>
         </w:rPr>
-        <w:t xml:space="preserve"> specifico progetto</w:t>
+        <w:t xml:space="preserve"> della connessione TCP e la de</w:t>
+      </w:r>
+      <w:r>
+        <w:rPr>
+          <w:rFonts w:ascii="Times New Roman" w:hAnsi="Times New Roman" w:cs="Times New Roman"/>
+        </w:rPr>
+        <w:t>-</w:t>
+      </w:r>
+      <w:r>
+        <w:rPr>
+          <w:rFonts w:ascii="Times New Roman" w:hAnsi="Times New Roman" w:cs="Times New Roman"/>
+        </w:rPr>
+        <w:t>registrazione del Servizio RMI Callback</w:t>
       </w:r>
       <w:r>
         <w:rPr>
@@ -1352,7 +1609,7 @@
         <w:rPr>
           <w:rFonts w:ascii="Times New Roman" w:hAnsi="Times New Roman" w:cs="Times New Roman"/>
         </w:rPr>
-        <w:t xml:space="preserve"> Di seguito sono specificate le operazioni:</w:t>
+        <w:t xml:space="preserve"> </w:t>
       </w:r>
     </w:p>
     <w:p>
@@ -1398,7 +1655,31 @@
         <w:rPr>
           <w:rFonts w:ascii="Times New Roman" w:hAnsi="Times New Roman" w:cs="Times New Roman"/>
         </w:rPr>
-        <w:t>visualizza la lista degli utenti registrati al servizio, come detto già prima essa viene reperita dal componente Model.</w:t>
+        <w:t>visualizza la lista degli utenti registrati al servizio</w:t>
+      </w:r>
+      <w:r>
+        <w:rPr>
+          <w:rFonts w:ascii="Times New Roman" w:hAnsi="Times New Roman" w:cs="Times New Roman"/>
+        </w:rPr>
+        <w:t xml:space="preserve"> che,</w:t>
+      </w:r>
+      <w:r>
+        <w:rPr>
+          <w:rFonts w:ascii="Times New Roman" w:hAnsi="Times New Roman" w:cs="Times New Roman"/>
+        </w:rPr>
+        <w:t xml:space="preserve"> come detto già prima</w:t>
+      </w:r>
+      <w:r>
+        <w:rPr>
+          <w:rFonts w:ascii="Times New Roman" w:hAnsi="Times New Roman" w:cs="Times New Roman"/>
+        </w:rPr>
+        <w:t>,</w:t>
+      </w:r>
+      <w:r>
+        <w:rPr>
+          <w:rFonts w:ascii="Times New Roman" w:hAnsi="Times New Roman" w:cs="Times New Roman"/>
+        </w:rPr>
+        <w:t xml:space="preserve"> viene reperita dal componente Model.</w:t>
       </w:r>
     </w:p>
     <w:p>
@@ -1424,7 +1705,33 @@
         <w:rPr>
           <w:rFonts w:ascii="Times New Roman" w:hAnsi="Times New Roman" w:cs="Times New Roman"/>
         </w:rPr>
-        <w:t xml:space="preserve"> list of Users(online): Il comportamento è analogo a quello descritto prima l’unica differenza è che si </w:t>
+        <w:t xml:space="preserve"> list of Users(online): Il comportamento è analogo a</w:t>
+      </w:r>
+      <w:r>
+        <w:rPr>
+          <w:rFonts w:ascii="Times New Roman" w:hAnsi="Times New Roman" w:cs="Times New Roman"/>
+        </w:rPr>
+        <w:t xml:space="preserve">l precedente con </w:t>
+      </w:r>
+      <w:r>
+        <w:rPr>
+          <w:rFonts w:ascii="Times New Roman" w:hAnsi="Times New Roman" w:cs="Times New Roman"/>
+        </w:rPr>
+        <w:t xml:space="preserve">l’unica </w:t>
+      </w:r>
+      <w:proofErr w:type="gramStart"/>
+      <w:r>
+        <w:rPr>
+          <w:rFonts w:ascii="Times New Roman" w:hAnsi="Times New Roman" w:cs="Times New Roman"/>
+        </w:rPr>
+        <w:t>differenza  che</w:t>
+      </w:r>
+      <w:proofErr w:type="gramEnd"/>
+      <w:r>
+        <w:rPr>
+          <w:rFonts w:ascii="Times New Roman" w:hAnsi="Times New Roman" w:cs="Times New Roman"/>
+        </w:rPr>
+        <w:t xml:space="preserve"> si </w:t>
       </w:r>
       <w:r>
         <w:rPr>
@@ -1462,7 +1769,19 @@
         <w:rPr>
           <w:rFonts w:ascii="Times New Roman" w:hAnsi="Times New Roman" w:cs="Times New Roman"/>
         </w:rPr>
-        <w:t xml:space="preserve"> list of projects: Con la pressione di questo bottone il controller effettua la richiesta al server </w:t>
+        <w:t xml:space="preserve"> list of projects: </w:t>
+      </w:r>
+      <w:r>
+        <w:rPr>
+          <w:rFonts w:ascii="Times New Roman" w:hAnsi="Times New Roman" w:cs="Times New Roman"/>
+        </w:rPr>
+        <w:t>comando con cui il C</w:t>
+      </w:r>
+      <w:r>
+        <w:rPr>
+          <w:rFonts w:ascii="Times New Roman" w:hAnsi="Times New Roman" w:cs="Times New Roman"/>
+        </w:rPr>
+        <w:t xml:space="preserve">ontroller effettua la richiesta al server </w:t>
       </w:r>
       <w:r>
         <w:rPr>
@@ -1473,35 +1792,25 @@
     </w:p>
     <w:p>
       <w:pPr>
-        <w:rPr>
-          <w:rFonts w:ascii="Times New Roman" w:hAnsi="Times New Roman" w:cs="Times New Roman"/>
-          <w:sz w:val="24"/>
-          <w:szCs w:val="24"/>
-        </w:rPr>
-      </w:pPr>
-    </w:p>
-    <w:p>
-      <w:pPr>
-        <w:rPr>
-          <w:rFonts w:ascii="Times New Roman" w:hAnsi="Times New Roman" w:cs="Times New Roman"/>
-          <w:sz w:val="24"/>
-          <w:szCs w:val="24"/>
-        </w:rPr>
-      </w:pPr>
-      <w:r>
-        <w:rPr>
-          <w:rFonts w:ascii="Times New Roman" w:hAnsi="Times New Roman" w:cs="Times New Roman"/>
-          <w:sz w:val="24"/>
-          <w:szCs w:val="24"/>
-        </w:rPr>
-        <w:t>Create-</w:t>
+        <w:pStyle w:val="Paragrafoelenco"/>
+        <w:numPr>
+          <w:ilvl w:val="0"/>
+          <w:numId w:val="3"/>
+        </w:numPr>
+        <w:rPr>
+          <w:rFonts w:ascii="Times New Roman" w:hAnsi="Times New Roman" w:cs="Times New Roman"/>
+        </w:rPr>
+      </w:pPr>
+      <w:r>
+        <w:rPr>
+          <w:rFonts w:ascii="Times New Roman" w:hAnsi="Times New Roman" w:cs="Times New Roman"/>
+        </w:rPr>
+        <w:t>Il pulsante Create/</w:t>
       </w:r>
       <w:proofErr w:type="spellStart"/>
       <w:r>
         <w:rPr>
           <w:rFonts w:ascii="Times New Roman" w:hAnsi="Times New Roman" w:cs="Times New Roman"/>
-          <w:sz w:val="24"/>
-          <w:szCs w:val="24"/>
         </w:rPr>
         <w:t>Enter</w:t>
       </w:r>
@@ -1509,11 +1818,52 @@
       <w:r>
         <w:rPr>
           <w:rFonts w:ascii="Times New Roman" w:hAnsi="Times New Roman" w:cs="Times New Roman"/>
-          <w:sz w:val="24"/>
-          <w:szCs w:val="24"/>
         </w:rPr>
         <w:t xml:space="preserve"> Project</w:t>
       </w:r>
+      <w:r>
+        <w:rPr>
+          <w:rFonts w:ascii="Times New Roman" w:hAnsi="Times New Roman" w:cs="Times New Roman"/>
+        </w:rPr>
+        <w:t>:</w:t>
+      </w:r>
+      <w:r>
+        <w:rPr>
+          <w:rFonts w:ascii="Times New Roman" w:hAnsi="Times New Roman" w:cs="Times New Roman"/>
+        </w:rPr>
+        <w:t xml:space="preserve"> </w:t>
+      </w:r>
+      <w:r>
+        <w:rPr>
+          <w:rFonts w:ascii="Times New Roman" w:hAnsi="Times New Roman" w:cs="Times New Roman"/>
+        </w:rPr>
+        <w:t>p</w:t>
+      </w:r>
+      <w:r>
+        <w:rPr>
+          <w:rFonts w:ascii="Times New Roman" w:hAnsi="Times New Roman" w:cs="Times New Roman"/>
+        </w:rPr>
+        <w:t xml:space="preserve">ermette </w:t>
+      </w:r>
+      <w:r>
+        <w:rPr>
+          <w:rFonts w:ascii="Times New Roman" w:hAnsi="Times New Roman" w:cs="Times New Roman"/>
+        </w:rPr>
+        <w:t>di accedere al pannello apposito per creare un nuovo progetto oppure “entrare” in un nuovo progetto.</w:t>
+      </w:r>
+      <w:r>
+        <w:rPr>
+          <w:rFonts w:ascii="Times New Roman" w:hAnsi="Times New Roman" w:cs="Times New Roman"/>
+        </w:rPr>
+        <w:br/>
+      </w:r>
+    </w:p>
+    <w:p>
+      <w:pPr>
+        <w:rPr>
+          <w:rFonts w:ascii="Times New Roman" w:hAnsi="Times New Roman" w:cs="Times New Roman"/>
+        </w:rPr>
+      </w:pPr>
     </w:p>
     <w:p>
       <w:pPr>
@@ -1526,13 +1876,13 @@
           <w:noProof/>
         </w:rPr>
         <w:drawing>
-          <wp:anchor distT="0" distB="0" distL="114300" distR="114300" simplePos="0" relativeHeight="251662336" behindDoc="1" locked="0" layoutInCell="1" allowOverlap="1" wp14:anchorId="1D6D9D43" wp14:editId="3511F355">
+          <wp:anchor distT="0" distB="0" distL="114300" distR="114300" simplePos="0" relativeHeight="251662336" behindDoc="1" locked="0" layoutInCell="1" allowOverlap="1" wp14:anchorId="1D6D9D43" wp14:editId="0629D875">
             <wp:simplePos x="0" y="0"/>
             <wp:positionH relativeFrom="margin">
-              <wp:align>left</wp:align>
+              <wp:posOffset>199176</wp:posOffset>
             </wp:positionH>
             <wp:positionV relativeFrom="paragraph">
-              <wp:posOffset>364148</wp:posOffset>
+              <wp:posOffset>155298</wp:posOffset>
             </wp:positionV>
             <wp:extent cx="1882800" cy="1944000"/>
             <wp:effectExtent l="0" t="0" r="3175" b="0"/>
@@ -1589,53 +1939,6 @@
           </wp:anchor>
         </w:drawing>
       </w:r>
-      <w:r>
-        <w:rPr>
-          <w:rFonts w:ascii="Times New Roman" w:hAnsi="Times New Roman" w:cs="Times New Roman"/>
-        </w:rPr>
-        <w:t>Il pulsante Create/</w:t>
-      </w:r>
-      <w:proofErr w:type="spellStart"/>
-      <w:r>
-        <w:rPr>
-          <w:rFonts w:ascii="Times New Roman" w:hAnsi="Times New Roman" w:cs="Times New Roman"/>
-        </w:rPr>
-        <w:t>Enter</w:t>
-      </w:r>
-      <w:proofErr w:type="spellEnd"/>
-      <w:r>
-        <w:rPr>
-          <w:rFonts w:ascii="Times New Roman" w:hAnsi="Times New Roman" w:cs="Times New Roman"/>
-        </w:rPr>
-        <w:t xml:space="preserve"> Permette </w:t>
-      </w:r>
-      <w:r>
-        <w:rPr>
-          <w:rFonts w:ascii="Times New Roman" w:hAnsi="Times New Roman" w:cs="Times New Roman"/>
-        </w:rPr>
-        <w:t>di accedere al pannello apposito per creare un nuovo progetto oppure “entrare” in un nuovo progetto.</w:t>
-      </w:r>
-      <w:r>
-        <w:rPr>
-          <w:rFonts w:ascii="Times New Roman" w:hAnsi="Times New Roman" w:cs="Times New Roman"/>
-        </w:rPr>
-        <w:br/>
-        <w:t>Infatti nonostante non fosse un requisito del progetto si è creata una nuova funzione.</w:t>
-      </w:r>
-    </w:p>
-    <w:p>
-      <w:pPr>
-        <w:rPr>
-          <w:rFonts w:ascii="Times New Roman" w:hAnsi="Times New Roman" w:cs="Times New Roman"/>
-        </w:rPr>
-      </w:pPr>
-    </w:p>
-    <w:p>
-      <w:pPr>
-        <w:rPr>
-          <w:rFonts w:ascii="Times New Roman" w:hAnsi="Times New Roman" w:cs="Times New Roman"/>
-        </w:rPr>
-      </w:pPr>
     </w:p>
     <w:p>
       <w:pPr>
@@ -1764,7 +2067,6 @@
           <w:sz w:val="36"/>
           <w:szCs w:val="36"/>
         </w:rPr>
-        <w:lastRenderedPageBreak/>
         <mc:AlternateContent>
           <mc:Choice Requires="wps">
             <w:drawing>
@@ -2063,6 +2365,14 @@
           <w:szCs w:val="28"/>
         </w:rPr>
         <w:br/>
+      </w:r>
+      <w:r>
+        <w:rPr>
+          <w:rFonts w:ascii="Times New Roman" w:hAnsi="Times New Roman" w:cs="Times New Roman"/>
+          <w:sz w:val="28"/>
+          <w:szCs w:val="28"/>
+        </w:rPr>
+        <w:lastRenderedPageBreak/>
         <w:t xml:space="preserve">CREATEPROJECT </w:t>
       </w:r>
       <w:r>
@@ -2611,16 +2921,16 @@
     </w:lvl>
   </w:abstractNum>
   <w:abstractNum w:abstractNumId="1" w15:restartNumberingAfterBreak="0">
-    <w:nsid w:val="543A6AFE"/>
+    <w:nsid w:val="24493AC4"/>
     <w:multiLevelType w:val="hybridMultilevel"/>
-    <w:tmpl w:val="DE70F386"/>
+    <w:tmpl w:val="6A666BE2"/>
     <w:lvl w:ilvl="0" w:tplc="04100001">
       <w:start w:val="1"/>
       <w:numFmt w:val="bullet"/>
       <w:lvlText w:val=""/>
       <w:lvlJc w:val="left"/>
       <w:pPr>
-        <w:ind w:left="775" w:hanging="360"/>
+        <w:ind w:left="777" w:hanging="360"/>
       </w:pPr>
       <w:rPr>
         <w:rFonts w:ascii="Symbol" w:hAnsi="Symbol" w:hint="default"/>
@@ -2632,7 +2942,7 @@
       <w:lvlText w:val="o"/>
       <w:lvlJc w:val="left"/>
       <w:pPr>
-        <w:ind w:left="1495" w:hanging="360"/>
+        <w:ind w:left="1497" w:hanging="360"/>
       </w:pPr>
       <w:rPr>
         <w:rFonts w:ascii="Courier New" w:hAnsi="Courier New" w:cs="Courier New" w:hint="default"/>
@@ -2644,7 +2954,7 @@
       <w:lvlText w:val=""/>
       <w:lvlJc w:val="left"/>
       <w:pPr>
-        <w:ind w:left="2215" w:hanging="360"/>
+        <w:ind w:left="2217" w:hanging="360"/>
       </w:pPr>
       <w:rPr>
         <w:rFonts w:ascii="Wingdings" w:hAnsi="Wingdings" w:hint="default"/>
@@ -2656,7 +2966,7 @@
       <w:lvlText w:val=""/>
       <w:lvlJc w:val="left"/>
       <w:pPr>
-        <w:ind w:left="2935" w:hanging="360"/>
+        <w:ind w:left="2937" w:hanging="360"/>
       </w:pPr>
       <w:rPr>
         <w:rFonts w:ascii="Symbol" w:hAnsi="Symbol" w:hint="default"/>
@@ -2668,7 +2978,7 @@
       <w:lvlText w:val="o"/>
       <w:lvlJc w:val="left"/>
       <w:pPr>
-        <w:ind w:left="3655" w:hanging="360"/>
+        <w:ind w:left="3657" w:hanging="360"/>
       </w:pPr>
       <w:rPr>
         <w:rFonts w:ascii="Courier New" w:hAnsi="Courier New" w:cs="Courier New" w:hint="default"/>
@@ -2680,7 +2990,7 @@
       <w:lvlText w:val=""/>
       <w:lvlJc w:val="left"/>
       <w:pPr>
-        <w:ind w:left="4375" w:hanging="360"/>
+        <w:ind w:left="4377" w:hanging="360"/>
       </w:pPr>
       <w:rPr>
         <w:rFonts w:ascii="Wingdings" w:hAnsi="Wingdings" w:hint="default"/>
@@ -2692,7 +3002,7 @@
       <w:lvlText w:val=""/>
       <w:lvlJc w:val="left"/>
       <w:pPr>
-        <w:ind w:left="5095" w:hanging="360"/>
+        <w:ind w:left="5097" w:hanging="360"/>
       </w:pPr>
       <w:rPr>
         <w:rFonts w:ascii="Symbol" w:hAnsi="Symbol" w:hint="default"/>
@@ -2704,7 +3014,7 @@
       <w:lvlText w:val="o"/>
       <w:lvlJc w:val="left"/>
       <w:pPr>
-        <w:ind w:left="5815" w:hanging="360"/>
+        <w:ind w:left="5817" w:hanging="360"/>
       </w:pPr>
       <w:rPr>
         <w:rFonts w:ascii="Courier New" w:hAnsi="Courier New" w:cs="Courier New" w:hint="default"/>
@@ -2716,7 +3026,7 @@
       <w:lvlText w:val=""/>
       <w:lvlJc w:val="left"/>
       <w:pPr>
-        <w:ind w:left="6535" w:hanging="360"/>
+        <w:ind w:left="6537" w:hanging="360"/>
       </w:pPr>
       <w:rPr>
         <w:rFonts w:ascii="Wingdings" w:hAnsi="Wingdings" w:hint="default"/>
@@ -2724,16 +3034,16 @@
     </w:lvl>
   </w:abstractNum>
   <w:abstractNum w:abstractNumId="2" w15:restartNumberingAfterBreak="0">
-    <w:nsid w:val="6A510016"/>
+    <w:nsid w:val="543A6AFE"/>
     <w:multiLevelType w:val="hybridMultilevel"/>
-    <w:tmpl w:val="DA602314"/>
+    <w:tmpl w:val="DE70F386"/>
     <w:lvl w:ilvl="0" w:tplc="04100001">
       <w:start w:val="1"/>
       <w:numFmt w:val="bullet"/>
       <w:lvlText w:val=""/>
       <w:lvlJc w:val="left"/>
       <w:pPr>
-        <w:ind w:left="720" w:hanging="360"/>
+        <w:ind w:left="775" w:hanging="360"/>
       </w:pPr>
       <w:rPr>
         <w:rFonts w:ascii="Symbol" w:hAnsi="Symbol" w:hint="default"/>
@@ -2745,7 +3055,7 @@
       <w:lvlText w:val="o"/>
       <w:lvlJc w:val="left"/>
       <w:pPr>
-        <w:ind w:left="1440" w:hanging="360"/>
+        <w:ind w:left="1495" w:hanging="360"/>
       </w:pPr>
       <w:rPr>
         <w:rFonts w:ascii="Courier New" w:hAnsi="Courier New" w:cs="Courier New" w:hint="default"/>
@@ -2757,7 +3067,7 @@
       <w:lvlText w:val=""/>
       <w:lvlJc w:val="left"/>
       <w:pPr>
-        <w:ind w:left="2160" w:hanging="360"/>
+        <w:ind w:left="2215" w:hanging="360"/>
       </w:pPr>
       <w:rPr>
         <w:rFonts w:ascii="Wingdings" w:hAnsi="Wingdings" w:hint="default"/>
@@ -2769,7 +3079,7 @@
       <w:lvlText w:val=""/>
       <w:lvlJc w:val="left"/>
       <w:pPr>
-        <w:ind w:left="2880" w:hanging="360"/>
+        <w:ind w:left="2935" w:hanging="360"/>
       </w:pPr>
       <w:rPr>
         <w:rFonts w:ascii="Symbol" w:hAnsi="Symbol" w:hint="default"/>
@@ -2781,7 +3091,7 @@
       <w:lvlText w:val="o"/>
       <w:lvlJc w:val="left"/>
       <w:pPr>
-        <w:ind w:left="3600" w:hanging="360"/>
+        <w:ind w:left="3655" w:hanging="360"/>
       </w:pPr>
       <w:rPr>
         <w:rFonts w:ascii="Courier New" w:hAnsi="Courier New" w:cs="Courier New" w:hint="default"/>
@@ -2793,7 +3103,7 @@
       <w:lvlText w:val=""/>
       <w:lvlJc w:val="left"/>
       <w:pPr>
-        <w:ind w:left="4320" w:hanging="360"/>
+        <w:ind w:left="4375" w:hanging="360"/>
       </w:pPr>
       <w:rPr>
         <w:rFonts w:ascii="Wingdings" w:hAnsi="Wingdings" w:hint="default"/>
@@ -2805,7 +3115,7 @@
       <w:lvlText w:val=""/>
       <w:lvlJc w:val="left"/>
       <w:pPr>
-        <w:ind w:left="5040" w:hanging="360"/>
+        <w:ind w:left="5095" w:hanging="360"/>
       </w:pPr>
       <w:rPr>
         <w:rFonts w:ascii="Symbol" w:hAnsi="Symbol" w:hint="default"/>
@@ -2817,7 +3127,7 @@
       <w:lvlText w:val="o"/>
       <w:lvlJc w:val="left"/>
       <w:pPr>
-        <w:ind w:left="5760" w:hanging="360"/>
+        <w:ind w:left="5815" w:hanging="360"/>
       </w:pPr>
       <w:rPr>
         <w:rFonts w:ascii="Courier New" w:hAnsi="Courier New" w:cs="Courier New" w:hint="default"/>
@@ -2829,6 +3139,119 @@
       <w:lvlText w:val=""/>
       <w:lvlJc w:val="left"/>
       <w:pPr>
+        <w:ind w:left="6535" w:hanging="360"/>
+      </w:pPr>
+      <w:rPr>
+        <w:rFonts w:ascii="Wingdings" w:hAnsi="Wingdings" w:hint="default"/>
+      </w:rPr>
+    </w:lvl>
+  </w:abstractNum>
+  <w:abstractNum w:abstractNumId="3" w15:restartNumberingAfterBreak="0">
+    <w:nsid w:val="6A510016"/>
+    <w:multiLevelType w:val="hybridMultilevel"/>
+    <w:tmpl w:val="DA602314"/>
+    <w:lvl w:ilvl="0" w:tplc="04100001">
+      <w:start w:val="1"/>
+      <w:numFmt w:val="bullet"/>
+      <w:lvlText w:val=""/>
+      <w:lvlJc w:val="left"/>
+      <w:pPr>
+        <w:ind w:left="720" w:hanging="360"/>
+      </w:pPr>
+      <w:rPr>
+        <w:rFonts w:ascii="Symbol" w:hAnsi="Symbol" w:hint="default"/>
+      </w:rPr>
+    </w:lvl>
+    <w:lvl w:ilvl="1" w:tplc="04100003" w:tentative="1">
+      <w:start w:val="1"/>
+      <w:numFmt w:val="bullet"/>
+      <w:lvlText w:val="o"/>
+      <w:lvlJc w:val="left"/>
+      <w:pPr>
+        <w:ind w:left="1440" w:hanging="360"/>
+      </w:pPr>
+      <w:rPr>
+        <w:rFonts w:ascii="Courier New" w:hAnsi="Courier New" w:cs="Courier New" w:hint="default"/>
+      </w:rPr>
+    </w:lvl>
+    <w:lvl w:ilvl="2" w:tplc="04100005" w:tentative="1">
+      <w:start w:val="1"/>
+      <w:numFmt w:val="bullet"/>
+      <w:lvlText w:val=""/>
+      <w:lvlJc w:val="left"/>
+      <w:pPr>
+        <w:ind w:left="2160" w:hanging="360"/>
+      </w:pPr>
+      <w:rPr>
+        <w:rFonts w:ascii="Wingdings" w:hAnsi="Wingdings" w:hint="default"/>
+      </w:rPr>
+    </w:lvl>
+    <w:lvl w:ilvl="3" w:tplc="04100001" w:tentative="1">
+      <w:start w:val="1"/>
+      <w:numFmt w:val="bullet"/>
+      <w:lvlText w:val=""/>
+      <w:lvlJc w:val="left"/>
+      <w:pPr>
+        <w:ind w:left="2880" w:hanging="360"/>
+      </w:pPr>
+      <w:rPr>
+        <w:rFonts w:ascii="Symbol" w:hAnsi="Symbol" w:hint="default"/>
+      </w:rPr>
+    </w:lvl>
+    <w:lvl w:ilvl="4" w:tplc="04100003" w:tentative="1">
+      <w:start w:val="1"/>
+      <w:numFmt w:val="bullet"/>
+      <w:lvlText w:val="o"/>
+      <w:lvlJc w:val="left"/>
+      <w:pPr>
+        <w:ind w:left="3600" w:hanging="360"/>
+      </w:pPr>
+      <w:rPr>
+        <w:rFonts w:ascii="Courier New" w:hAnsi="Courier New" w:cs="Courier New" w:hint="default"/>
+      </w:rPr>
+    </w:lvl>
+    <w:lvl w:ilvl="5" w:tplc="04100005" w:tentative="1">
+      <w:start w:val="1"/>
+      <w:numFmt w:val="bullet"/>
+      <w:lvlText w:val=""/>
+      <w:lvlJc w:val="left"/>
+      <w:pPr>
+        <w:ind w:left="4320" w:hanging="360"/>
+      </w:pPr>
+      <w:rPr>
+        <w:rFonts w:ascii="Wingdings" w:hAnsi="Wingdings" w:hint="default"/>
+      </w:rPr>
+    </w:lvl>
+    <w:lvl w:ilvl="6" w:tplc="04100001" w:tentative="1">
+      <w:start w:val="1"/>
+      <w:numFmt w:val="bullet"/>
+      <w:lvlText w:val=""/>
+      <w:lvlJc w:val="left"/>
+      <w:pPr>
+        <w:ind w:left="5040" w:hanging="360"/>
+      </w:pPr>
+      <w:rPr>
+        <w:rFonts w:ascii="Symbol" w:hAnsi="Symbol" w:hint="default"/>
+      </w:rPr>
+    </w:lvl>
+    <w:lvl w:ilvl="7" w:tplc="04100003" w:tentative="1">
+      <w:start w:val="1"/>
+      <w:numFmt w:val="bullet"/>
+      <w:lvlText w:val="o"/>
+      <w:lvlJc w:val="left"/>
+      <w:pPr>
+        <w:ind w:left="5760" w:hanging="360"/>
+      </w:pPr>
+      <w:rPr>
+        <w:rFonts w:ascii="Courier New" w:hAnsi="Courier New" w:cs="Courier New" w:hint="default"/>
+      </w:rPr>
+    </w:lvl>
+    <w:lvl w:ilvl="8" w:tplc="04100005" w:tentative="1">
+      <w:start w:val="1"/>
+      <w:numFmt w:val="bullet"/>
+      <w:lvlText w:val=""/>
+      <w:lvlJc w:val="left"/>
+      <w:pPr>
         <w:ind w:left="6480" w:hanging="360"/>
       </w:pPr>
       <w:rPr>
@@ -2837,13 +3260,16 @@
     </w:lvl>
   </w:abstractNum>
   <w:num w:numId="1">
-    <w:abstractNumId w:val="1"/>
+    <w:abstractNumId w:val="2"/>
   </w:num>
   <w:num w:numId="2">
     <w:abstractNumId w:val="0"/>
   </w:num>
   <w:num w:numId="3">
-    <w:abstractNumId w:val="2"/>
+    <w:abstractNumId w:val="3"/>
+  </w:num>
+  <w:num w:numId="4">
+    <w:abstractNumId w:val="1"/>
   </w:num>
 </w:numbering>
 </file>

</xml_diff>